<commit_message>
new files; updated code
</commit_message>
<xml_diff>
--- a/biweekly_summary_figure_comp.docx
+++ b/biweekly_summary_figure_comp.docx
@@ -935,7 +935,7 @@
                 <w:szCs w:val="20"/>
                 <w:color w:val="000000"/>
               </w:rPr>
-              <w:t xml:space="preserve">2.6*</w:t>
+              <w:t xml:space="preserve">0</w:t>
             </w:r>
           </w:p>
         </w:tc>
@@ -979,7 +979,7 @@
                 <w:szCs w:val="20"/>
                 <w:color w:val="000000"/>
               </w:rPr>
-              <w:t xml:space="preserve">35.32</w:t>
+              <w:t xml:space="preserve">32.72</w:t>
             </w:r>
           </w:p>
         </w:tc>
@@ -1205,7 +1205,7 @@
                 <w:szCs w:val="20"/>
                 <w:color w:val="000000"/>
               </w:rPr>
-              <w:t xml:space="preserve">35.32</w:t>
+              <w:t xml:space="preserve">32.72</w:t>
             </w:r>
           </w:p>
         </w:tc>
@@ -1431,7 +1431,7 @@
                 <w:szCs w:val="20"/>
                 <w:color w:val="000000"/>
               </w:rPr>
-              <w:t xml:space="preserve">35.32</w:t>
+              <w:t xml:space="preserve">32.72</w:t>
             </w:r>
           </w:p>
         </w:tc>
@@ -1657,7 +1657,7 @@
                 <w:szCs w:val="20"/>
                 <w:color w:val="000000"/>
               </w:rPr>
-              <w:t xml:space="preserve">27.52</w:t>
+              <w:t xml:space="preserve">24.92</w:t>
             </w:r>
           </w:p>
         </w:tc>
@@ -1883,7 +1883,7 @@
                 <w:szCs w:val="20"/>
                 <w:color w:val="000000"/>
               </w:rPr>
-              <w:t xml:space="preserve">24.92</w:t>
+              <w:t xml:space="preserve">22.32</w:t>
             </w:r>
           </w:p>
         </w:tc>

</xml_diff>

<commit_message>
#code updates and folder cleaning
</commit_message>
<xml_diff>
--- a/biweekly_summary_figure_comp.docx
+++ b/biweekly_summary_figure_comp.docx
@@ -77,7 +77,7 @@
         <w:rPr>
           <w:rStyle w:val="VerbatimChar"/>
         </w:rPr>
-        <w:t xml:space="preserve">## Warning: Removed 114 rows containing missing values or values outside the scale range</w:t>
+        <w:t xml:space="preserve">## Warning: Removed 115 rows containing missing values or values outside the scale range</w:t>
       </w:r>
       <w:r>
         <w:br/>
@@ -136,22 +136,63 @@
         </w:drawing>
       </w:r>
     </w:p>
-    <w:bookmarkStart w:id="29" w:name="sacpas-tables"/>
     <w:p>
       <w:pPr>
-        <w:pStyle w:val="Heading3"/>
+        <w:pStyle w:val="BodyText"/>
       </w:pPr>
       <w:r>
-        <w:t xml:space="preserve">SACPAS TABLES</w:t>
+        <w:drawing>
+          <wp:inline>
+            <wp:extent cx="5334000" cy="3200400"/>
+            <wp:effectExtent b="0" l="0" r="0" t="0"/>
+            <wp:docPr descr="" title="" id="27" name="Picture"/>
+            <a:graphic>
+              <a:graphicData uri="http://schemas.openxmlformats.org/drawingml/2006/picture">
+                <pic:pic>
+                  <pic:nvPicPr>
+                    <pic:cNvPr descr="biweekly_summary_figure_comp_files/figure-docx/unnamed-chunk-3-1.png" id="28" name="Picture"/>
+                    <pic:cNvPicPr>
+                      <a:picLocks noChangeArrowheads="1" noChangeAspect="1"/>
+                    </pic:cNvPicPr>
+                  </pic:nvPicPr>
+                  <pic:blipFill>
+                    <a:blip r:embed="rId26"/>
+                    <a:stretch>
+                      <a:fillRect/>
+                    </a:stretch>
+                  </pic:blipFill>
+                  <pic:spPr bwMode="auto">
+                    <a:xfrm>
+                      <a:off x="0" y="0"/>
+                      <a:ext cx="5334000" cy="3200400"/>
+                    </a:xfrm>
+                    <a:prstGeom prst="rect">
+                      <a:avLst/>
+                    </a:prstGeom>
+                    <a:noFill/>
+                    <a:ln w="9525">
+                      <a:noFill/>
+                      <a:headEnd/>
+                      <a:tailEnd/>
+                    </a:ln>
+                  </pic:spPr>
+                </pic:pic>
+              </a:graphicData>
+            </a:graphic>
+          </wp:inline>
+        </w:drawing>
       </w:r>
-    </w:p>
-    <w:bookmarkStart w:id="26" w:name="X8865e6dd1a8ad06e69ece51c73c8addf8760cd9"/>
-    <w:p>
-      <w:pPr>
-        <w:pStyle w:val="Heading4"/>
-      </w:pPr>
       <w:r>
-        <w:t xml:space="preserve">TABLE X. Winter-run weekly distributed loss threshold.Last updated 03/24/2025</w:t>
+        <w:t xml:space="preserve"> </w:t>
+      </w:r>
+      <w:r>
+        <w:t xml:space="preserve">### SACPAS TABLES</w:t>
+      </w:r>
+      <w:r>
+        <w:t xml:space="preserve"> </w:t>
+      </w:r>
+      <w:r>
+        <w:t xml:space="preserve">#### TABLE X. Winter-run weekly distributed loss threshold.Last updated 03/25/2025</w:t>
       </w:r>
     </w:p>
     <w:tbl xmlns:w="http://schemas.openxmlformats.org/wordprocessingml/2006/main" xmlns:r="http://schemas.openxmlformats.org/officeDocument/2006/relationships" xmlns:w14="http://schemas.microsoft.com/office/word/2010/wordml" xmlns:wp="http://schemas.openxmlformats.org/drawingml/2006/wordprocessingDrawing" xmlns:a="http://schemas.openxmlformats.org/drawingml/2006/main" xmlns:pic="http://schemas.openxmlformats.org/drawingml/2006/picture">
@@ -439,51 +480,51 @@
                 <w:szCs w:val="20"/>
                 <w:color w:val="000000"/>
               </w:rPr>
-              <w:t xml:space="preserve">Mar 18</w:t>
-            </w:r>
-          </w:p>
-        </w:tc>
-        <w:tc>
-          <w:tcPr>
-            <w:tcBorders>
-              <w:bottom w:val="single" w:sz="8" w:space="0" w:color="666666"/>
-              <w:top w:val="single" w:sz="8" w:space="0" w:color="666666"/>
-              <w:left w:val="single" w:sz="8" w:space="0" w:color="666666"/>
-              <w:right w:val="single" w:sz="8" w:space="0" w:color="666666"/>
-            </w:tcBorders>
-            <w:shd w:val="clear" w:color="auto" w:fill="FFFFFF"/>
-            <w:tcMar>
-              <w:top w:w="0" w:type="dxa"/>
-              <w:bottom w:w="0" w:type="dxa"/>
-              <w:left w:w="0" w:type="dxa"/>
-              <w:right w:w="0" w:type="dxa"/>
-            </w:tcMar>
-            <w:vAlign w:val="center"/>
-          </w:tcPr>
-          <w:p>
-            <w:pPr>
-              <w:pStyle w:val="Normal"/>
-              <w:jc w:val="left"/>
-              <w:pBdr>
-                <w:bottom w:val="none" w:sz="0" w:space="0" w:color="000000"/>
-                <w:top w:val="none" w:sz="0" w:space="0" w:color="000000"/>
-                <w:left w:val="none" w:sz="0" w:space="0" w:color="000000"/>
-                <w:right w:val="none" w:sz="0" w:space="0" w:color="000000"/>
-              </w:pBdr>
-              <w:spacing w:after="100" w:before="100" w:line="240"/>
-              <w:ind w:left="100" w:right="100" w:firstLine="0" w:firstLineChars="0"/>
-            </w:pPr>
-            <w:r xmlns:w="http://schemas.openxmlformats.org/wordprocessingml/2006/main" xmlns:wp="http://schemas.openxmlformats.org/drawingml/2006/wordprocessingDrawing" xmlns:r="http://schemas.openxmlformats.org/officeDocument/2006/relationships" xmlns:w14="http://schemas.microsoft.com/office/word/2010/wordml">
-              <w:rPr>
-                <w:rFonts w:ascii="Segoe UI" w:hAnsi="Segoe UI" w:eastAsia="Segoe UI" w:cs="Segoe UI"/>
-                <w:i w:val="false"/>
-                <w:b w:val="false"/>
-                <w:u w:val="none"/>
-                <w:sz w:val="20"/>
-                <w:szCs w:val="20"/>
-                <w:color w:val="000000"/>
-              </w:rPr>
-              <w:t xml:space="preserve">19.72*</w:t>
+              <w:t xml:space="preserve">Mar 19</w:t>
+            </w:r>
+          </w:p>
+        </w:tc>
+        <w:tc>
+          <w:tcPr>
+            <w:tcBorders>
+              <w:bottom w:val="single" w:sz="8" w:space="0" w:color="666666"/>
+              <w:top w:val="single" w:sz="8" w:space="0" w:color="666666"/>
+              <w:left w:val="single" w:sz="8" w:space="0" w:color="666666"/>
+              <w:right w:val="single" w:sz="8" w:space="0" w:color="666666"/>
+            </w:tcBorders>
+            <w:shd w:val="clear" w:color="auto" w:fill="FFFFFF"/>
+            <w:tcMar>
+              <w:top w:w="0" w:type="dxa"/>
+              <w:bottom w:w="0" w:type="dxa"/>
+              <w:left w:w="0" w:type="dxa"/>
+              <w:right w:w="0" w:type="dxa"/>
+            </w:tcMar>
+            <w:vAlign w:val="center"/>
+          </w:tcPr>
+          <w:p>
+            <w:pPr>
+              <w:pStyle w:val="Normal"/>
+              <w:jc w:val="left"/>
+              <w:pBdr>
+                <w:bottom w:val="none" w:sz="0" w:space="0" w:color="000000"/>
+                <w:top w:val="none" w:sz="0" w:space="0" w:color="000000"/>
+                <w:left w:val="none" w:sz="0" w:space="0" w:color="000000"/>
+                <w:right w:val="none" w:sz="0" w:space="0" w:color="000000"/>
+              </w:pBdr>
+              <w:spacing w:after="100" w:before="100" w:line="240"/>
+              <w:ind w:left="100" w:right="100" w:firstLine="0" w:firstLineChars="0"/>
+            </w:pPr>
+            <w:r xmlns:w="http://schemas.openxmlformats.org/wordprocessingml/2006/main" xmlns:wp="http://schemas.openxmlformats.org/drawingml/2006/wordprocessingDrawing" xmlns:r="http://schemas.openxmlformats.org/officeDocument/2006/relationships" xmlns:w14="http://schemas.microsoft.com/office/word/2010/wordml">
+              <w:rPr>
+                <w:rFonts w:ascii="Segoe UI" w:hAnsi="Segoe UI" w:eastAsia="Segoe UI" w:cs="Segoe UI"/>
+                <w:i w:val="false"/>
+                <w:b w:val="false"/>
+                <w:u w:val="none"/>
+                <w:sz w:val="20"/>
+                <w:szCs w:val="20"/>
+                <w:color w:val="000000"/>
+              </w:rPr>
+              <w:t xml:space="preserve">2.6</w:t>
             </w:r>
           </w:p>
         </w:tc>
@@ -527,7 +568,7 @@
                 <w:szCs w:val="20"/>
                 <w:color w:val="000000"/>
               </w:rPr>
-              <w:t xml:space="preserve">30.12</w:t>
+              <w:t xml:space="preserve">32.72</w:t>
             </w:r>
           </w:p>
         </w:tc>
@@ -571,51 +612,51 @@
                 <w:szCs w:val="20"/>
                 <w:color w:val="000000"/>
               </w:rPr>
-              <w:t xml:space="preserve">38.30</w:t>
-            </w:r>
-          </w:p>
-        </w:tc>
-        <w:tc>
-          <w:tcPr>
-            <w:tcBorders>
-              <w:bottom w:val="single" w:sz="8" w:space="0" w:color="666666"/>
-              <w:top w:val="single" w:sz="8" w:space="0" w:color="666666"/>
-              <w:left w:val="single" w:sz="8" w:space="0" w:color="666666"/>
-              <w:right w:val="single" w:sz="8" w:space="0" w:color="666666"/>
-            </w:tcBorders>
-            <w:shd w:val="clear" w:color="auto" w:fill="FFFFFF"/>
-            <w:tcMar>
-              <w:top w:w="0" w:type="dxa"/>
-              <w:bottom w:w="0" w:type="dxa"/>
-              <w:left w:w="0" w:type="dxa"/>
-              <w:right w:w="0" w:type="dxa"/>
-            </w:tcMar>
-            <w:vAlign w:val="center"/>
-          </w:tcPr>
-          <w:p>
-            <w:pPr>
-              <w:pStyle w:val="Normal"/>
-              <w:jc w:val="left"/>
-              <w:pBdr>
-                <w:bottom w:val="none" w:sz="0" w:space="0" w:color="000000"/>
-                <w:top w:val="none" w:sz="0" w:space="0" w:color="000000"/>
-                <w:left w:val="none" w:sz="0" w:space="0" w:color="000000"/>
-                <w:right w:val="none" w:sz="0" w:space="0" w:color="000000"/>
-              </w:pBdr>
-              <w:spacing w:after="100" w:before="100" w:line="240"/>
-              <w:ind w:left="100" w:right="100" w:firstLine="0" w:firstLineChars="0"/>
-            </w:pPr>
-            <w:r xmlns:w="http://schemas.openxmlformats.org/wordprocessingml/2006/main" xmlns:wp="http://schemas.openxmlformats.org/drawingml/2006/wordprocessingDrawing" xmlns:r="http://schemas.openxmlformats.org/officeDocument/2006/relationships" xmlns:w14="http://schemas.microsoft.com/office/word/2010/wordml">
-              <w:rPr>
-                <w:rFonts w:ascii="Segoe UI" w:hAnsi="Segoe UI" w:eastAsia="Segoe UI" w:cs="Segoe UI"/>
-                <w:i w:val="false"/>
-                <w:b w:val="false"/>
-                <w:u w:val="none"/>
-                <w:sz w:val="20"/>
-                <w:szCs w:val="20"/>
-                <w:color w:val="000000"/>
-              </w:rPr>
-              <w:t xml:space="preserve">No</w:t>
+              <w:t xml:space="preserve">19.83</w:t>
+            </w:r>
+          </w:p>
+        </w:tc>
+        <w:tc>
+          <w:tcPr>
+            <w:tcBorders>
+              <w:bottom w:val="single" w:sz="8" w:space="0" w:color="666666"/>
+              <w:top w:val="single" w:sz="8" w:space="0" w:color="666666"/>
+              <w:left w:val="single" w:sz="8" w:space="0" w:color="666666"/>
+              <w:right w:val="single" w:sz="8" w:space="0" w:color="666666"/>
+            </w:tcBorders>
+            <w:shd w:val="clear" w:color="auto" w:fill="FFFFFF"/>
+            <w:tcMar>
+              <w:top w:w="0" w:type="dxa"/>
+              <w:bottom w:w="0" w:type="dxa"/>
+              <w:left w:w="0" w:type="dxa"/>
+              <w:right w:w="0" w:type="dxa"/>
+            </w:tcMar>
+            <w:vAlign w:val="center"/>
+          </w:tcPr>
+          <w:p>
+            <w:pPr>
+              <w:pStyle w:val="Normal"/>
+              <w:jc w:val="left"/>
+              <w:pBdr>
+                <w:bottom w:val="none" w:sz="0" w:space="0" w:color="000000"/>
+                <w:top w:val="none" w:sz="0" w:space="0" w:color="000000"/>
+                <w:left w:val="none" w:sz="0" w:space="0" w:color="000000"/>
+                <w:right w:val="none" w:sz="0" w:space="0" w:color="000000"/>
+              </w:pBdr>
+              <w:spacing w:after="100" w:before="100" w:line="240"/>
+              <w:ind w:left="100" w:right="100" w:firstLine="0" w:firstLineChars="0"/>
+            </w:pPr>
+            <w:r xmlns:w="http://schemas.openxmlformats.org/wordprocessingml/2006/main" xmlns:wp="http://schemas.openxmlformats.org/drawingml/2006/wordprocessingDrawing" xmlns:r="http://schemas.openxmlformats.org/officeDocument/2006/relationships" xmlns:w14="http://schemas.microsoft.com/office/word/2010/wordml">
+              <w:rPr>
+                <w:rFonts w:ascii="Segoe UI" w:hAnsi="Segoe UI" w:eastAsia="Segoe UI" w:cs="Segoe UI"/>
+                <w:i w:val="false"/>
+                <w:b w:val="false"/>
+                <w:u w:val="none"/>
+                <w:sz w:val="20"/>
+                <w:szCs w:val="20"/>
+                <w:color w:val="000000"/>
+              </w:rPr>
+              <w:t xml:space="preserve">Yes</w:t>
             </w:r>
           </w:p>
         </w:tc>
@@ -665,51 +706,51 @@
                 <w:szCs w:val="20"/>
                 <w:color w:val="000000"/>
               </w:rPr>
-              <w:t xml:space="preserve">Mar 19</w:t>
-            </w:r>
-          </w:p>
-        </w:tc>
-        <w:tc>
-          <w:tcPr>
-            <w:tcBorders>
-              <w:bottom w:val="single" w:sz="8" w:space="0" w:color="666666"/>
-              <w:top w:val="single" w:sz="8" w:space="0" w:color="666666"/>
-              <w:left w:val="single" w:sz="8" w:space="0" w:color="666666"/>
-              <w:right w:val="single" w:sz="8" w:space="0" w:color="666666"/>
-            </w:tcBorders>
-            <w:shd w:val="clear" w:color="auto" w:fill="FFFFFF"/>
-            <w:tcMar>
-              <w:top w:w="0" w:type="dxa"/>
-              <w:bottom w:w="0" w:type="dxa"/>
-              <w:left w:w="0" w:type="dxa"/>
-              <w:right w:w="0" w:type="dxa"/>
-            </w:tcMar>
-            <w:vAlign w:val="center"/>
-          </w:tcPr>
-          <w:p>
-            <w:pPr>
-              <w:pStyle w:val="Normal"/>
-              <w:jc w:val="left"/>
-              <w:pBdr>
-                <w:bottom w:val="none" w:sz="0" w:space="0" w:color="000000"/>
-                <w:top w:val="none" w:sz="0" w:space="0" w:color="000000"/>
-                <w:left w:val="none" w:sz="0" w:space="0" w:color="000000"/>
-                <w:right w:val="none" w:sz="0" w:space="0" w:color="000000"/>
-              </w:pBdr>
-              <w:spacing w:after="100" w:before="100" w:line="240"/>
-              <w:ind w:left="100" w:right="100" w:firstLine="0" w:firstLineChars="0"/>
-            </w:pPr>
-            <w:r xmlns:w="http://schemas.openxmlformats.org/wordprocessingml/2006/main" xmlns:wp="http://schemas.openxmlformats.org/drawingml/2006/wordprocessingDrawing" xmlns:r="http://schemas.openxmlformats.org/officeDocument/2006/relationships" xmlns:w14="http://schemas.microsoft.com/office/word/2010/wordml">
-              <w:rPr>
-                <w:rFonts w:ascii="Segoe UI" w:hAnsi="Segoe UI" w:eastAsia="Segoe UI" w:cs="Segoe UI"/>
-                <w:i w:val="false"/>
-                <w:b w:val="false"/>
-                <w:u w:val="none"/>
-                <w:sz w:val="20"/>
-                <w:szCs w:val="20"/>
-                <w:color w:val="000000"/>
-              </w:rPr>
-              <w:t xml:space="preserve">2.6</w:t>
+              <w:t xml:space="preserve">Mar 20</w:t>
+            </w:r>
+          </w:p>
+        </w:tc>
+        <w:tc>
+          <w:tcPr>
+            <w:tcBorders>
+              <w:bottom w:val="single" w:sz="8" w:space="0" w:color="666666"/>
+              <w:top w:val="single" w:sz="8" w:space="0" w:color="666666"/>
+              <w:left w:val="single" w:sz="8" w:space="0" w:color="666666"/>
+              <w:right w:val="single" w:sz="8" w:space="0" w:color="666666"/>
+            </w:tcBorders>
+            <w:shd w:val="clear" w:color="auto" w:fill="FFFFFF"/>
+            <w:tcMar>
+              <w:top w:w="0" w:type="dxa"/>
+              <w:bottom w:w="0" w:type="dxa"/>
+              <w:left w:w="0" w:type="dxa"/>
+              <w:right w:w="0" w:type="dxa"/>
+            </w:tcMar>
+            <w:vAlign w:val="center"/>
+          </w:tcPr>
+          <w:p>
+            <w:pPr>
+              <w:pStyle w:val="Normal"/>
+              <w:jc w:val="left"/>
+              <w:pBdr>
+                <w:bottom w:val="none" w:sz="0" w:space="0" w:color="000000"/>
+                <w:top w:val="none" w:sz="0" w:space="0" w:color="000000"/>
+                <w:left w:val="none" w:sz="0" w:space="0" w:color="000000"/>
+                <w:right w:val="none" w:sz="0" w:space="0" w:color="000000"/>
+              </w:pBdr>
+              <w:spacing w:after="100" w:before="100" w:line="240"/>
+              <w:ind w:left="100" w:right="100" w:firstLine="0" w:firstLineChars="0"/>
+            </w:pPr>
+            <w:r xmlns:w="http://schemas.openxmlformats.org/wordprocessingml/2006/main" xmlns:wp="http://schemas.openxmlformats.org/drawingml/2006/wordprocessingDrawing" xmlns:r="http://schemas.openxmlformats.org/officeDocument/2006/relationships" xmlns:w14="http://schemas.microsoft.com/office/word/2010/wordml">
+              <w:rPr>
+                <w:rFonts w:ascii="Segoe UI" w:hAnsi="Segoe UI" w:eastAsia="Segoe UI" w:cs="Segoe UI"/>
+                <w:i w:val="false"/>
+                <w:b w:val="false"/>
+                <w:u w:val="none"/>
+                <w:sz w:val="20"/>
+                <w:szCs w:val="20"/>
+                <w:color w:val="000000"/>
+              </w:rPr>
+              <w:t xml:space="preserve">0</w:t>
             </w:r>
           </w:p>
         </w:tc>
@@ -891,7 +932,7 @@
                 <w:szCs w:val="20"/>
                 <w:color w:val="000000"/>
               </w:rPr>
-              <w:t xml:space="preserve">Mar 20</w:t>
+              <w:t xml:space="preserve">Mar 21</w:t>
             </w:r>
           </w:p>
         </w:tc>
@@ -1117,7 +1158,7 @@
                 <w:szCs w:val="20"/>
                 <w:color w:val="000000"/>
               </w:rPr>
-              <w:t xml:space="preserve">Mar 21</w:t>
+              <w:t xml:space="preserve">Mar 22</w:t>
             </w:r>
           </w:p>
         </w:tc>
@@ -1343,51 +1384,51 @@
                 <w:szCs w:val="20"/>
                 <w:color w:val="000000"/>
               </w:rPr>
-              <w:t xml:space="preserve">Mar 22</w:t>
-            </w:r>
-          </w:p>
-        </w:tc>
-        <w:tc>
-          <w:tcPr>
-            <w:tcBorders>
-              <w:bottom w:val="single" w:sz="8" w:space="0" w:color="666666"/>
-              <w:top w:val="single" w:sz="8" w:space="0" w:color="666666"/>
-              <w:left w:val="single" w:sz="8" w:space="0" w:color="666666"/>
-              <w:right w:val="single" w:sz="8" w:space="0" w:color="666666"/>
-            </w:tcBorders>
-            <w:shd w:val="clear" w:color="auto" w:fill="FFFFFF"/>
-            <w:tcMar>
-              <w:top w:w="0" w:type="dxa"/>
-              <w:bottom w:w="0" w:type="dxa"/>
-              <w:left w:w="0" w:type="dxa"/>
-              <w:right w:w="0" w:type="dxa"/>
-            </w:tcMar>
-            <w:vAlign w:val="center"/>
-          </w:tcPr>
-          <w:p>
-            <w:pPr>
-              <w:pStyle w:val="Normal"/>
-              <w:jc w:val="left"/>
-              <w:pBdr>
-                <w:bottom w:val="none" w:sz="0" w:space="0" w:color="000000"/>
-                <w:top w:val="none" w:sz="0" w:space="0" w:color="000000"/>
-                <w:left w:val="none" w:sz="0" w:space="0" w:color="000000"/>
-                <w:right w:val="none" w:sz="0" w:space="0" w:color="000000"/>
-              </w:pBdr>
-              <w:spacing w:after="100" w:before="100" w:line="240"/>
-              <w:ind w:left="100" w:right="100" w:firstLine="0" w:firstLineChars="0"/>
-            </w:pPr>
-            <w:r xmlns:w="http://schemas.openxmlformats.org/wordprocessingml/2006/main" xmlns:wp="http://schemas.openxmlformats.org/drawingml/2006/wordprocessingDrawing" xmlns:r="http://schemas.openxmlformats.org/officeDocument/2006/relationships" xmlns:w14="http://schemas.microsoft.com/office/word/2010/wordml">
-              <w:rPr>
-                <w:rFonts w:ascii="Segoe UI" w:hAnsi="Segoe UI" w:eastAsia="Segoe UI" w:cs="Segoe UI"/>
-                <w:i w:val="false"/>
-                <w:b w:val="false"/>
-                <w:u w:val="none"/>
-                <w:sz w:val="20"/>
-                <w:szCs w:val="20"/>
-                <w:color w:val="000000"/>
-              </w:rPr>
-              <w:t xml:space="preserve">0</w:t>
+              <w:t xml:space="preserve">Mar 23</w:t>
+            </w:r>
+          </w:p>
+        </w:tc>
+        <w:tc>
+          <w:tcPr>
+            <w:tcBorders>
+              <w:bottom w:val="single" w:sz="8" w:space="0" w:color="666666"/>
+              <w:top w:val="single" w:sz="8" w:space="0" w:color="666666"/>
+              <w:left w:val="single" w:sz="8" w:space="0" w:color="666666"/>
+              <w:right w:val="single" w:sz="8" w:space="0" w:color="666666"/>
+            </w:tcBorders>
+            <w:shd w:val="clear" w:color="auto" w:fill="FFFFFF"/>
+            <w:tcMar>
+              <w:top w:w="0" w:type="dxa"/>
+              <w:bottom w:w="0" w:type="dxa"/>
+              <w:left w:w="0" w:type="dxa"/>
+              <w:right w:w="0" w:type="dxa"/>
+            </w:tcMar>
+            <w:vAlign w:val="center"/>
+          </w:tcPr>
+          <w:p>
+            <w:pPr>
+              <w:pStyle w:val="Normal"/>
+              <w:jc w:val="left"/>
+              <w:pBdr>
+                <w:bottom w:val="none" w:sz="0" w:space="0" w:color="000000"/>
+                <w:top w:val="none" w:sz="0" w:space="0" w:color="000000"/>
+                <w:left w:val="none" w:sz="0" w:space="0" w:color="000000"/>
+                <w:right w:val="none" w:sz="0" w:space="0" w:color="000000"/>
+              </w:pBdr>
+              <w:spacing w:after="100" w:before="100" w:line="240"/>
+              <w:ind w:left="100" w:right="100" w:firstLine="0" w:firstLineChars="0"/>
+            </w:pPr>
+            <w:r xmlns:w="http://schemas.openxmlformats.org/wordprocessingml/2006/main" xmlns:wp="http://schemas.openxmlformats.org/drawingml/2006/wordprocessingDrawing" xmlns:r="http://schemas.openxmlformats.org/officeDocument/2006/relationships" xmlns:w14="http://schemas.microsoft.com/office/word/2010/wordml">
+              <w:rPr>
+                <w:rFonts w:ascii="Segoe UI" w:hAnsi="Segoe UI" w:eastAsia="Segoe UI" w:cs="Segoe UI"/>
+                <w:i w:val="false"/>
+                <w:b w:val="false"/>
+                <w:u w:val="none"/>
+                <w:sz w:val="20"/>
+                <w:szCs w:val="20"/>
+                <w:color w:val="000000"/>
+              </w:rPr>
+              <w:t xml:space="preserve">2.54*</w:t>
             </w:r>
           </w:p>
         </w:tc>
@@ -1431,7 +1472,7 @@
                 <w:szCs w:val="20"/>
                 <w:color w:val="000000"/>
               </w:rPr>
-              <w:t xml:space="preserve">32.72</w:t>
+              <w:t xml:space="preserve">27.46</w:t>
             </w:r>
           </w:p>
         </w:tc>
@@ -1569,7 +1610,7 @@
                 <w:szCs w:val="20"/>
                 <w:color w:val="000000"/>
               </w:rPr>
-              <w:t xml:space="preserve">Mar 23</w:t>
+              <w:t xml:space="preserve">Mar 24</w:t>
             </w:r>
           </w:p>
         </w:tc>
@@ -1657,7 +1698,7 @@
                 <w:szCs w:val="20"/>
                 <w:color w:val="000000"/>
               </w:rPr>
-              <w:t xml:space="preserve">24.92</w:t>
+              <w:t xml:space="preserve">24.86</w:t>
             </w:r>
           </w:p>
         </w:tc>
@@ -1795,7 +1836,7 @@
                 <w:szCs w:val="20"/>
                 <w:color w:val="000000"/>
               </w:rPr>
-              <w:t xml:space="preserve">Mar 24</w:t>
+              <w:t xml:space="preserve">Mar 25</w:t>
             </w:r>
           </w:p>
         </w:tc>
@@ -1883,7 +1924,7 @@
                 <w:szCs w:val="20"/>
                 <w:color w:val="000000"/>
               </w:rPr>
-              <w:t xml:space="preserve">22.32</w:t>
+              <w:t xml:space="preserve">5.14</w:t>
             </w:r>
           </w:p>
         </w:tc>
@@ -1971,20 +2012,19 @@
                 <w:szCs w:val="20"/>
                 <w:color w:val="000000"/>
               </w:rPr>
-              <w:t xml:space="preserve">Yes</w:t>
+              <w:t xml:space="preserve">No</w:t>
             </w:r>
           </w:p>
         </w:tc>
       </w:tr>
     </w:tbl>
-    <w:bookmarkEnd w:id="26"/>
-    <w:bookmarkStart w:id="27" w:name="X325d9f115f988b042e991faf2a1e4223aa2718c"/>
+    <w:bookmarkStart w:id="29" w:name="X207e500de91a5e5d0b08f5e248047a24da7963a"/>
     <w:p>
       <w:pPr>
         <w:pStyle w:val="Heading4"/>
       </w:pPr>
       <w:r>
-        <w:t xml:space="preserve">TABLE X. Historic migration and salvage patterns.Last updated 03/24/2025</w:t>
+        <w:t xml:space="preserve">TABLE X. Historic migration and salvage patterns.Last updated 03/25/2025</w:t>
       </w:r>
     </w:p>
     <w:tbl xmlns:w="http://schemas.openxmlformats.org/wordprocessingml/2006/main" xmlns:r="http://schemas.openxmlformats.org/officeDocument/2006/relationships" xmlns:w14="http://schemas.microsoft.com/office/word/2010/wordml" xmlns:wp="http://schemas.openxmlformats.org/drawingml/2006/wordprocessingDrawing" xmlns:a="http://schemas.openxmlformats.org/drawingml/2006/main" xmlns:pic="http://schemas.openxmlformats.org/drawingml/2006/picture">
@@ -2406,51 +2446,51 @@
                 <w:szCs w:val="20"/>
                 <w:color w:val="000000"/>
               </w:rPr>
-              <w:t xml:space="preserve">99.7%(99.5%,99.9%) BY: 2015 - 2023</w:t>
-            </w:r>
-          </w:p>
-        </w:tc>
-        <w:tc>
-          <w:tcPr>
-            <w:tcBorders>
-              <w:bottom w:val="single" w:sz="8" w:space="0" w:color="666666"/>
-              <w:top w:val="single" w:sz="8" w:space="0" w:color="666666"/>
-              <w:left w:val="single" w:sz="8" w:space="0" w:color="666666"/>
-              <w:right w:val="single" w:sz="8" w:space="0" w:color="666666"/>
-            </w:tcBorders>
-            <w:shd w:val="clear" w:color="auto" w:fill="FFFFFF"/>
-            <w:tcMar>
-              <w:top w:w="0" w:type="dxa"/>
-              <w:bottom w:w="0" w:type="dxa"/>
-              <w:left w:w="0" w:type="dxa"/>
-              <w:right w:w="0" w:type="dxa"/>
-            </w:tcMar>
-            <w:vAlign w:val="center"/>
-          </w:tcPr>
-          <w:p>
-            <w:pPr>
-              <w:pStyle w:val="Normal"/>
-              <w:jc w:val="left"/>
-              <w:pBdr>
-                <w:bottom w:val="none" w:sz="0" w:space="0" w:color="000000"/>
-                <w:top w:val="none" w:sz="0" w:space="0" w:color="000000"/>
-                <w:left w:val="none" w:sz="0" w:space="0" w:color="000000"/>
-                <w:right w:val="none" w:sz="0" w:space="0" w:color="000000"/>
-              </w:pBdr>
-              <w:spacing w:after="100" w:before="100" w:line="240"/>
-              <w:ind w:left="100" w:right="100" w:firstLine="0" w:firstLineChars="0"/>
-            </w:pPr>
-            <w:r xmlns:w="http://schemas.openxmlformats.org/wordprocessingml/2006/main" xmlns:wp="http://schemas.openxmlformats.org/drawingml/2006/wordprocessingDrawing" xmlns:r="http://schemas.openxmlformats.org/officeDocument/2006/relationships" xmlns:w14="http://schemas.microsoft.com/office/word/2010/wordml">
-              <w:rPr>
-                <w:rFonts w:ascii="Segoe UI" w:hAnsi="Segoe UI" w:eastAsia="Segoe UI" w:cs="Segoe UI"/>
-                <w:i w:val="false"/>
-                <w:b w:val="false"/>
-                <w:u w:val="none"/>
-                <w:sz w:val="20"/>
-                <w:szCs w:val="20"/>
-                <w:color w:val="000000"/>
-              </w:rPr>
-              <w:t xml:space="preserve">99.0%(98.2%,99.9%) BY: 2015 - 2023</w:t>
+              <w:t xml:space="preserve">99.7%(99.5%,100.0%) BY: 2015 - 2023</w:t>
+            </w:r>
+          </w:p>
+        </w:tc>
+        <w:tc>
+          <w:tcPr>
+            <w:tcBorders>
+              <w:bottom w:val="single" w:sz="8" w:space="0" w:color="666666"/>
+              <w:top w:val="single" w:sz="8" w:space="0" w:color="666666"/>
+              <w:left w:val="single" w:sz="8" w:space="0" w:color="666666"/>
+              <w:right w:val="single" w:sz="8" w:space="0" w:color="666666"/>
+            </w:tcBorders>
+            <w:shd w:val="clear" w:color="auto" w:fill="FFFFFF"/>
+            <w:tcMar>
+              <w:top w:w="0" w:type="dxa"/>
+              <w:bottom w:w="0" w:type="dxa"/>
+              <w:left w:w="0" w:type="dxa"/>
+              <w:right w:w="0" w:type="dxa"/>
+            </w:tcMar>
+            <w:vAlign w:val="center"/>
+          </w:tcPr>
+          <w:p>
+            <w:pPr>
+              <w:pStyle w:val="Normal"/>
+              <w:jc w:val="left"/>
+              <w:pBdr>
+                <w:bottom w:val="none" w:sz="0" w:space="0" w:color="000000"/>
+                <w:top w:val="none" w:sz="0" w:space="0" w:color="000000"/>
+                <w:left w:val="none" w:sz="0" w:space="0" w:color="000000"/>
+                <w:right w:val="none" w:sz="0" w:space="0" w:color="000000"/>
+              </w:pBdr>
+              <w:spacing w:after="100" w:before="100" w:line="240"/>
+              <w:ind w:left="100" w:right="100" w:firstLine="0" w:firstLineChars="0"/>
+            </w:pPr>
+            <w:r xmlns:w="http://schemas.openxmlformats.org/wordprocessingml/2006/main" xmlns:wp="http://schemas.openxmlformats.org/drawingml/2006/wordprocessingDrawing" xmlns:r="http://schemas.openxmlformats.org/officeDocument/2006/relationships" xmlns:w14="http://schemas.microsoft.com/office/word/2010/wordml">
+              <w:rPr>
+                <w:rFonts w:ascii="Segoe UI" w:hAnsi="Segoe UI" w:eastAsia="Segoe UI" w:cs="Segoe UI"/>
+                <w:i w:val="false"/>
+                <w:b w:val="false"/>
+                <w:u w:val="none"/>
+                <w:sz w:val="20"/>
+                <w:szCs w:val="20"/>
+                <w:color w:val="000000"/>
+              </w:rPr>
+              <w:t xml:space="preserve">99.1%(98.2%,99.9%) BY: 2015 - 2023</w:t>
             </w:r>
           </w:p>
         </w:tc>
@@ -2538,95 +2578,95 @@
                 <w:szCs w:val="20"/>
                 <w:color w:val="000000"/>
               </w:rPr>
-              <w:t xml:space="preserve">71.6%(53.9%,89.4%) BY: 2015 - 2023</w:t>
-            </w:r>
-          </w:p>
-        </w:tc>
-        <w:tc>
-          <w:tcPr>
-            <w:tcBorders>
-              <w:bottom w:val="single" w:sz="8" w:space="0" w:color="666666"/>
-              <w:top w:val="single" w:sz="8" w:space="0" w:color="666666"/>
-              <w:left w:val="single" w:sz="8" w:space="0" w:color="666666"/>
-              <w:right w:val="single" w:sz="8" w:space="0" w:color="666666"/>
-            </w:tcBorders>
-            <w:shd w:val="clear" w:color="auto" w:fill="FFFFFF"/>
-            <w:tcMar>
-              <w:top w:w="0" w:type="dxa"/>
-              <w:bottom w:w="0" w:type="dxa"/>
-              <w:left w:w="0" w:type="dxa"/>
-              <w:right w:w="0" w:type="dxa"/>
-            </w:tcMar>
-            <w:vAlign w:val="center"/>
-          </w:tcPr>
-          <w:p>
-            <w:pPr>
-              <w:pStyle w:val="Normal"/>
-              <w:jc w:val="left"/>
-              <w:pBdr>
-                <w:bottom w:val="none" w:sz="0" w:space="0" w:color="000000"/>
-                <w:top w:val="none" w:sz="0" w:space="0" w:color="000000"/>
-                <w:left w:val="none" w:sz="0" w:space="0" w:color="000000"/>
-                <w:right w:val="none" w:sz="0" w:space="0" w:color="000000"/>
-              </w:pBdr>
-              <w:spacing w:after="100" w:before="100" w:line="240"/>
-              <w:ind w:left="100" w:right="100" w:firstLine="0" w:firstLineChars="0"/>
-            </w:pPr>
-            <w:r xmlns:w="http://schemas.openxmlformats.org/wordprocessingml/2006/main" xmlns:wp="http://schemas.openxmlformats.org/drawingml/2006/wordprocessingDrawing" xmlns:r="http://schemas.openxmlformats.org/officeDocument/2006/relationships" xmlns:w14="http://schemas.microsoft.com/office/word/2010/wordml">
-              <w:rPr>
-                <w:rFonts w:ascii="Segoe UI" w:hAnsi="Segoe UI" w:eastAsia="Segoe UI" w:cs="Segoe UI"/>
-                <w:i w:val="false"/>
-                <w:b w:val="false"/>
-                <w:u w:val="none"/>
-                <w:sz w:val="20"/>
-                <w:szCs w:val="20"/>
-                <w:color w:val="000000"/>
-              </w:rPr>
-              <w:t xml:space="preserve">34.2%(18.1%,50.4%) BY: 2015 - 2023</w:t>
-            </w:r>
-          </w:p>
-        </w:tc>
-        <w:tc>
-          <w:tcPr>
-            <w:tcBorders>
-              <w:bottom w:val="single" w:sz="8" w:space="0" w:color="666666"/>
-              <w:top w:val="single" w:sz="8" w:space="0" w:color="666666"/>
-              <w:left w:val="single" w:sz="8" w:space="0" w:color="666666"/>
-              <w:right w:val="single" w:sz="8" w:space="0" w:color="666666"/>
-            </w:tcBorders>
-            <w:shd w:val="clear" w:color="auto" w:fill="FFFFFF"/>
-            <w:tcMar>
-              <w:top w:w="0" w:type="dxa"/>
-              <w:bottom w:w="0" w:type="dxa"/>
-              <w:left w:w="0" w:type="dxa"/>
-              <w:right w:w="0" w:type="dxa"/>
-            </w:tcMar>
-            <w:vAlign w:val="center"/>
-          </w:tcPr>
-          <w:p>
-            <w:pPr>
-              <w:pStyle w:val="Normal"/>
-              <w:jc w:val="left"/>
-              <w:pBdr>
-                <w:bottom w:val="none" w:sz="0" w:space="0" w:color="000000"/>
-                <w:top w:val="none" w:sz="0" w:space="0" w:color="000000"/>
-                <w:left w:val="none" w:sz="0" w:space="0" w:color="000000"/>
-                <w:right w:val="none" w:sz="0" w:space="0" w:color="000000"/>
-              </w:pBdr>
-              <w:spacing w:after="100" w:before="100" w:line="240"/>
-              <w:ind w:left="100" w:right="100" w:firstLine="0" w:firstLineChars="0"/>
-            </w:pPr>
-            <w:r xmlns:w="http://schemas.openxmlformats.org/wordprocessingml/2006/main" xmlns:wp="http://schemas.openxmlformats.org/drawingml/2006/wordprocessingDrawing" xmlns:r="http://schemas.openxmlformats.org/officeDocument/2006/relationships" xmlns:w14="http://schemas.microsoft.com/office/word/2010/wordml">
-              <w:rPr>
-                <w:rFonts w:ascii="Segoe UI" w:hAnsi="Segoe UI" w:eastAsia="Segoe UI" w:cs="Segoe UI"/>
-                <w:i w:val="false"/>
-                <w:b w:val="false"/>
-                <w:u w:val="none"/>
-                <w:sz w:val="20"/>
-                <w:szCs w:val="20"/>
-                <w:color w:val="000000"/>
-              </w:rPr>
-              <w:t xml:space="preserve">74.4%(58.1%,90.6%) WY: 2015 - 2024</w:t>
+              <w:t xml:space="preserve">74.0%(56.4%,91.5%) BY: 2015 - 2023</w:t>
+            </w:r>
+          </w:p>
+        </w:tc>
+        <w:tc>
+          <w:tcPr>
+            <w:tcBorders>
+              <w:bottom w:val="single" w:sz="8" w:space="0" w:color="666666"/>
+              <w:top w:val="single" w:sz="8" w:space="0" w:color="666666"/>
+              <w:left w:val="single" w:sz="8" w:space="0" w:color="666666"/>
+              <w:right w:val="single" w:sz="8" w:space="0" w:color="666666"/>
+            </w:tcBorders>
+            <w:shd w:val="clear" w:color="auto" w:fill="FFFFFF"/>
+            <w:tcMar>
+              <w:top w:w="0" w:type="dxa"/>
+              <w:bottom w:w="0" w:type="dxa"/>
+              <w:left w:w="0" w:type="dxa"/>
+              <w:right w:w="0" w:type="dxa"/>
+            </w:tcMar>
+            <w:vAlign w:val="center"/>
+          </w:tcPr>
+          <w:p>
+            <w:pPr>
+              <w:pStyle w:val="Normal"/>
+              <w:jc w:val="left"/>
+              <w:pBdr>
+                <w:bottom w:val="none" w:sz="0" w:space="0" w:color="000000"/>
+                <w:top w:val="none" w:sz="0" w:space="0" w:color="000000"/>
+                <w:left w:val="none" w:sz="0" w:space="0" w:color="000000"/>
+                <w:right w:val="none" w:sz="0" w:space="0" w:color="000000"/>
+              </w:pBdr>
+              <w:spacing w:after="100" w:before="100" w:line="240"/>
+              <w:ind w:left="100" w:right="100" w:firstLine="0" w:firstLineChars="0"/>
+            </w:pPr>
+            <w:r xmlns:w="http://schemas.openxmlformats.org/wordprocessingml/2006/main" xmlns:wp="http://schemas.openxmlformats.org/drawingml/2006/wordprocessingDrawing" xmlns:r="http://schemas.openxmlformats.org/officeDocument/2006/relationships" xmlns:w14="http://schemas.microsoft.com/office/word/2010/wordml">
+              <w:rPr>
+                <w:rFonts w:ascii="Segoe UI" w:hAnsi="Segoe UI" w:eastAsia="Segoe UI" w:cs="Segoe UI"/>
+                <w:i w:val="false"/>
+                <w:b w:val="false"/>
+                <w:u w:val="none"/>
+                <w:sz w:val="20"/>
+                <w:szCs w:val="20"/>
+                <w:color w:val="000000"/>
+              </w:rPr>
+              <w:t xml:space="preserve">37.8%(18.9%,56.7%) BY: 2015 - 2023</w:t>
+            </w:r>
+          </w:p>
+        </w:tc>
+        <w:tc>
+          <w:tcPr>
+            <w:tcBorders>
+              <w:bottom w:val="single" w:sz="8" w:space="0" w:color="666666"/>
+              <w:top w:val="single" w:sz="8" w:space="0" w:color="666666"/>
+              <w:left w:val="single" w:sz="8" w:space="0" w:color="666666"/>
+              <w:right w:val="single" w:sz="8" w:space="0" w:color="666666"/>
+            </w:tcBorders>
+            <w:shd w:val="clear" w:color="auto" w:fill="FFFFFF"/>
+            <w:tcMar>
+              <w:top w:w="0" w:type="dxa"/>
+              <w:bottom w:w="0" w:type="dxa"/>
+              <w:left w:w="0" w:type="dxa"/>
+              <w:right w:w="0" w:type="dxa"/>
+            </w:tcMar>
+            <w:vAlign w:val="center"/>
+          </w:tcPr>
+          <w:p>
+            <w:pPr>
+              <w:pStyle w:val="Normal"/>
+              <w:jc w:val="left"/>
+              <w:pBdr>
+                <w:bottom w:val="none" w:sz="0" w:space="0" w:color="000000"/>
+                <w:top w:val="none" w:sz="0" w:space="0" w:color="000000"/>
+                <w:left w:val="none" w:sz="0" w:space="0" w:color="000000"/>
+                <w:right w:val="none" w:sz="0" w:space="0" w:color="000000"/>
+              </w:pBdr>
+              <w:spacing w:after="100" w:before="100" w:line="240"/>
+              <w:ind w:left="100" w:right="100" w:firstLine="0" w:firstLineChars="0"/>
+            </w:pPr>
+            <w:r xmlns:w="http://schemas.openxmlformats.org/wordprocessingml/2006/main" xmlns:wp="http://schemas.openxmlformats.org/drawingml/2006/wordprocessingDrawing" xmlns:r="http://schemas.openxmlformats.org/officeDocument/2006/relationships" xmlns:w14="http://schemas.microsoft.com/office/word/2010/wordml">
+              <w:rPr>
+                <w:rFonts w:ascii="Segoe UI" w:hAnsi="Segoe UI" w:eastAsia="Segoe UI" w:cs="Segoe UI"/>
+                <w:i w:val="false"/>
+                <w:b w:val="false"/>
+                <w:u w:val="none"/>
+                <w:sz w:val="20"/>
+                <w:szCs w:val="20"/>
+                <w:color w:val="000000"/>
+              </w:rPr>
+              <w:t xml:space="preserve">74.8%(59.0%,90.5%) WY: 2015 - 2024</w:t>
             </w:r>
           </w:p>
         </w:tc>
@@ -2720,227 +2760,227 @@
                 <w:szCs w:val="20"/>
                 <w:color w:val="000000"/>
               </w:rPr>
-              <w:t xml:space="preserve">36.9%(12.1%,61.7%) BY: 2015 - 2023</w:t>
-            </w:r>
-          </w:p>
-        </w:tc>
-        <w:tc>
-          <w:tcPr>
-            <w:tcBorders>
-              <w:bottom w:val="single" w:sz="8" w:space="0" w:color="666666"/>
-              <w:top w:val="single" w:sz="8" w:space="0" w:color="666666"/>
-              <w:left w:val="single" w:sz="8" w:space="0" w:color="666666"/>
-              <w:right w:val="single" w:sz="8" w:space="0" w:color="666666"/>
-            </w:tcBorders>
-            <w:shd w:val="clear" w:color="auto" w:fill="FFFFFF"/>
-            <w:tcMar>
-              <w:top w:w="0" w:type="dxa"/>
-              <w:bottom w:w="0" w:type="dxa"/>
-              <w:left w:w="0" w:type="dxa"/>
-              <w:right w:w="0" w:type="dxa"/>
-            </w:tcMar>
-            <w:vAlign w:val="center"/>
-          </w:tcPr>
-          <w:p>
-            <w:pPr>
-              <w:pStyle w:val="Normal"/>
-              <w:jc w:val="left"/>
-              <w:pBdr>
-                <w:bottom w:val="none" w:sz="0" w:space="0" w:color="000000"/>
-                <w:top w:val="none" w:sz="0" w:space="0" w:color="000000"/>
-                <w:left w:val="none" w:sz="0" w:space="0" w:color="000000"/>
-                <w:right w:val="none" w:sz="0" w:space="0" w:color="000000"/>
-              </w:pBdr>
-              <w:spacing w:after="100" w:before="100" w:line="240"/>
-              <w:ind w:left="100" w:right="100" w:firstLine="0" w:firstLineChars="0"/>
-            </w:pPr>
-            <w:r xmlns:w="http://schemas.openxmlformats.org/wordprocessingml/2006/main" xmlns:wp="http://schemas.openxmlformats.org/drawingml/2006/wordprocessingDrawing" xmlns:r="http://schemas.openxmlformats.org/officeDocument/2006/relationships" xmlns:w14="http://schemas.microsoft.com/office/word/2010/wordml">
-              <w:rPr>
-                <w:rFonts w:ascii="Segoe UI" w:hAnsi="Segoe UI" w:eastAsia="Segoe UI" w:cs="Segoe UI"/>
-                <w:i w:val="false"/>
-                <w:b w:val="false"/>
-                <w:u w:val="none"/>
-                <w:sz w:val="20"/>
-                <w:szCs w:val="20"/>
-                <w:color w:val="000000"/>
-              </w:rPr>
-              <w:t xml:space="preserve">20.9%(8.5%,33.3%) BY: 2015 - 2023</w:t>
-            </w:r>
-          </w:p>
-        </w:tc>
-        <w:tc>
-          <w:tcPr>
-            <w:tcBorders>
-              <w:bottom w:val="single" w:sz="8" w:space="0" w:color="666666"/>
-              <w:top w:val="single" w:sz="8" w:space="0" w:color="666666"/>
-              <w:left w:val="single" w:sz="8" w:space="0" w:color="666666"/>
-              <w:right w:val="single" w:sz="8" w:space="0" w:color="666666"/>
-            </w:tcBorders>
-            <w:shd w:val="clear" w:color="auto" w:fill="FFFFFF"/>
-            <w:tcMar>
-              <w:top w:w="0" w:type="dxa"/>
-              <w:bottom w:w="0" w:type="dxa"/>
-              <w:left w:w="0" w:type="dxa"/>
-              <w:right w:w="0" w:type="dxa"/>
-            </w:tcMar>
-            <w:vAlign w:val="center"/>
-          </w:tcPr>
-          <w:p>
-            <w:pPr>
-              <w:pStyle w:val="Normal"/>
-              <w:jc w:val="left"/>
-              <w:pBdr>
-                <w:bottom w:val="none" w:sz="0" w:space="0" w:color="000000"/>
-                <w:top w:val="none" w:sz="0" w:space="0" w:color="000000"/>
-                <w:left w:val="none" w:sz="0" w:space="0" w:color="000000"/>
-                <w:right w:val="none" w:sz="0" w:space="0" w:color="000000"/>
-              </w:pBdr>
-              <w:spacing w:after="100" w:before="100" w:line="240"/>
-              <w:ind w:left="100" w:right="100" w:firstLine="0" w:firstLineChars="0"/>
-            </w:pPr>
-            <w:r xmlns:w="http://schemas.openxmlformats.org/wordprocessingml/2006/main" xmlns:wp="http://schemas.openxmlformats.org/drawingml/2006/wordprocessingDrawing" xmlns:r="http://schemas.openxmlformats.org/officeDocument/2006/relationships" xmlns:w14="http://schemas.microsoft.com/office/word/2010/wordml">
-              <w:rPr>
-                <w:rFonts w:ascii="Segoe UI" w:hAnsi="Segoe UI" w:eastAsia="Segoe UI" w:cs="Segoe UI"/>
-                <w:i w:val="false"/>
-                <w:b w:val="false"/>
-                <w:u w:val="none"/>
-                <w:sz w:val="20"/>
-                <w:szCs w:val="20"/>
-                <w:color w:val="000000"/>
-              </w:rPr>
-              <w:t xml:space="preserve">33.3%(14.4%,52.3%) BY: 2015 - 2023</w:t>
-            </w:r>
-          </w:p>
-        </w:tc>
-        <w:tc>
-          <w:tcPr>
-            <w:tcBorders>
-              <w:bottom w:val="single" w:sz="8" w:space="0" w:color="666666"/>
-              <w:top w:val="single" w:sz="8" w:space="0" w:color="666666"/>
-              <w:left w:val="single" w:sz="8" w:space="0" w:color="666666"/>
-              <w:right w:val="single" w:sz="8" w:space="0" w:color="666666"/>
-            </w:tcBorders>
-            <w:shd w:val="clear" w:color="auto" w:fill="FFFFFF"/>
-            <w:tcMar>
-              <w:top w:w="0" w:type="dxa"/>
-              <w:bottom w:w="0" w:type="dxa"/>
-              <w:left w:w="0" w:type="dxa"/>
-              <w:right w:w="0" w:type="dxa"/>
-            </w:tcMar>
-            <w:vAlign w:val="center"/>
-          </w:tcPr>
-          <w:p>
-            <w:pPr>
-              <w:pStyle w:val="Normal"/>
-              <w:jc w:val="left"/>
-              <w:pBdr>
-                <w:bottom w:val="none" w:sz="0" w:space="0" w:color="000000"/>
-                <w:top w:val="none" w:sz="0" w:space="0" w:color="000000"/>
-                <w:left w:val="none" w:sz="0" w:space="0" w:color="000000"/>
-                <w:right w:val="none" w:sz="0" w:space="0" w:color="000000"/>
-              </w:pBdr>
-              <w:spacing w:after="100" w:before="100" w:line="240"/>
-              <w:ind w:left="100" w:right="100" w:firstLine="0" w:firstLineChars="0"/>
-            </w:pPr>
-            <w:r xmlns:w="http://schemas.openxmlformats.org/wordprocessingml/2006/main" xmlns:wp="http://schemas.openxmlformats.org/drawingml/2006/wordprocessingDrawing" xmlns:r="http://schemas.openxmlformats.org/officeDocument/2006/relationships" xmlns:w14="http://schemas.microsoft.com/office/word/2010/wordml">
-              <w:rPr>
-                <w:rFonts w:ascii="Segoe UI" w:hAnsi="Segoe UI" w:eastAsia="Segoe UI" w:cs="Segoe UI"/>
-                <w:i w:val="false"/>
-                <w:b w:val="false"/>
-                <w:u w:val="none"/>
-                <w:sz w:val="20"/>
-                <w:szCs w:val="20"/>
-                <w:color w:val="000000"/>
-              </w:rPr>
-              <w:t xml:space="preserve">9.3%(3.9%,14.6%) BY: 2015 - 2023</w:t>
-            </w:r>
-          </w:p>
-        </w:tc>
-        <w:tc>
-          <w:tcPr>
-            <w:tcBorders>
-              <w:bottom w:val="single" w:sz="8" w:space="0" w:color="666666"/>
-              <w:top w:val="single" w:sz="8" w:space="0" w:color="666666"/>
-              <w:left w:val="single" w:sz="8" w:space="0" w:color="666666"/>
-              <w:right w:val="single" w:sz="8" w:space="0" w:color="666666"/>
-            </w:tcBorders>
-            <w:shd w:val="clear" w:color="auto" w:fill="FFFFFF"/>
-            <w:tcMar>
-              <w:top w:w="0" w:type="dxa"/>
-              <w:bottom w:w="0" w:type="dxa"/>
-              <w:left w:w="0" w:type="dxa"/>
-              <w:right w:w="0" w:type="dxa"/>
-            </w:tcMar>
-            <w:vAlign w:val="center"/>
-          </w:tcPr>
-          <w:p>
-            <w:pPr>
-              <w:pStyle w:val="Normal"/>
-              <w:jc w:val="left"/>
-              <w:pBdr>
-                <w:bottom w:val="none" w:sz="0" w:space="0" w:color="000000"/>
-                <w:top w:val="none" w:sz="0" w:space="0" w:color="000000"/>
-                <w:left w:val="none" w:sz="0" w:space="0" w:color="000000"/>
-                <w:right w:val="none" w:sz="0" w:space="0" w:color="000000"/>
-              </w:pBdr>
-              <w:spacing w:after="100" w:before="100" w:line="240"/>
-              <w:ind w:left="100" w:right="100" w:firstLine="0" w:firstLineChars="0"/>
-            </w:pPr>
-            <w:r xmlns:w="http://schemas.openxmlformats.org/wordprocessingml/2006/main" xmlns:wp="http://schemas.openxmlformats.org/drawingml/2006/wordprocessingDrawing" xmlns:r="http://schemas.openxmlformats.org/officeDocument/2006/relationships" xmlns:w14="http://schemas.microsoft.com/office/word/2010/wordml">
-              <w:rPr>
-                <w:rFonts w:ascii="Segoe UI" w:hAnsi="Segoe UI" w:eastAsia="Segoe UI" w:cs="Segoe UI"/>
-                <w:i w:val="false"/>
-                <w:b w:val="false"/>
-                <w:u w:val="none"/>
-                <w:sz w:val="20"/>
-                <w:szCs w:val="20"/>
-                <w:color w:val="000000"/>
-              </w:rPr>
-              <w:t xml:space="preserve">0.3%(-0.0%,0.5%) BY: 2015 - 2023</w:t>
-            </w:r>
-          </w:p>
-        </w:tc>
-        <w:tc>
-          <w:tcPr>
-            <w:tcBorders>
-              <w:bottom w:val="single" w:sz="8" w:space="0" w:color="666666"/>
-              <w:top w:val="single" w:sz="8" w:space="0" w:color="666666"/>
-              <w:left w:val="single" w:sz="8" w:space="0" w:color="666666"/>
-              <w:right w:val="single" w:sz="8" w:space="0" w:color="666666"/>
-            </w:tcBorders>
-            <w:shd w:val="clear" w:color="auto" w:fill="FFFFFF"/>
-            <w:tcMar>
-              <w:top w:w="0" w:type="dxa"/>
-              <w:bottom w:w="0" w:type="dxa"/>
-              <w:left w:w="0" w:type="dxa"/>
-              <w:right w:w="0" w:type="dxa"/>
-            </w:tcMar>
-            <w:vAlign w:val="center"/>
-          </w:tcPr>
-          <w:p>
-            <w:pPr>
-              <w:pStyle w:val="Normal"/>
-              <w:jc w:val="left"/>
-              <w:pBdr>
-                <w:bottom w:val="none" w:sz="0" w:space="0" w:color="000000"/>
-                <w:top w:val="none" w:sz="0" w:space="0" w:color="000000"/>
-                <w:left w:val="none" w:sz="0" w:space="0" w:color="000000"/>
-                <w:right w:val="none" w:sz="0" w:space="0" w:color="000000"/>
-              </w:pBdr>
-              <w:spacing w:after="100" w:before="100" w:line="240"/>
-              <w:ind w:left="100" w:right="100" w:firstLine="0" w:firstLineChars="0"/>
-            </w:pPr>
-            <w:r xmlns:w="http://schemas.openxmlformats.org/wordprocessingml/2006/main" xmlns:wp="http://schemas.openxmlformats.org/drawingml/2006/wordprocessingDrawing" xmlns:r="http://schemas.openxmlformats.org/officeDocument/2006/relationships" xmlns:w14="http://schemas.microsoft.com/office/word/2010/wordml">
-              <w:rPr>
-                <w:rFonts w:ascii="Segoe UI" w:hAnsi="Segoe UI" w:eastAsia="Segoe UI" w:cs="Segoe UI"/>
-                <w:i w:val="false"/>
-                <w:b w:val="false"/>
-                <w:u w:val="none"/>
-                <w:sz w:val="20"/>
-                <w:szCs w:val="20"/>
-                <w:color w:val="000000"/>
-              </w:rPr>
-              <w:t xml:space="preserve">4.4%(-3.3%,12.1%) WY: 2015 - 2024</w:t>
+              <w:t xml:space="preserve">42.0%(17.1%,67.0%) BY: 2015 - 2023</w:t>
+            </w:r>
+          </w:p>
+        </w:tc>
+        <w:tc>
+          <w:tcPr>
+            <w:tcBorders>
+              <w:bottom w:val="single" w:sz="8" w:space="0" w:color="666666"/>
+              <w:top w:val="single" w:sz="8" w:space="0" w:color="666666"/>
+              <w:left w:val="single" w:sz="8" w:space="0" w:color="666666"/>
+              <w:right w:val="single" w:sz="8" w:space="0" w:color="666666"/>
+            </w:tcBorders>
+            <w:shd w:val="clear" w:color="auto" w:fill="FFFFFF"/>
+            <w:tcMar>
+              <w:top w:w="0" w:type="dxa"/>
+              <w:bottom w:w="0" w:type="dxa"/>
+              <w:left w:w="0" w:type="dxa"/>
+              <w:right w:w="0" w:type="dxa"/>
+            </w:tcMar>
+            <w:vAlign w:val="center"/>
+          </w:tcPr>
+          <w:p>
+            <w:pPr>
+              <w:pStyle w:val="Normal"/>
+              <w:jc w:val="left"/>
+              <w:pBdr>
+                <w:bottom w:val="none" w:sz="0" w:space="0" w:color="000000"/>
+                <w:top w:val="none" w:sz="0" w:space="0" w:color="000000"/>
+                <w:left w:val="none" w:sz="0" w:space="0" w:color="000000"/>
+                <w:right w:val="none" w:sz="0" w:space="0" w:color="000000"/>
+              </w:pBdr>
+              <w:spacing w:after="100" w:before="100" w:line="240"/>
+              <w:ind w:left="100" w:right="100" w:firstLine="0" w:firstLineChars="0"/>
+            </w:pPr>
+            <w:r xmlns:w="http://schemas.openxmlformats.org/wordprocessingml/2006/main" xmlns:wp="http://schemas.openxmlformats.org/drawingml/2006/wordprocessingDrawing" xmlns:r="http://schemas.openxmlformats.org/officeDocument/2006/relationships" xmlns:w14="http://schemas.microsoft.com/office/word/2010/wordml">
+              <w:rPr>
+                <w:rFonts w:ascii="Segoe UI" w:hAnsi="Segoe UI" w:eastAsia="Segoe UI" w:cs="Segoe UI"/>
+                <w:i w:val="false"/>
+                <w:b w:val="false"/>
+                <w:u w:val="none"/>
+                <w:sz w:val="20"/>
+                <w:szCs w:val="20"/>
+                <w:color w:val="000000"/>
+              </w:rPr>
+              <w:t xml:space="preserve">23.4%(11.6%,35.2%) BY: 2015 - 2023</w:t>
+            </w:r>
+          </w:p>
+        </w:tc>
+        <w:tc>
+          <w:tcPr>
+            <w:tcBorders>
+              <w:bottom w:val="single" w:sz="8" w:space="0" w:color="666666"/>
+              <w:top w:val="single" w:sz="8" w:space="0" w:color="666666"/>
+              <w:left w:val="single" w:sz="8" w:space="0" w:color="666666"/>
+              <w:right w:val="single" w:sz="8" w:space="0" w:color="666666"/>
+            </w:tcBorders>
+            <w:shd w:val="clear" w:color="auto" w:fill="FFFFFF"/>
+            <w:tcMar>
+              <w:top w:w="0" w:type="dxa"/>
+              <w:bottom w:w="0" w:type="dxa"/>
+              <w:left w:w="0" w:type="dxa"/>
+              <w:right w:w="0" w:type="dxa"/>
+            </w:tcMar>
+            <w:vAlign w:val="center"/>
+          </w:tcPr>
+          <w:p>
+            <w:pPr>
+              <w:pStyle w:val="Normal"/>
+              <w:jc w:val="left"/>
+              <w:pBdr>
+                <w:bottom w:val="none" w:sz="0" w:space="0" w:color="000000"/>
+                <w:top w:val="none" w:sz="0" w:space="0" w:color="000000"/>
+                <w:left w:val="none" w:sz="0" w:space="0" w:color="000000"/>
+                <w:right w:val="none" w:sz="0" w:space="0" w:color="000000"/>
+              </w:pBdr>
+              <w:spacing w:after="100" w:before="100" w:line="240"/>
+              <w:ind w:left="100" w:right="100" w:firstLine="0" w:firstLineChars="0"/>
+            </w:pPr>
+            <w:r xmlns:w="http://schemas.openxmlformats.org/wordprocessingml/2006/main" xmlns:wp="http://schemas.openxmlformats.org/drawingml/2006/wordprocessingDrawing" xmlns:r="http://schemas.openxmlformats.org/officeDocument/2006/relationships" xmlns:w14="http://schemas.microsoft.com/office/word/2010/wordml">
+              <w:rPr>
+                <w:rFonts w:ascii="Segoe UI" w:hAnsi="Segoe UI" w:eastAsia="Segoe UI" w:cs="Segoe UI"/>
+                <w:i w:val="false"/>
+                <w:b w:val="false"/>
+                <w:u w:val="none"/>
+                <w:sz w:val="20"/>
+                <w:szCs w:val="20"/>
+                <w:color w:val="000000"/>
+              </w:rPr>
+              <w:t xml:space="preserve">37.0%(18.8%,55.2%) BY: 2015 - 2023</w:t>
+            </w:r>
+          </w:p>
+        </w:tc>
+        <w:tc>
+          <w:tcPr>
+            <w:tcBorders>
+              <w:bottom w:val="single" w:sz="8" w:space="0" w:color="666666"/>
+              <w:top w:val="single" w:sz="8" w:space="0" w:color="666666"/>
+              <w:left w:val="single" w:sz="8" w:space="0" w:color="666666"/>
+              <w:right w:val="single" w:sz="8" w:space="0" w:color="666666"/>
+            </w:tcBorders>
+            <w:shd w:val="clear" w:color="auto" w:fill="FFFFFF"/>
+            <w:tcMar>
+              <w:top w:w="0" w:type="dxa"/>
+              <w:bottom w:w="0" w:type="dxa"/>
+              <w:left w:w="0" w:type="dxa"/>
+              <w:right w:w="0" w:type="dxa"/>
+            </w:tcMar>
+            <w:vAlign w:val="center"/>
+          </w:tcPr>
+          <w:p>
+            <w:pPr>
+              <w:pStyle w:val="Normal"/>
+              <w:jc w:val="left"/>
+              <w:pBdr>
+                <w:bottom w:val="none" w:sz="0" w:space="0" w:color="000000"/>
+                <w:top w:val="none" w:sz="0" w:space="0" w:color="000000"/>
+                <w:left w:val="none" w:sz="0" w:space="0" w:color="000000"/>
+                <w:right w:val="none" w:sz="0" w:space="0" w:color="000000"/>
+              </w:pBdr>
+              <w:spacing w:after="100" w:before="100" w:line="240"/>
+              <w:ind w:left="100" w:right="100" w:firstLine="0" w:firstLineChars="0"/>
+            </w:pPr>
+            <w:r xmlns:w="http://schemas.openxmlformats.org/wordprocessingml/2006/main" xmlns:wp="http://schemas.openxmlformats.org/drawingml/2006/wordprocessingDrawing" xmlns:r="http://schemas.openxmlformats.org/officeDocument/2006/relationships" xmlns:w14="http://schemas.microsoft.com/office/word/2010/wordml">
+              <w:rPr>
+                <w:rFonts w:ascii="Segoe UI" w:hAnsi="Segoe UI" w:eastAsia="Segoe UI" w:cs="Segoe UI"/>
+                <w:i w:val="false"/>
+                <w:b w:val="false"/>
+                <w:u w:val="none"/>
+                <w:sz w:val="20"/>
+                <w:szCs w:val="20"/>
+                <w:color w:val="000000"/>
+              </w:rPr>
+              <w:t xml:space="preserve">10.1%(3.9%,16.2%) BY: 2015 - 2023</w:t>
+            </w:r>
+          </w:p>
+        </w:tc>
+        <w:tc>
+          <w:tcPr>
+            <w:tcBorders>
+              <w:bottom w:val="single" w:sz="8" w:space="0" w:color="666666"/>
+              <w:top w:val="single" w:sz="8" w:space="0" w:color="666666"/>
+              <w:left w:val="single" w:sz="8" w:space="0" w:color="666666"/>
+              <w:right w:val="single" w:sz="8" w:space="0" w:color="666666"/>
+            </w:tcBorders>
+            <w:shd w:val="clear" w:color="auto" w:fill="FFFFFF"/>
+            <w:tcMar>
+              <w:top w:w="0" w:type="dxa"/>
+              <w:bottom w:w="0" w:type="dxa"/>
+              <w:left w:w="0" w:type="dxa"/>
+              <w:right w:w="0" w:type="dxa"/>
+            </w:tcMar>
+            <w:vAlign w:val="center"/>
+          </w:tcPr>
+          <w:p>
+            <w:pPr>
+              <w:pStyle w:val="Normal"/>
+              <w:jc w:val="left"/>
+              <w:pBdr>
+                <w:bottom w:val="none" w:sz="0" w:space="0" w:color="000000"/>
+                <w:top w:val="none" w:sz="0" w:space="0" w:color="000000"/>
+                <w:left w:val="none" w:sz="0" w:space="0" w:color="000000"/>
+                <w:right w:val="none" w:sz="0" w:space="0" w:color="000000"/>
+              </w:pBdr>
+              <w:spacing w:after="100" w:before="100" w:line="240"/>
+              <w:ind w:left="100" w:right="100" w:firstLine="0" w:firstLineChars="0"/>
+            </w:pPr>
+            <w:r xmlns:w="http://schemas.openxmlformats.org/wordprocessingml/2006/main" xmlns:wp="http://schemas.openxmlformats.org/drawingml/2006/wordprocessingDrawing" xmlns:r="http://schemas.openxmlformats.org/officeDocument/2006/relationships" xmlns:w14="http://schemas.microsoft.com/office/word/2010/wordml">
+              <w:rPr>
+                <w:rFonts w:ascii="Segoe UI" w:hAnsi="Segoe UI" w:eastAsia="Segoe UI" w:cs="Segoe UI"/>
+                <w:i w:val="false"/>
+                <w:b w:val="false"/>
+                <w:u w:val="none"/>
+                <w:sz w:val="20"/>
+                <w:szCs w:val="20"/>
+                <w:color w:val="000000"/>
+              </w:rPr>
+              <w:t xml:space="preserve">0.3%(0.0%,0.6%) BY: 2015 - 2023</w:t>
+            </w:r>
+          </w:p>
+        </w:tc>
+        <w:tc>
+          <w:tcPr>
+            <w:tcBorders>
+              <w:bottom w:val="single" w:sz="8" w:space="0" w:color="666666"/>
+              <w:top w:val="single" w:sz="8" w:space="0" w:color="666666"/>
+              <w:left w:val="single" w:sz="8" w:space="0" w:color="666666"/>
+              <w:right w:val="single" w:sz="8" w:space="0" w:color="666666"/>
+            </w:tcBorders>
+            <w:shd w:val="clear" w:color="auto" w:fill="FFFFFF"/>
+            <w:tcMar>
+              <w:top w:w="0" w:type="dxa"/>
+              <w:bottom w:w="0" w:type="dxa"/>
+              <w:left w:w="0" w:type="dxa"/>
+              <w:right w:w="0" w:type="dxa"/>
+            </w:tcMar>
+            <w:vAlign w:val="center"/>
+          </w:tcPr>
+          <w:p>
+            <w:pPr>
+              <w:pStyle w:val="Normal"/>
+              <w:jc w:val="left"/>
+              <w:pBdr>
+                <w:bottom w:val="none" w:sz="0" w:space="0" w:color="000000"/>
+                <w:top w:val="none" w:sz="0" w:space="0" w:color="000000"/>
+                <w:left w:val="none" w:sz="0" w:space="0" w:color="000000"/>
+                <w:right w:val="none" w:sz="0" w:space="0" w:color="000000"/>
+              </w:pBdr>
+              <w:spacing w:after="100" w:before="100" w:line="240"/>
+              <w:ind w:left="100" w:right="100" w:firstLine="0" w:firstLineChars="0"/>
+            </w:pPr>
+            <w:r xmlns:w="http://schemas.openxmlformats.org/wordprocessingml/2006/main" xmlns:wp="http://schemas.openxmlformats.org/drawingml/2006/wordprocessingDrawing" xmlns:r="http://schemas.openxmlformats.org/officeDocument/2006/relationships" xmlns:w14="http://schemas.microsoft.com/office/word/2010/wordml">
+              <w:rPr>
+                <w:rFonts w:ascii="Segoe UI" w:hAnsi="Segoe UI" w:eastAsia="Segoe UI" w:cs="Segoe UI"/>
+                <w:i w:val="false"/>
+                <w:b w:val="false"/>
+                <w:u w:val="none"/>
+                <w:sz w:val="20"/>
+                <w:szCs w:val="20"/>
+                <w:color w:val="000000"/>
+              </w:rPr>
+              <w:t xml:space="preserve">5.2%(-4.1%,14.6%) WY: 2015 - 2024</w:t>
             </w:r>
           </w:p>
         </w:tc>
@@ -3034,51 +3074,51 @@
                 <w:szCs w:val="20"/>
                 <w:color w:val="000000"/>
               </w:rPr>
-              <w:t xml:space="preserve">3.0%(1.4%,4.5%) BY: 2015 - 2024</w:t>
-            </w:r>
-          </w:p>
-        </w:tc>
-        <w:tc>
-          <w:tcPr>
-            <w:tcBorders>
-              <w:bottom w:val="single" w:sz="8" w:space="0" w:color="666666"/>
-              <w:top w:val="single" w:sz="8" w:space="0" w:color="666666"/>
-              <w:left w:val="single" w:sz="8" w:space="0" w:color="666666"/>
-              <w:right w:val="single" w:sz="8" w:space="0" w:color="666666"/>
-            </w:tcBorders>
-            <w:shd w:val="clear" w:color="auto" w:fill="FFFFFF"/>
-            <w:tcMar>
-              <w:top w:w="0" w:type="dxa"/>
-              <w:bottom w:w="0" w:type="dxa"/>
-              <w:left w:w="0" w:type="dxa"/>
-              <w:right w:w="0" w:type="dxa"/>
-            </w:tcMar>
-            <w:vAlign w:val="center"/>
-          </w:tcPr>
-          <w:p>
-            <w:pPr>
-              <w:pStyle w:val="Normal"/>
-              <w:jc w:val="left"/>
-              <w:pBdr>
-                <w:bottom w:val="none" w:sz="0" w:space="0" w:color="000000"/>
-                <w:top w:val="none" w:sz="0" w:space="0" w:color="000000"/>
-                <w:left w:val="none" w:sz="0" w:space="0" w:color="000000"/>
-                <w:right w:val="none" w:sz="0" w:space="0" w:color="000000"/>
-              </w:pBdr>
-              <w:spacing w:after="100" w:before="100" w:line="240"/>
-              <w:ind w:left="100" w:right="100" w:firstLine="0" w:firstLineChars="0"/>
-            </w:pPr>
-            <w:r xmlns:w="http://schemas.openxmlformats.org/wordprocessingml/2006/main" xmlns:wp="http://schemas.openxmlformats.org/drawingml/2006/wordprocessingDrawing" xmlns:r="http://schemas.openxmlformats.org/officeDocument/2006/relationships" xmlns:w14="http://schemas.microsoft.com/office/word/2010/wordml">
-              <w:rPr>
-                <w:rFonts w:ascii="Segoe UI" w:hAnsi="Segoe UI" w:eastAsia="Segoe UI" w:cs="Segoe UI"/>
-                <w:i w:val="false"/>
-                <w:b w:val="false"/>
-                <w:u w:val="none"/>
-                <w:sz w:val="20"/>
-                <w:szCs w:val="20"/>
-                <w:color w:val="000000"/>
-              </w:rPr>
-              <w:t xml:space="preserve">52.7%(30.6%,74.9%) BY: 2015 - 2024</w:t>
+              <w:t xml:space="preserve">3.0%(1.5%,4.5%) BY: 2015 - 2024</w:t>
+            </w:r>
+          </w:p>
+        </w:tc>
+        <w:tc>
+          <w:tcPr>
+            <w:tcBorders>
+              <w:bottom w:val="single" w:sz="8" w:space="0" w:color="666666"/>
+              <w:top w:val="single" w:sz="8" w:space="0" w:color="666666"/>
+              <w:left w:val="single" w:sz="8" w:space="0" w:color="666666"/>
+              <w:right w:val="single" w:sz="8" w:space="0" w:color="666666"/>
+            </w:tcBorders>
+            <w:shd w:val="clear" w:color="auto" w:fill="FFFFFF"/>
+            <w:tcMar>
+              <w:top w:w="0" w:type="dxa"/>
+              <w:bottom w:w="0" w:type="dxa"/>
+              <w:left w:w="0" w:type="dxa"/>
+              <w:right w:w="0" w:type="dxa"/>
+            </w:tcMar>
+            <w:vAlign w:val="center"/>
+          </w:tcPr>
+          <w:p>
+            <w:pPr>
+              <w:pStyle w:val="Normal"/>
+              <w:jc w:val="left"/>
+              <w:pBdr>
+                <w:bottom w:val="none" w:sz="0" w:space="0" w:color="000000"/>
+                <w:top w:val="none" w:sz="0" w:space="0" w:color="000000"/>
+                <w:left w:val="none" w:sz="0" w:space="0" w:color="000000"/>
+                <w:right w:val="none" w:sz="0" w:space="0" w:color="000000"/>
+              </w:pBdr>
+              <w:spacing w:after="100" w:before="100" w:line="240"/>
+              <w:ind w:left="100" w:right="100" w:firstLine="0" w:firstLineChars="0"/>
+            </w:pPr>
+            <w:r xmlns:w="http://schemas.openxmlformats.org/wordprocessingml/2006/main" xmlns:wp="http://schemas.openxmlformats.org/drawingml/2006/wordprocessingDrawing" xmlns:r="http://schemas.openxmlformats.org/officeDocument/2006/relationships" xmlns:w14="http://schemas.microsoft.com/office/word/2010/wordml">
+              <w:rPr>
+                <w:rFonts w:ascii="Segoe UI" w:hAnsi="Segoe UI" w:eastAsia="Segoe UI" w:cs="Segoe UI"/>
+                <w:i w:val="false"/>
+                <w:b w:val="false"/>
+                <w:u w:val="none"/>
+                <w:sz w:val="20"/>
+                <w:szCs w:val="20"/>
+                <w:color w:val="000000"/>
+              </w:rPr>
+              <w:t xml:space="preserve">53.7%(32.3%,75.2%) BY: 2015 - 2024</w:t>
             </w:r>
           </w:p>
         </w:tc>
@@ -3210,7 +3250,7 @@
                 <w:szCs w:val="20"/>
                 <w:color w:val="000000"/>
               </w:rPr>
-              <w:t xml:space="preserve">46.6%(28.2%,65.0%) BY: 2015 - 2024</w:t>
+              <w:t xml:space="preserve">47.4%(29.4%,65.3%) BY: 2015 - 2024</w:t>
             </w:r>
           </w:p>
         </w:tc>
@@ -3568,7 +3608,7 @@
                 <w:szCs w:val="20"/>
                 <w:color w:val="000000"/>
               </w:rPr>
-              <w:t xml:space="preserve">77.5%(60.0%,94.9%) WY: 2020 - 2024</w:t>
+              <w:t xml:space="preserve">77.6%(60.2%,95.1%) WY: 2020 - 2024</w:t>
             </w:r>
           </w:p>
         </w:tc>
@@ -3882,20 +3922,20 @@
                 <w:szCs w:val="20"/>
                 <w:color w:val="000000"/>
               </w:rPr>
-              <w:t xml:space="preserve">46.9%(33.9%,59.8%) WY: 2015 - 2024</w:t>
+              <w:t xml:space="preserve">47.3%(34.7%,60.0%) WY: 2015 - 2024</w:t>
             </w:r>
           </w:p>
         </w:tc>
       </w:tr>
     </w:tbl>
-    <w:bookmarkEnd w:id="27"/>
-    <w:bookmarkStart w:id="28" w:name="X39aceb773ecc10a59a4b722577e664370989b67"/>
+    <w:bookmarkEnd w:id="29"/>
+    <w:bookmarkStart w:id="30" w:name="X40d5ee3917dea987370bba6b79b713e22faf4dc"/>
     <w:p>
       <w:pPr>
         <w:pStyle w:val="Heading4"/>
       </w:pPr>
       <w:r>
-        <w:t xml:space="preserve">TABLE X. Spring-run surrogate release information and loss.Last updated 03/24/2025</w:t>
+        <w:t xml:space="preserve">TABLE X. Spring-run surrogate release information and loss.Last updated 03/25/2025</w:t>
       </w:r>
     </w:p>
     <w:tbl xmlns:w="http://schemas.openxmlformats.org/wordprocessingml/2006/main" xmlns:r="http://schemas.openxmlformats.org/officeDocument/2006/relationships" xmlns:w14="http://schemas.microsoft.com/office/word/2010/wordml" xmlns:wp="http://schemas.openxmlformats.org/drawingml/2006/wordprocessingDrawing" xmlns:a="http://schemas.openxmlformats.org/drawingml/2006/main" xmlns:pic="http://schemas.openxmlformats.org/drawingml/2006/picture">
@@ -4671,51 +4711,51 @@
                 <w:szCs w:val="20"/>
                 <w:color w:val="000000"/>
               </w:rPr>
-              <w:t xml:space="preserve">1030.93 (59%)</w:t>
-            </w:r>
-          </w:p>
-        </w:tc>
-        <w:tc>
-          <w:tcPr>
-            <w:tcBorders>
-              <w:bottom w:val="single" w:sz="8" w:space="0" w:color="666666"/>
-              <w:top w:val="single" w:sz="8" w:space="0" w:color="666666"/>
-              <w:left w:val="single" w:sz="8" w:space="0" w:color="666666"/>
-              <w:right w:val="single" w:sz="8" w:space="0" w:color="666666"/>
-            </w:tcBorders>
-            <w:shd w:val="clear" w:color="auto" w:fill="FFFFFF"/>
-            <w:tcMar>
-              <w:top w:w="0" w:type="dxa"/>
-              <w:bottom w:w="0" w:type="dxa"/>
-              <w:left w:w="0" w:type="dxa"/>
-              <w:right w:w="0" w:type="dxa"/>
-            </w:tcMar>
-            <w:vAlign w:val="center"/>
-          </w:tcPr>
-          <w:p>
-            <w:pPr>
-              <w:pStyle w:val="Normal"/>
-              <w:jc w:val="left"/>
-              <w:pBdr>
-                <w:bottom w:val="none" w:sz="0" w:space="0" w:color="000000"/>
-                <w:top w:val="none" w:sz="0" w:space="0" w:color="000000"/>
-                <w:left w:val="none" w:sz="0" w:space="0" w:color="000000"/>
-                <w:right w:val="none" w:sz="0" w:space="0" w:color="000000"/>
-              </w:pBdr>
-              <w:spacing w:after="100" w:before="100" w:line="240"/>
-              <w:ind w:left="100" w:right="100" w:firstLine="0" w:firstLineChars="0"/>
-            </w:pPr>
-            <w:r xmlns:w="http://schemas.openxmlformats.org/wordprocessingml/2006/main" xmlns:wp="http://schemas.openxmlformats.org/drawingml/2006/wordprocessingDrawing" xmlns:r="http://schemas.openxmlformats.org/officeDocument/2006/relationships" xmlns:w14="http://schemas.microsoft.com/office/word/2010/wordml">
-              <w:rPr>
-                <w:rFonts w:ascii="Segoe UI" w:hAnsi="Segoe UI" w:eastAsia="Segoe UI" w:cs="Segoe UI"/>
-                <w:i w:val="false"/>
-                <w:b w:val="false"/>
-                <w:u w:val="none"/>
-                <w:sz w:val="20"/>
-                <w:szCs w:val="20"/>
-                <w:color w:val="000000"/>
-              </w:rPr>
-              <w:t xml:space="preserve">Nov 29/Mar 17</w:t>
+              <w:t xml:space="preserve">1033.81 (59.2%)</w:t>
+            </w:r>
+          </w:p>
+        </w:tc>
+        <w:tc>
+          <w:tcPr>
+            <w:tcBorders>
+              <w:bottom w:val="single" w:sz="8" w:space="0" w:color="666666"/>
+              <w:top w:val="single" w:sz="8" w:space="0" w:color="666666"/>
+              <w:left w:val="single" w:sz="8" w:space="0" w:color="666666"/>
+              <w:right w:val="single" w:sz="8" w:space="0" w:color="666666"/>
+            </w:tcBorders>
+            <w:shd w:val="clear" w:color="auto" w:fill="FFFFFF"/>
+            <w:tcMar>
+              <w:top w:w="0" w:type="dxa"/>
+              <w:bottom w:w="0" w:type="dxa"/>
+              <w:left w:w="0" w:type="dxa"/>
+              <w:right w:w="0" w:type="dxa"/>
+            </w:tcMar>
+            <w:vAlign w:val="center"/>
+          </w:tcPr>
+          <w:p>
+            <w:pPr>
+              <w:pStyle w:val="Normal"/>
+              <w:jc w:val="left"/>
+              <w:pBdr>
+                <w:bottom w:val="none" w:sz="0" w:space="0" w:color="000000"/>
+                <w:top w:val="none" w:sz="0" w:space="0" w:color="000000"/>
+                <w:left w:val="none" w:sz="0" w:space="0" w:color="000000"/>
+                <w:right w:val="none" w:sz="0" w:space="0" w:color="000000"/>
+              </w:pBdr>
+              <w:spacing w:after="100" w:before="100" w:line="240"/>
+              <w:ind w:left="100" w:right="100" w:firstLine="0" w:firstLineChars="0"/>
+            </w:pPr>
+            <w:r xmlns:w="http://schemas.openxmlformats.org/wordprocessingml/2006/main" xmlns:wp="http://schemas.openxmlformats.org/drawingml/2006/wordprocessingDrawing" xmlns:r="http://schemas.openxmlformats.org/officeDocument/2006/relationships" xmlns:w14="http://schemas.microsoft.com/office/word/2010/wordml">
+              <w:rPr>
+                <w:rFonts w:ascii="Segoe UI" w:hAnsi="Segoe UI" w:eastAsia="Segoe UI" w:cs="Segoe UI"/>
+                <w:i w:val="false"/>
+                <w:b w:val="false"/>
+                <w:u w:val="none"/>
+                <w:sz w:val="20"/>
+                <w:szCs w:val="20"/>
+                <w:color w:val="000000"/>
+              </w:rPr>
+              <w:t xml:space="preserve">Nov 29/Mar 23</w:t>
             </w:r>
           </w:p>
         </w:tc>
@@ -6329,8 +6369,7 @@
         </w:tc>
       </w:tr>
     </w:tbl>
-    <w:bookmarkEnd w:id="28"/>
-    <w:bookmarkEnd w:id="29"/>
+    <w:bookmarkEnd w:id="30"/>
     <w:sectPr/>
   </w:body>
 </w:document>

</xml_diff>

<commit_message>
Code updates and file organization
</commit_message>
<xml_diff>
--- a/biweekly_summary_figure_comp.docx
+++ b/biweekly_summary_figure_comp.docx
@@ -6,6 +6,12 @@
       <w:pPr>
         <w:pStyle w:val="FirstParagraph"/>
       </w:pPr>
+      <w:r>
+        <w:t xml:space="preserve">Figure. Cumulative Count of current and historic Genetic WR</w:t>
+      </w:r>
+      <w:r>
+        <w:t xml:space="preserve"> </w:t>
+      </w:r>
       <w:r>
         <w:drawing>
           <wp:inline>
@@ -51,52 +57,18 @@
     </w:p>
     <w:p>
       <w:pPr>
-        <w:pStyle w:val="SourceCode"/>
+        <w:pStyle w:val="BodyText"/>
       </w:pPr>
       <w:r>
-        <w:rPr>
-          <w:rStyle w:val="VerbatimChar"/>
-        </w:rPr>
-        <w:t xml:space="preserve">## Warning: Removed 20 rows containing missing values or values outside the scale range</w:t>
+        <w:t xml:space="preserve">Figure. Cumulative Loss of current and historic Steelhead</w:t>
       </w:r>
       <w:r>
-        <w:br/>
+        <w:t xml:space="preserve"> </w:t>
       </w:r>
-      <w:r>
-        <w:rPr>
-          <w:rStyle w:val="VerbatimChar"/>
-        </w:rPr>
-        <w:t xml:space="preserve">## (`geom_line()`).</w:t>
-      </w:r>
-    </w:p>
-    <w:p>
-      <w:pPr>
-        <w:pStyle w:val="SourceCode"/>
-      </w:pPr>
-      <w:r>
-        <w:rPr>
-          <w:rStyle w:val="VerbatimChar"/>
-        </w:rPr>
-        <w:t xml:space="preserve">## Warning: Removed 121 rows containing missing values or values outside the scale range</w:t>
-      </w:r>
-      <w:r>
-        <w:br/>
-      </w:r>
-      <w:r>
-        <w:rPr>
-          <w:rStyle w:val="VerbatimChar"/>
-        </w:rPr>
-        <w:t xml:space="preserve">## (`geom_line()`).</w:t>
-      </w:r>
-    </w:p>
-    <w:p>
-      <w:pPr>
-        <w:pStyle w:val="FirstParagraph"/>
-      </w:pPr>
       <w:r>
         <w:drawing>
           <wp:inline>
-            <wp:extent cx="5334000" cy="6667500"/>
+            <wp:extent cx="5334000" cy="3048000"/>
             <wp:effectExtent b="0" l="0" r="0" t="0"/>
             <wp:docPr descr="" title="" id="24" name="Picture"/>
             <a:graphic>
@@ -110,6 +82,125 @@
                   </pic:nvPicPr>
                   <pic:blipFill>
                     <a:blip r:embed="rId23"/>
+                    <a:stretch>
+                      <a:fillRect/>
+                    </a:stretch>
+                  </pic:blipFill>
+                  <pic:spPr bwMode="auto">
+                    <a:xfrm>
+                      <a:off x="0" y="0"/>
+                      <a:ext cx="5334000" cy="3048000"/>
+                    </a:xfrm>
+                    <a:prstGeom prst="rect">
+                      <a:avLst/>
+                    </a:prstGeom>
+                    <a:noFill/>
+                    <a:ln w="9525">
+                      <a:noFill/>
+                      <a:headEnd/>
+                      <a:tailEnd/>
+                    </a:ln>
+                  </pic:spPr>
+                </pic:pic>
+              </a:graphicData>
+            </a:graphic>
+          </wp:inline>
+        </w:drawing>
+      </w:r>
+    </w:p>
+    <w:p>
+      <w:pPr>
+        <w:pStyle w:val="BodyText"/>
+      </w:pPr>
+      <w:r>
+        <w:t xml:space="preserve">Figure. Histogram of historic genetic winter-run salvage</w:t>
+      </w:r>
+    </w:p>
+    <w:p>
+      <w:pPr>
+        <w:pStyle w:val="SourceCode"/>
+      </w:pPr>
+      <w:r>
+        <w:rPr>
+          <w:rStyle w:val="VerbatimChar"/>
+        </w:rPr>
+        <w:t xml:space="preserve">## `stat_bin()` using `bins = 30`. Pick better value with `binwidth`.</w:t>
+      </w:r>
+    </w:p>
+    <w:p>
+      <w:pPr>
+        <w:pStyle w:val="FirstParagraph"/>
+      </w:pPr>
+      <w:r>
+        <w:drawing>
+          <wp:inline>
+            <wp:extent cx="5334000" cy="3048000"/>
+            <wp:effectExtent b="0" l="0" r="0" t="0"/>
+            <wp:docPr descr="" title="" id="27" name="Picture"/>
+            <a:graphic>
+              <a:graphicData uri="http://schemas.openxmlformats.org/drawingml/2006/picture">
+                <pic:pic>
+                  <pic:nvPicPr>
+                    <pic:cNvPr descr="biweekly_summary_figure_comp_files/figure-docx/unnamed-chunk-3-1.png" id="28" name="Picture"/>
+                    <pic:cNvPicPr>
+                      <a:picLocks noChangeArrowheads="1" noChangeAspect="1"/>
+                    </pic:cNvPicPr>
+                  </pic:nvPicPr>
+                  <pic:blipFill>
+                    <a:blip r:embed="rId26"/>
+                    <a:stretch>
+                      <a:fillRect/>
+                    </a:stretch>
+                  </pic:blipFill>
+                  <pic:spPr bwMode="auto">
+                    <a:xfrm>
+                      <a:off x="0" y="0"/>
+                      <a:ext cx="5334000" cy="3048000"/>
+                    </a:xfrm>
+                    <a:prstGeom prst="rect">
+                      <a:avLst/>
+                    </a:prstGeom>
+                    <a:noFill/>
+                    <a:ln w="9525">
+                      <a:noFill/>
+                      <a:headEnd/>
+                      <a:tailEnd/>
+                    </a:ln>
+                  </pic:spPr>
+                </pic:pic>
+              </a:graphicData>
+            </a:graphic>
+          </wp:inline>
+        </w:drawing>
+      </w:r>
+    </w:p>
+    <w:p>
+      <w:pPr>
+        <w:pStyle w:val="BodyText"/>
+      </w:pPr>
+      <w:r>
+        <w:t xml:space="preserve">Figure. Summary of WY 2025 loss of CCV steelhead and wild and hatchery winter-run</w:t>
+      </w:r>
+      <w:r>
+        <w:t xml:space="preserve"> </w:t>
+      </w:r>
+      <w:r>
+        <w:drawing>
+          <wp:inline>
+            <wp:extent cx="5334000" cy="6667500"/>
+            <wp:effectExtent b="0" l="0" r="0" t="0"/>
+            <wp:docPr descr="" title="" id="30" name="Picture"/>
+            <a:graphic>
+              <a:graphicData uri="http://schemas.openxmlformats.org/drawingml/2006/picture">
+                <pic:pic>
+                  <pic:nvPicPr>
+                    <pic:cNvPr descr="biweekly_summary_figure_comp_files/figure-docx/unnamed-chunk-4-1.png" id="31" name="Picture"/>
+                    <pic:cNvPicPr>
+                      <a:picLocks noChangeArrowheads="1" noChangeAspect="1"/>
+                    </pic:cNvPicPr>
+                  </pic:nvPicPr>
+                  <pic:blipFill>
+                    <a:blip r:embed="rId29"/>
                     <a:stretch>
                       <a:fillRect/>
                     </a:stretch>
@@ -141,22 +232,28 @@
         <w:pStyle w:val="BodyText"/>
       </w:pPr>
       <w:r>
+        <w:t xml:space="preserve">Figure. Tillotson predictions at different OMRI scenarios</w:t>
+      </w:r>
+      <w:r>
+        <w:t xml:space="preserve"> </w:t>
+      </w:r>
+      <w:r>
         <w:drawing>
           <wp:inline>
             <wp:extent cx="5334000" cy="3200400"/>
             <wp:effectExtent b="0" l="0" r="0" t="0"/>
-            <wp:docPr descr="" title="" id="27" name="Picture"/>
+            <wp:docPr descr="" title="" id="33" name="Picture"/>
             <a:graphic>
               <a:graphicData uri="http://schemas.openxmlformats.org/drawingml/2006/picture">
                 <pic:pic>
                   <pic:nvPicPr>
-                    <pic:cNvPr descr="biweekly_summary_figure_comp_files/figure-docx/unnamed-chunk-3-1.png" id="28" name="Picture"/>
+                    <pic:cNvPr descr="biweekly_summary_figure_comp_files/figure-docx/unnamed-chunk-5-1.png" id="34" name="Picture"/>
                     <pic:cNvPicPr>
                       <a:picLocks noChangeArrowheads="1" noChangeAspect="1"/>
                     </pic:cNvPicPr>
                   </pic:nvPicPr>
                   <pic:blipFill>
-                    <a:blip r:embed="rId26"/>
+                    <a:blip r:embed="rId32"/>
                     <a:stretch>
                       <a:fillRect/>
                     </a:stretch>
@@ -192,7 +289,7 @@
         <w:t xml:space="preserve"> </w:t>
       </w:r>
       <w:r>
-        <w:t xml:space="preserve">#### TABLE X. Winter-run weekly distributed loss threshold.Last updated 03/31/2025</w:t>
+        <w:t xml:space="preserve">#### TABLE X. Winter-run weekly distributed loss threshold.Last updated 04/07/2025</w:t>
       </w:r>
     </w:p>
     <w:tbl xmlns:w="http://schemas.openxmlformats.org/wordprocessingml/2006/main" xmlns:r="http://schemas.openxmlformats.org/officeDocument/2006/relationships" xmlns:w14="http://schemas.microsoft.com/office/word/2010/wordml" xmlns:wp="http://schemas.openxmlformats.org/drawingml/2006/wordprocessingDrawing" xmlns:a="http://schemas.openxmlformats.org/drawingml/2006/main" xmlns:pic="http://schemas.openxmlformats.org/drawingml/2006/picture">
@@ -480,7 +577,7 @@
                 <w:szCs w:val="20"/>
                 <w:color w:val="000000"/>
               </w:rPr>
-              <w:t xml:space="preserve">Mar 25</w:t>
+              <w:t xml:space="preserve">Apr 01</w:t>
             </w:r>
           </w:p>
         </w:tc>
@@ -568,7 +665,7 @@
                 <w:szCs w:val="20"/>
                 <w:color w:val="000000"/>
               </w:rPr>
-              <w:t xml:space="preserve">5.48</w:t>
+              <w:t xml:space="preserve">0</w:t>
             </w:r>
           </w:p>
         </w:tc>
@@ -612,7 +709,7 @@
                 <w:szCs w:val="20"/>
                 <w:color w:val="000000"/>
               </w:rPr>
-              <w:t xml:space="preserve">19.83</w:t>
+              <w:t xml:space="preserve">3.63</w:t>
             </w:r>
           </w:p>
         </w:tc>
@@ -706,7 +803,7 @@
                 <w:szCs w:val="20"/>
                 <w:color w:val="000000"/>
               </w:rPr>
-              <w:t xml:space="preserve">Mar 26</w:t>
+              <w:t xml:space="preserve">Apr 02</w:t>
             </w:r>
           </w:p>
         </w:tc>
@@ -794,7 +891,7 @@
                 <w:szCs w:val="20"/>
                 <w:color w:val="000000"/>
               </w:rPr>
-              <w:t xml:space="preserve">2.88</w:t>
+              <w:t xml:space="preserve">0</w:t>
             </w:r>
           </w:p>
         </w:tc>
@@ -838,51 +935,51 @@
                 <w:szCs w:val="20"/>
                 <w:color w:val="000000"/>
               </w:rPr>
-              <w:t xml:space="preserve">3.63</w:t>
-            </w:r>
-          </w:p>
-        </w:tc>
-        <w:tc>
-          <w:tcPr>
-            <w:tcBorders>
-              <w:bottom w:val="single" w:sz="8" w:space="0" w:color="666666"/>
-              <w:top w:val="single" w:sz="8" w:space="0" w:color="666666"/>
-              <w:left w:val="single" w:sz="8" w:space="0" w:color="666666"/>
-              <w:right w:val="single" w:sz="8" w:space="0" w:color="666666"/>
-            </w:tcBorders>
-            <w:shd w:val="clear" w:color="auto" w:fill="FFFFFF"/>
-            <w:tcMar>
-              <w:top w:w="0" w:type="dxa"/>
-              <w:bottom w:w="0" w:type="dxa"/>
-              <w:left w:w="0" w:type="dxa"/>
-              <w:right w:w="0" w:type="dxa"/>
-            </w:tcMar>
-            <w:vAlign w:val="center"/>
-          </w:tcPr>
-          <w:p>
-            <w:pPr>
-              <w:pStyle w:val="Normal"/>
-              <w:jc w:val="left"/>
-              <w:pBdr>
-                <w:bottom w:val="none" w:sz="0" w:space="0" w:color="000000"/>
-                <w:top w:val="none" w:sz="0" w:space="0" w:color="000000"/>
-                <w:left w:val="none" w:sz="0" w:space="0" w:color="000000"/>
-                <w:right w:val="none" w:sz="0" w:space="0" w:color="000000"/>
-              </w:pBdr>
-              <w:spacing w:after="100" w:before="100" w:line="240"/>
-              <w:ind w:left="100" w:right="100" w:firstLine="0" w:firstLineChars="0"/>
-            </w:pPr>
-            <w:r xmlns:w="http://schemas.openxmlformats.org/wordprocessingml/2006/main" xmlns:wp="http://schemas.openxmlformats.org/drawingml/2006/wordprocessingDrawing" xmlns:r="http://schemas.openxmlformats.org/officeDocument/2006/relationships" xmlns:w14="http://schemas.microsoft.com/office/word/2010/wordml">
-              <w:rPr>
-                <w:rFonts w:ascii="Segoe UI" w:hAnsi="Segoe UI" w:eastAsia="Segoe UI" w:cs="Segoe UI"/>
-                <w:i w:val="false"/>
-                <w:b w:val="false"/>
-                <w:u w:val="none"/>
-                <w:sz w:val="20"/>
-                <w:szCs w:val="20"/>
-                <w:color w:val="000000"/>
-              </w:rPr>
-              <w:t xml:space="preserve">No</w:t>
+              <w:t xml:space="preserve">0.00</w:t>
+            </w:r>
+          </w:p>
+        </w:tc>
+        <w:tc>
+          <w:tcPr>
+            <w:tcBorders>
+              <w:bottom w:val="single" w:sz="8" w:space="0" w:color="666666"/>
+              <w:top w:val="single" w:sz="8" w:space="0" w:color="666666"/>
+              <w:left w:val="single" w:sz="8" w:space="0" w:color="666666"/>
+              <w:right w:val="single" w:sz="8" w:space="0" w:color="666666"/>
+            </w:tcBorders>
+            <w:shd w:val="clear" w:color="auto" w:fill="FFFFFF"/>
+            <w:tcMar>
+              <w:top w:w="0" w:type="dxa"/>
+              <w:bottom w:w="0" w:type="dxa"/>
+              <w:left w:w="0" w:type="dxa"/>
+              <w:right w:w="0" w:type="dxa"/>
+            </w:tcMar>
+            <w:vAlign w:val="center"/>
+          </w:tcPr>
+          <w:p>
+            <w:pPr>
+              <w:pStyle w:val="Normal"/>
+              <w:jc w:val="left"/>
+              <w:pBdr>
+                <w:bottom w:val="none" w:sz="0" w:space="0" w:color="000000"/>
+                <w:top w:val="none" w:sz="0" w:space="0" w:color="000000"/>
+                <w:left w:val="none" w:sz="0" w:space="0" w:color="000000"/>
+                <w:right w:val="none" w:sz="0" w:space="0" w:color="000000"/>
+              </w:pBdr>
+              <w:spacing w:after="100" w:before="100" w:line="240"/>
+              <w:ind w:left="100" w:right="100" w:firstLine="0" w:firstLineChars="0"/>
+            </w:pPr>
+            <w:r xmlns:w="http://schemas.openxmlformats.org/wordprocessingml/2006/main" xmlns:wp="http://schemas.openxmlformats.org/drawingml/2006/wordprocessingDrawing" xmlns:r="http://schemas.openxmlformats.org/officeDocument/2006/relationships" xmlns:w14="http://schemas.microsoft.com/office/word/2010/wordml">
+              <w:rPr>
+                <w:rFonts w:ascii="Segoe UI" w:hAnsi="Segoe UI" w:eastAsia="Segoe UI" w:cs="Segoe UI"/>
+                <w:i w:val="false"/>
+                <w:b w:val="false"/>
+                <w:u w:val="none"/>
+                <w:sz w:val="20"/>
+                <w:szCs w:val="20"/>
+                <w:color w:val="000000"/>
+              </w:rPr>
+              <w:t xml:space="preserve">Yes</w:t>
             </w:r>
           </w:p>
         </w:tc>
@@ -932,7 +1029,7 @@
                 <w:szCs w:val="20"/>
                 <w:color w:val="000000"/>
               </w:rPr>
-              <w:t xml:space="preserve">Mar 27</w:t>
+              <w:t xml:space="preserve">Apr 03</w:t>
             </w:r>
           </w:p>
         </w:tc>
@@ -1020,7 +1117,7 @@
                 <w:szCs w:val="20"/>
                 <w:color w:val="000000"/>
               </w:rPr>
-              <w:t xml:space="preserve">2.88</w:t>
+              <w:t xml:space="preserve">0</w:t>
             </w:r>
           </w:p>
         </w:tc>
@@ -1064,51 +1161,51 @@
                 <w:szCs w:val="20"/>
                 <w:color w:val="000000"/>
               </w:rPr>
-              <w:t xml:space="preserve">3.63</w:t>
-            </w:r>
-          </w:p>
-        </w:tc>
-        <w:tc>
-          <w:tcPr>
-            <w:tcBorders>
-              <w:bottom w:val="single" w:sz="8" w:space="0" w:color="666666"/>
-              <w:top w:val="single" w:sz="8" w:space="0" w:color="666666"/>
-              <w:left w:val="single" w:sz="8" w:space="0" w:color="666666"/>
-              <w:right w:val="single" w:sz="8" w:space="0" w:color="666666"/>
-            </w:tcBorders>
-            <w:shd w:val="clear" w:color="auto" w:fill="FFFFFF"/>
-            <w:tcMar>
-              <w:top w:w="0" w:type="dxa"/>
-              <w:bottom w:w="0" w:type="dxa"/>
-              <w:left w:w="0" w:type="dxa"/>
-              <w:right w:w="0" w:type="dxa"/>
-            </w:tcMar>
-            <w:vAlign w:val="center"/>
-          </w:tcPr>
-          <w:p>
-            <w:pPr>
-              <w:pStyle w:val="Normal"/>
-              <w:jc w:val="left"/>
-              <w:pBdr>
-                <w:bottom w:val="none" w:sz="0" w:space="0" w:color="000000"/>
-                <w:top w:val="none" w:sz="0" w:space="0" w:color="000000"/>
-                <w:left w:val="none" w:sz="0" w:space="0" w:color="000000"/>
-                <w:right w:val="none" w:sz="0" w:space="0" w:color="000000"/>
-              </w:pBdr>
-              <w:spacing w:after="100" w:before="100" w:line="240"/>
-              <w:ind w:left="100" w:right="100" w:firstLine="0" w:firstLineChars="0"/>
-            </w:pPr>
-            <w:r xmlns:w="http://schemas.openxmlformats.org/wordprocessingml/2006/main" xmlns:wp="http://schemas.openxmlformats.org/drawingml/2006/wordprocessingDrawing" xmlns:r="http://schemas.openxmlformats.org/officeDocument/2006/relationships" xmlns:w14="http://schemas.microsoft.com/office/word/2010/wordml">
-              <w:rPr>
-                <w:rFonts w:ascii="Segoe UI" w:hAnsi="Segoe UI" w:eastAsia="Segoe UI" w:cs="Segoe UI"/>
-                <w:i w:val="false"/>
-                <w:b w:val="false"/>
-                <w:u w:val="none"/>
-                <w:sz w:val="20"/>
-                <w:szCs w:val="20"/>
-                <w:color w:val="000000"/>
-              </w:rPr>
-              <w:t xml:space="preserve">No</w:t>
+              <w:t xml:space="preserve">0.00</w:t>
+            </w:r>
+          </w:p>
+        </w:tc>
+        <w:tc>
+          <w:tcPr>
+            <w:tcBorders>
+              <w:bottom w:val="single" w:sz="8" w:space="0" w:color="666666"/>
+              <w:top w:val="single" w:sz="8" w:space="0" w:color="666666"/>
+              <w:left w:val="single" w:sz="8" w:space="0" w:color="666666"/>
+              <w:right w:val="single" w:sz="8" w:space="0" w:color="666666"/>
+            </w:tcBorders>
+            <w:shd w:val="clear" w:color="auto" w:fill="FFFFFF"/>
+            <w:tcMar>
+              <w:top w:w="0" w:type="dxa"/>
+              <w:bottom w:w="0" w:type="dxa"/>
+              <w:left w:w="0" w:type="dxa"/>
+              <w:right w:w="0" w:type="dxa"/>
+            </w:tcMar>
+            <w:vAlign w:val="center"/>
+          </w:tcPr>
+          <w:p>
+            <w:pPr>
+              <w:pStyle w:val="Normal"/>
+              <w:jc w:val="left"/>
+              <w:pBdr>
+                <w:bottom w:val="none" w:sz="0" w:space="0" w:color="000000"/>
+                <w:top w:val="none" w:sz="0" w:space="0" w:color="000000"/>
+                <w:left w:val="none" w:sz="0" w:space="0" w:color="000000"/>
+                <w:right w:val="none" w:sz="0" w:space="0" w:color="000000"/>
+              </w:pBdr>
+              <w:spacing w:after="100" w:before="100" w:line="240"/>
+              <w:ind w:left="100" w:right="100" w:firstLine="0" w:firstLineChars="0"/>
+            </w:pPr>
+            <w:r xmlns:w="http://schemas.openxmlformats.org/wordprocessingml/2006/main" xmlns:wp="http://schemas.openxmlformats.org/drawingml/2006/wordprocessingDrawing" xmlns:r="http://schemas.openxmlformats.org/officeDocument/2006/relationships" xmlns:w14="http://schemas.microsoft.com/office/word/2010/wordml">
+              <w:rPr>
+                <w:rFonts w:ascii="Segoe UI" w:hAnsi="Segoe UI" w:eastAsia="Segoe UI" w:cs="Segoe UI"/>
+                <w:i w:val="false"/>
+                <w:b w:val="false"/>
+                <w:u w:val="none"/>
+                <w:sz w:val="20"/>
+                <w:szCs w:val="20"/>
+                <w:color w:val="000000"/>
+              </w:rPr>
+              <w:t xml:space="preserve">Yes</w:t>
             </w:r>
           </w:p>
         </w:tc>
@@ -1158,7 +1255,7 @@
                 <w:szCs w:val="20"/>
                 <w:color w:val="000000"/>
               </w:rPr>
-              <w:t xml:space="preserve">Mar 28</w:t>
+              <w:t xml:space="preserve">Apr 04</w:t>
             </w:r>
           </w:p>
         </w:tc>
@@ -1246,7 +1343,7 @@
                 <w:szCs w:val="20"/>
                 <w:color w:val="000000"/>
               </w:rPr>
-              <w:t xml:space="preserve">2.88</w:t>
+              <w:t xml:space="preserve">0</w:t>
             </w:r>
           </w:p>
         </w:tc>
@@ -1290,51 +1387,51 @@
                 <w:szCs w:val="20"/>
                 <w:color w:val="000000"/>
               </w:rPr>
-              <w:t xml:space="preserve">3.63</w:t>
-            </w:r>
-          </w:p>
-        </w:tc>
-        <w:tc>
-          <w:tcPr>
-            <w:tcBorders>
-              <w:bottom w:val="single" w:sz="8" w:space="0" w:color="666666"/>
-              <w:top w:val="single" w:sz="8" w:space="0" w:color="666666"/>
-              <w:left w:val="single" w:sz="8" w:space="0" w:color="666666"/>
-              <w:right w:val="single" w:sz="8" w:space="0" w:color="666666"/>
-            </w:tcBorders>
-            <w:shd w:val="clear" w:color="auto" w:fill="FFFFFF"/>
-            <w:tcMar>
-              <w:top w:w="0" w:type="dxa"/>
-              <w:bottom w:w="0" w:type="dxa"/>
-              <w:left w:w="0" w:type="dxa"/>
-              <w:right w:w="0" w:type="dxa"/>
-            </w:tcMar>
-            <w:vAlign w:val="center"/>
-          </w:tcPr>
-          <w:p>
-            <w:pPr>
-              <w:pStyle w:val="Normal"/>
-              <w:jc w:val="left"/>
-              <w:pBdr>
-                <w:bottom w:val="none" w:sz="0" w:space="0" w:color="000000"/>
-                <w:top w:val="none" w:sz="0" w:space="0" w:color="000000"/>
-                <w:left w:val="none" w:sz="0" w:space="0" w:color="000000"/>
-                <w:right w:val="none" w:sz="0" w:space="0" w:color="000000"/>
-              </w:pBdr>
-              <w:spacing w:after="100" w:before="100" w:line="240"/>
-              <w:ind w:left="100" w:right="100" w:firstLine="0" w:firstLineChars="0"/>
-            </w:pPr>
-            <w:r xmlns:w="http://schemas.openxmlformats.org/wordprocessingml/2006/main" xmlns:wp="http://schemas.openxmlformats.org/drawingml/2006/wordprocessingDrawing" xmlns:r="http://schemas.openxmlformats.org/officeDocument/2006/relationships" xmlns:w14="http://schemas.microsoft.com/office/word/2010/wordml">
-              <w:rPr>
-                <w:rFonts w:ascii="Segoe UI" w:hAnsi="Segoe UI" w:eastAsia="Segoe UI" w:cs="Segoe UI"/>
-                <w:i w:val="false"/>
-                <w:b w:val="false"/>
-                <w:u w:val="none"/>
-                <w:sz w:val="20"/>
-                <w:szCs w:val="20"/>
-                <w:color w:val="000000"/>
-              </w:rPr>
-              <w:t xml:space="preserve">No</w:t>
+              <w:t xml:space="preserve">0.00</w:t>
+            </w:r>
+          </w:p>
+        </w:tc>
+        <w:tc>
+          <w:tcPr>
+            <w:tcBorders>
+              <w:bottom w:val="single" w:sz="8" w:space="0" w:color="666666"/>
+              <w:top w:val="single" w:sz="8" w:space="0" w:color="666666"/>
+              <w:left w:val="single" w:sz="8" w:space="0" w:color="666666"/>
+              <w:right w:val="single" w:sz="8" w:space="0" w:color="666666"/>
+            </w:tcBorders>
+            <w:shd w:val="clear" w:color="auto" w:fill="FFFFFF"/>
+            <w:tcMar>
+              <w:top w:w="0" w:type="dxa"/>
+              <w:bottom w:w="0" w:type="dxa"/>
+              <w:left w:w="0" w:type="dxa"/>
+              <w:right w:w="0" w:type="dxa"/>
+            </w:tcMar>
+            <w:vAlign w:val="center"/>
+          </w:tcPr>
+          <w:p>
+            <w:pPr>
+              <w:pStyle w:val="Normal"/>
+              <w:jc w:val="left"/>
+              <w:pBdr>
+                <w:bottom w:val="none" w:sz="0" w:space="0" w:color="000000"/>
+                <w:top w:val="none" w:sz="0" w:space="0" w:color="000000"/>
+                <w:left w:val="none" w:sz="0" w:space="0" w:color="000000"/>
+                <w:right w:val="none" w:sz="0" w:space="0" w:color="000000"/>
+              </w:pBdr>
+              <w:spacing w:after="100" w:before="100" w:line="240"/>
+              <w:ind w:left="100" w:right="100" w:firstLine="0" w:firstLineChars="0"/>
+            </w:pPr>
+            <w:r xmlns:w="http://schemas.openxmlformats.org/wordprocessingml/2006/main" xmlns:wp="http://schemas.openxmlformats.org/drawingml/2006/wordprocessingDrawing" xmlns:r="http://schemas.openxmlformats.org/officeDocument/2006/relationships" xmlns:w14="http://schemas.microsoft.com/office/word/2010/wordml">
+              <w:rPr>
+                <w:rFonts w:ascii="Segoe UI" w:hAnsi="Segoe UI" w:eastAsia="Segoe UI" w:cs="Segoe UI"/>
+                <w:i w:val="false"/>
+                <w:b w:val="false"/>
+                <w:u w:val="none"/>
+                <w:sz w:val="20"/>
+                <w:szCs w:val="20"/>
+                <w:color w:val="000000"/>
+              </w:rPr>
+              <w:t xml:space="preserve">Yes</w:t>
             </w:r>
           </w:p>
         </w:tc>
@@ -1384,7 +1481,7 @@
                 <w:szCs w:val="20"/>
                 <w:color w:val="000000"/>
               </w:rPr>
-              <w:t xml:space="preserve">Mar 29</w:t>
+              <w:t xml:space="preserve">Apr 05</w:t>
             </w:r>
           </w:p>
         </w:tc>
@@ -1472,7 +1569,7 @@
                 <w:szCs w:val="20"/>
                 <w:color w:val="000000"/>
               </w:rPr>
-              <w:t xml:space="preserve">2.88</w:t>
+              <w:t xml:space="preserve">0</w:t>
             </w:r>
           </w:p>
         </w:tc>
@@ -1516,51 +1613,51 @@
                 <w:szCs w:val="20"/>
                 <w:color w:val="000000"/>
               </w:rPr>
-              <w:t xml:space="preserve">3.63</w:t>
-            </w:r>
-          </w:p>
-        </w:tc>
-        <w:tc>
-          <w:tcPr>
-            <w:tcBorders>
-              <w:bottom w:val="single" w:sz="8" w:space="0" w:color="666666"/>
-              <w:top w:val="single" w:sz="8" w:space="0" w:color="666666"/>
-              <w:left w:val="single" w:sz="8" w:space="0" w:color="666666"/>
-              <w:right w:val="single" w:sz="8" w:space="0" w:color="666666"/>
-            </w:tcBorders>
-            <w:shd w:val="clear" w:color="auto" w:fill="FFFFFF"/>
-            <w:tcMar>
-              <w:top w:w="0" w:type="dxa"/>
-              <w:bottom w:w="0" w:type="dxa"/>
-              <w:left w:w="0" w:type="dxa"/>
-              <w:right w:w="0" w:type="dxa"/>
-            </w:tcMar>
-            <w:vAlign w:val="center"/>
-          </w:tcPr>
-          <w:p>
-            <w:pPr>
-              <w:pStyle w:val="Normal"/>
-              <w:jc w:val="left"/>
-              <w:pBdr>
-                <w:bottom w:val="none" w:sz="0" w:space="0" w:color="000000"/>
-                <w:top w:val="none" w:sz="0" w:space="0" w:color="000000"/>
-                <w:left w:val="none" w:sz="0" w:space="0" w:color="000000"/>
-                <w:right w:val="none" w:sz="0" w:space="0" w:color="000000"/>
-              </w:pBdr>
-              <w:spacing w:after="100" w:before="100" w:line="240"/>
-              <w:ind w:left="100" w:right="100" w:firstLine="0" w:firstLineChars="0"/>
-            </w:pPr>
-            <w:r xmlns:w="http://schemas.openxmlformats.org/wordprocessingml/2006/main" xmlns:wp="http://schemas.openxmlformats.org/drawingml/2006/wordprocessingDrawing" xmlns:r="http://schemas.openxmlformats.org/officeDocument/2006/relationships" xmlns:w14="http://schemas.microsoft.com/office/word/2010/wordml">
-              <w:rPr>
-                <w:rFonts w:ascii="Segoe UI" w:hAnsi="Segoe UI" w:eastAsia="Segoe UI" w:cs="Segoe UI"/>
-                <w:i w:val="false"/>
-                <w:b w:val="false"/>
-                <w:u w:val="none"/>
-                <w:sz w:val="20"/>
-                <w:szCs w:val="20"/>
-                <w:color w:val="000000"/>
-              </w:rPr>
-              <w:t xml:space="preserve">No</w:t>
+              <w:t xml:space="preserve">0.00</w:t>
+            </w:r>
+          </w:p>
+        </w:tc>
+        <w:tc>
+          <w:tcPr>
+            <w:tcBorders>
+              <w:bottom w:val="single" w:sz="8" w:space="0" w:color="666666"/>
+              <w:top w:val="single" w:sz="8" w:space="0" w:color="666666"/>
+              <w:left w:val="single" w:sz="8" w:space="0" w:color="666666"/>
+              <w:right w:val="single" w:sz="8" w:space="0" w:color="666666"/>
+            </w:tcBorders>
+            <w:shd w:val="clear" w:color="auto" w:fill="FFFFFF"/>
+            <w:tcMar>
+              <w:top w:w="0" w:type="dxa"/>
+              <w:bottom w:w="0" w:type="dxa"/>
+              <w:left w:w="0" w:type="dxa"/>
+              <w:right w:w="0" w:type="dxa"/>
+            </w:tcMar>
+            <w:vAlign w:val="center"/>
+          </w:tcPr>
+          <w:p>
+            <w:pPr>
+              <w:pStyle w:val="Normal"/>
+              <w:jc w:val="left"/>
+              <w:pBdr>
+                <w:bottom w:val="none" w:sz="0" w:space="0" w:color="000000"/>
+                <w:top w:val="none" w:sz="0" w:space="0" w:color="000000"/>
+                <w:left w:val="none" w:sz="0" w:space="0" w:color="000000"/>
+                <w:right w:val="none" w:sz="0" w:space="0" w:color="000000"/>
+              </w:pBdr>
+              <w:spacing w:after="100" w:before="100" w:line="240"/>
+              <w:ind w:left="100" w:right="100" w:firstLine="0" w:firstLineChars="0"/>
+            </w:pPr>
+            <w:r xmlns:w="http://schemas.openxmlformats.org/wordprocessingml/2006/main" xmlns:wp="http://schemas.openxmlformats.org/drawingml/2006/wordprocessingDrawing" xmlns:r="http://schemas.openxmlformats.org/officeDocument/2006/relationships" xmlns:w14="http://schemas.microsoft.com/office/word/2010/wordml">
+              <w:rPr>
+                <w:rFonts w:ascii="Segoe UI" w:hAnsi="Segoe UI" w:eastAsia="Segoe UI" w:cs="Segoe UI"/>
+                <w:i w:val="false"/>
+                <w:b w:val="false"/>
+                <w:u w:val="none"/>
+                <w:sz w:val="20"/>
+                <w:szCs w:val="20"/>
+                <w:color w:val="000000"/>
+              </w:rPr>
+              <w:t xml:space="preserve">Yes</w:t>
             </w:r>
           </w:p>
         </w:tc>
@@ -1610,7 +1707,7 @@
                 <w:szCs w:val="20"/>
                 <w:color w:val="000000"/>
               </w:rPr>
-              <w:t xml:space="preserve">Mar 30</w:t>
+              <w:t xml:space="preserve">Apr 06</w:t>
             </w:r>
           </w:p>
         </w:tc>
@@ -1698,7 +1795,7 @@
                 <w:szCs w:val="20"/>
                 <w:color w:val="000000"/>
               </w:rPr>
-              <w:t xml:space="preserve">2.88</w:t>
+              <w:t xml:space="preserve">0</w:t>
             </w:r>
           </w:p>
         </w:tc>
@@ -1742,51 +1839,51 @@
                 <w:szCs w:val="20"/>
                 <w:color w:val="000000"/>
               </w:rPr>
-              <w:t xml:space="preserve">3.63</w:t>
-            </w:r>
-          </w:p>
-        </w:tc>
-        <w:tc>
-          <w:tcPr>
-            <w:tcBorders>
-              <w:bottom w:val="single" w:sz="8" w:space="0" w:color="666666"/>
-              <w:top w:val="single" w:sz="8" w:space="0" w:color="666666"/>
-              <w:left w:val="single" w:sz="8" w:space="0" w:color="666666"/>
-              <w:right w:val="single" w:sz="8" w:space="0" w:color="666666"/>
-            </w:tcBorders>
-            <w:shd w:val="clear" w:color="auto" w:fill="FFFFFF"/>
-            <w:tcMar>
-              <w:top w:w="0" w:type="dxa"/>
-              <w:bottom w:w="0" w:type="dxa"/>
-              <w:left w:w="0" w:type="dxa"/>
-              <w:right w:w="0" w:type="dxa"/>
-            </w:tcMar>
-            <w:vAlign w:val="center"/>
-          </w:tcPr>
-          <w:p>
-            <w:pPr>
-              <w:pStyle w:val="Normal"/>
-              <w:jc w:val="left"/>
-              <w:pBdr>
-                <w:bottom w:val="none" w:sz="0" w:space="0" w:color="000000"/>
-                <w:top w:val="none" w:sz="0" w:space="0" w:color="000000"/>
-                <w:left w:val="none" w:sz="0" w:space="0" w:color="000000"/>
-                <w:right w:val="none" w:sz="0" w:space="0" w:color="000000"/>
-              </w:pBdr>
-              <w:spacing w:after="100" w:before="100" w:line="240"/>
-              <w:ind w:left="100" w:right="100" w:firstLine="0" w:firstLineChars="0"/>
-            </w:pPr>
-            <w:r xmlns:w="http://schemas.openxmlformats.org/wordprocessingml/2006/main" xmlns:wp="http://schemas.openxmlformats.org/drawingml/2006/wordprocessingDrawing" xmlns:r="http://schemas.openxmlformats.org/officeDocument/2006/relationships" xmlns:w14="http://schemas.microsoft.com/office/word/2010/wordml">
-              <w:rPr>
-                <w:rFonts w:ascii="Segoe UI" w:hAnsi="Segoe UI" w:eastAsia="Segoe UI" w:cs="Segoe UI"/>
-                <w:i w:val="false"/>
-                <w:b w:val="false"/>
-                <w:u w:val="none"/>
-                <w:sz w:val="20"/>
-                <w:szCs w:val="20"/>
-                <w:color w:val="000000"/>
-              </w:rPr>
-              <w:t xml:space="preserve">No</w:t>
+              <w:t xml:space="preserve">0.00</w:t>
+            </w:r>
+          </w:p>
+        </w:tc>
+        <w:tc>
+          <w:tcPr>
+            <w:tcBorders>
+              <w:bottom w:val="single" w:sz="8" w:space="0" w:color="666666"/>
+              <w:top w:val="single" w:sz="8" w:space="0" w:color="666666"/>
+              <w:left w:val="single" w:sz="8" w:space="0" w:color="666666"/>
+              <w:right w:val="single" w:sz="8" w:space="0" w:color="666666"/>
+            </w:tcBorders>
+            <w:shd w:val="clear" w:color="auto" w:fill="FFFFFF"/>
+            <w:tcMar>
+              <w:top w:w="0" w:type="dxa"/>
+              <w:bottom w:w="0" w:type="dxa"/>
+              <w:left w:w="0" w:type="dxa"/>
+              <w:right w:w="0" w:type="dxa"/>
+            </w:tcMar>
+            <w:vAlign w:val="center"/>
+          </w:tcPr>
+          <w:p>
+            <w:pPr>
+              <w:pStyle w:val="Normal"/>
+              <w:jc w:val="left"/>
+              <w:pBdr>
+                <w:bottom w:val="none" w:sz="0" w:space="0" w:color="000000"/>
+                <w:top w:val="none" w:sz="0" w:space="0" w:color="000000"/>
+                <w:left w:val="none" w:sz="0" w:space="0" w:color="000000"/>
+                <w:right w:val="none" w:sz="0" w:space="0" w:color="000000"/>
+              </w:pBdr>
+              <w:spacing w:after="100" w:before="100" w:line="240"/>
+              <w:ind w:left="100" w:right="100" w:firstLine="0" w:firstLineChars="0"/>
+            </w:pPr>
+            <w:r xmlns:w="http://schemas.openxmlformats.org/wordprocessingml/2006/main" xmlns:wp="http://schemas.openxmlformats.org/drawingml/2006/wordprocessingDrawing" xmlns:r="http://schemas.openxmlformats.org/officeDocument/2006/relationships" xmlns:w14="http://schemas.microsoft.com/office/word/2010/wordml">
+              <w:rPr>
+                <w:rFonts w:ascii="Segoe UI" w:hAnsi="Segoe UI" w:eastAsia="Segoe UI" w:cs="Segoe UI"/>
+                <w:i w:val="false"/>
+                <w:b w:val="false"/>
+                <w:u w:val="none"/>
+                <w:sz w:val="20"/>
+                <w:szCs w:val="20"/>
+                <w:color w:val="000000"/>
+              </w:rPr>
+              <w:t xml:space="preserve">Yes</w:t>
             </w:r>
           </w:p>
         </w:tc>
@@ -1836,7 +1933,7 @@
                 <w:szCs w:val="20"/>
                 <w:color w:val="000000"/>
               </w:rPr>
-              <w:t xml:space="preserve">Mar 31</w:t>
+              <w:t xml:space="preserve">Apr 07</w:t>
             </w:r>
           </w:p>
         </w:tc>
@@ -1924,6 +2021,50 @@
                 <w:szCs w:val="20"/>
                 <w:color w:val="000000"/>
               </w:rPr>
+              <w:t xml:space="preserve">0</w:t>
+            </w:r>
+          </w:p>
+        </w:tc>
+        <w:tc>
+          <w:tcPr>
+            <w:tcBorders>
+              <w:bottom w:val="single" w:sz="8" w:space="0" w:color="666666"/>
+              <w:top w:val="single" w:sz="8" w:space="0" w:color="666666"/>
+              <w:left w:val="single" w:sz="8" w:space="0" w:color="666666"/>
+              <w:right w:val="single" w:sz="8" w:space="0" w:color="666666"/>
+            </w:tcBorders>
+            <w:shd w:val="clear" w:color="auto" w:fill="FFFFFF"/>
+            <w:tcMar>
+              <w:top w:w="0" w:type="dxa"/>
+              <w:bottom w:w="0" w:type="dxa"/>
+              <w:left w:w="0" w:type="dxa"/>
+              <w:right w:w="0" w:type="dxa"/>
+            </w:tcMar>
+            <w:vAlign w:val="center"/>
+          </w:tcPr>
+          <w:p>
+            <w:pPr>
+              <w:pStyle w:val="Normal"/>
+              <w:jc w:val="right"/>
+              <w:pBdr>
+                <w:bottom w:val="none" w:sz="0" w:space="0" w:color="000000"/>
+                <w:top w:val="none" w:sz="0" w:space="0" w:color="000000"/>
+                <w:left w:val="none" w:sz="0" w:space="0" w:color="000000"/>
+                <w:right w:val="none" w:sz="0" w:space="0" w:color="000000"/>
+              </w:pBdr>
+              <w:spacing w:after="100" w:before="100" w:line="240"/>
+              <w:ind w:left="100" w:right="100" w:firstLine="0" w:firstLineChars="0"/>
+            </w:pPr>
+            <w:r xmlns:w="http://schemas.openxmlformats.org/wordprocessingml/2006/main" xmlns:wp="http://schemas.openxmlformats.org/drawingml/2006/wordprocessingDrawing" xmlns:r="http://schemas.openxmlformats.org/officeDocument/2006/relationships" xmlns:w14="http://schemas.microsoft.com/office/word/2010/wordml">
+              <w:rPr>
+                <w:rFonts w:ascii="Segoe UI" w:hAnsi="Segoe UI" w:eastAsia="Segoe UI" w:cs="Segoe UI"/>
+                <w:i w:val="false"/>
+                <w:b w:val="false"/>
+                <w:u w:val="none"/>
+                <w:sz w:val="20"/>
+                <w:szCs w:val="20"/>
+                <w:color w:val="000000"/>
+              </w:rPr>
               <w:t xml:space="preserve">0.00</w:t>
             </w:r>
           </w:p>
@@ -1948,83 +2089,39 @@
           <w:p>
             <w:pPr>
               <w:pStyle w:val="Normal"/>
-              <w:jc w:val="right"/>
-              <w:pBdr>
-                <w:bottom w:val="none" w:sz="0" w:space="0" w:color="000000"/>
-                <w:top w:val="none" w:sz="0" w:space="0" w:color="000000"/>
-                <w:left w:val="none" w:sz="0" w:space="0" w:color="000000"/>
-                <w:right w:val="none" w:sz="0" w:space="0" w:color="000000"/>
-              </w:pBdr>
-              <w:spacing w:after="100" w:before="100" w:line="240"/>
-              <w:ind w:left="100" w:right="100" w:firstLine="0" w:firstLineChars="0"/>
-            </w:pPr>
-            <w:r xmlns:w="http://schemas.openxmlformats.org/wordprocessingml/2006/main" xmlns:wp="http://schemas.openxmlformats.org/drawingml/2006/wordprocessingDrawing" xmlns:r="http://schemas.openxmlformats.org/officeDocument/2006/relationships" xmlns:w14="http://schemas.microsoft.com/office/word/2010/wordml">
-              <w:rPr>
-                <w:rFonts w:ascii="Segoe UI" w:hAnsi="Segoe UI" w:eastAsia="Segoe UI" w:cs="Segoe UI"/>
-                <w:i w:val="false"/>
-                <w:b w:val="false"/>
-                <w:u w:val="none"/>
-                <w:sz w:val="20"/>
-                <w:szCs w:val="20"/>
-                <w:color w:val="000000"/>
-              </w:rPr>
-              <w:t xml:space="preserve">3.63</w:t>
-            </w:r>
-          </w:p>
-        </w:tc>
-        <w:tc>
-          <w:tcPr>
-            <w:tcBorders>
-              <w:bottom w:val="single" w:sz="8" w:space="0" w:color="666666"/>
-              <w:top w:val="single" w:sz="8" w:space="0" w:color="666666"/>
-              <w:left w:val="single" w:sz="8" w:space="0" w:color="666666"/>
-              <w:right w:val="single" w:sz="8" w:space="0" w:color="666666"/>
-            </w:tcBorders>
-            <w:shd w:val="clear" w:color="auto" w:fill="FFFFFF"/>
-            <w:tcMar>
-              <w:top w:w="0" w:type="dxa"/>
-              <w:bottom w:w="0" w:type="dxa"/>
-              <w:left w:w="0" w:type="dxa"/>
-              <w:right w:w="0" w:type="dxa"/>
-            </w:tcMar>
-            <w:vAlign w:val="center"/>
-          </w:tcPr>
-          <w:p>
-            <w:pPr>
-              <w:pStyle w:val="Normal"/>
-              <w:jc w:val="left"/>
-              <w:pBdr>
-                <w:bottom w:val="none" w:sz="0" w:space="0" w:color="000000"/>
-                <w:top w:val="none" w:sz="0" w:space="0" w:color="000000"/>
-                <w:left w:val="none" w:sz="0" w:space="0" w:color="000000"/>
-                <w:right w:val="none" w:sz="0" w:space="0" w:color="000000"/>
-              </w:pBdr>
-              <w:spacing w:after="100" w:before="100" w:line="240"/>
-              <w:ind w:left="100" w:right="100" w:firstLine="0" w:firstLineChars="0"/>
-            </w:pPr>
-            <w:r xmlns:w="http://schemas.openxmlformats.org/wordprocessingml/2006/main" xmlns:wp="http://schemas.openxmlformats.org/drawingml/2006/wordprocessingDrawing" xmlns:r="http://schemas.openxmlformats.org/officeDocument/2006/relationships" xmlns:w14="http://schemas.microsoft.com/office/word/2010/wordml">
-              <w:rPr>
-                <w:rFonts w:ascii="Segoe UI" w:hAnsi="Segoe UI" w:eastAsia="Segoe UI" w:cs="Segoe UI"/>
-                <w:i w:val="false"/>
-                <w:b w:val="false"/>
-                <w:u w:val="none"/>
-                <w:sz w:val="20"/>
-                <w:szCs w:val="20"/>
-                <w:color w:val="000000"/>
-              </w:rPr>
-              <w:t xml:space="preserve">No</w:t>
+              <w:jc w:val="left"/>
+              <w:pBdr>
+                <w:bottom w:val="none" w:sz="0" w:space="0" w:color="000000"/>
+                <w:top w:val="none" w:sz="0" w:space="0" w:color="000000"/>
+                <w:left w:val="none" w:sz="0" w:space="0" w:color="000000"/>
+                <w:right w:val="none" w:sz="0" w:space="0" w:color="000000"/>
+              </w:pBdr>
+              <w:spacing w:after="100" w:before="100" w:line="240"/>
+              <w:ind w:left="100" w:right="100" w:firstLine="0" w:firstLineChars="0"/>
+            </w:pPr>
+            <w:r xmlns:w="http://schemas.openxmlformats.org/wordprocessingml/2006/main" xmlns:wp="http://schemas.openxmlformats.org/drawingml/2006/wordprocessingDrawing" xmlns:r="http://schemas.openxmlformats.org/officeDocument/2006/relationships" xmlns:w14="http://schemas.microsoft.com/office/word/2010/wordml">
+              <w:rPr>
+                <w:rFonts w:ascii="Segoe UI" w:hAnsi="Segoe UI" w:eastAsia="Segoe UI" w:cs="Segoe UI"/>
+                <w:i w:val="false"/>
+                <w:b w:val="false"/>
+                <w:u w:val="none"/>
+                <w:sz w:val="20"/>
+                <w:szCs w:val="20"/>
+                <w:color w:val="000000"/>
+              </w:rPr>
+              <w:t xml:space="preserve">Yes</w:t>
             </w:r>
           </w:p>
         </w:tc>
       </w:tr>
     </w:tbl>
-    <w:bookmarkStart w:id="29" w:name="Xb92f5fdded9333b5779b01aa453f374e8786128"/>
+    <w:bookmarkStart w:id="35" w:name="X52b2178bcdcce12cd0c64b4ae703f4c6f2e0e93"/>
     <w:p>
       <w:pPr>
         <w:pStyle w:val="Heading4"/>
       </w:pPr>
       <w:r>
-        <w:t xml:space="preserve">TABLE X. Historic migration and salvage patterns.Last updated 03/31/2025</w:t>
+        <w:t xml:space="preserve">TABLE X. Historic migration and salvage patterns.Last updated 04/07/2025</w:t>
       </w:r>
     </w:p>
     <w:tbl xmlns:w="http://schemas.openxmlformats.org/wordprocessingml/2006/main" xmlns:r="http://schemas.openxmlformats.org/officeDocument/2006/relationships" xmlns:w14="http://schemas.microsoft.com/office/word/2010/wordml" xmlns:wp="http://schemas.openxmlformats.org/drawingml/2006/wordprocessingDrawing" xmlns:a="http://schemas.openxmlformats.org/drawingml/2006/main" xmlns:pic="http://schemas.openxmlformats.org/drawingml/2006/picture">
@@ -2446,227 +2543,227 @@
                 <w:szCs w:val="20"/>
                 <w:color w:val="000000"/>
               </w:rPr>
-              <w:t xml:space="preserve">99.9%(99.7%,100.0%) BY: 2015 - 2023</w:t>
-            </w:r>
-          </w:p>
-        </w:tc>
-        <w:tc>
-          <w:tcPr>
-            <w:tcBorders>
-              <w:bottom w:val="single" w:sz="8" w:space="0" w:color="666666"/>
-              <w:top w:val="single" w:sz="8" w:space="0" w:color="666666"/>
-              <w:left w:val="single" w:sz="8" w:space="0" w:color="666666"/>
-              <w:right w:val="single" w:sz="8" w:space="0" w:color="666666"/>
-            </w:tcBorders>
-            <w:shd w:val="clear" w:color="auto" w:fill="FFFFFF"/>
-            <w:tcMar>
-              <w:top w:w="0" w:type="dxa"/>
-              <w:bottom w:w="0" w:type="dxa"/>
-              <w:left w:w="0" w:type="dxa"/>
-              <w:right w:w="0" w:type="dxa"/>
-            </w:tcMar>
-            <w:vAlign w:val="center"/>
-          </w:tcPr>
-          <w:p>
-            <w:pPr>
-              <w:pStyle w:val="Normal"/>
-              <w:jc w:val="left"/>
-              <w:pBdr>
-                <w:bottom w:val="none" w:sz="0" w:space="0" w:color="000000"/>
-                <w:top w:val="none" w:sz="0" w:space="0" w:color="000000"/>
-                <w:left w:val="none" w:sz="0" w:space="0" w:color="000000"/>
-                <w:right w:val="none" w:sz="0" w:space="0" w:color="000000"/>
-              </w:pBdr>
-              <w:spacing w:after="100" w:before="100" w:line="240"/>
-              <w:ind w:left="100" w:right="100" w:firstLine="0" w:firstLineChars="0"/>
-            </w:pPr>
-            <w:r xmlns:w="http://schemas.openxmlformats.org/wordprocessingml/2006/main" xmlns:wp="http://schemas.openxmlformats.org/drawingml/2006/wordprocessingDrawing" xmlns:r="http://schemas.openxmlformats.org/officeDocument/2006/relationships" xmlns:w14="http://schemas.microsoft.com/office/word/2010/wordml">
-              <w:rPr>
-                <w:rFonts w:ascii="Segoe UI" w:hAnsi="Segoe UI" w:eastAsia="Segoe UI" w:cs="Segoe UI"/>
-                <w:i w:val="false"/>
-                <w:b w:val="false"/>
-                <w:u w:val="none"/>
-                <w:sz w:val="20"/>
-                <w:szCs w:val="20"/>
-                <w:color w:val="000000"/>
-              </w:rPr>
-              <w:t xml:space="preserve">99.8%(99.5%,100.1%) BY: 2015 - 2023</w:t>
-            </w:r>
-          </w:p>
-        </w:tc>
-        <w:tc>
-          <w:tcPr>
-            <w:tcBorders>
-              <w:bottom w:val="single" w:sz="8" w:space="0" w:color="666666"/>
-              <w:top w:val="single" w:sz="8" w:space="0" w:color="666666"/>
-              <w:left w:val="single" w:sz="8" w:space="0" w:color="666666"/>
-              <w:right w:val="single" w:sz="8" w:space="0" w:color="666666"/>
-            </w:tcBorders>
-            <w:shd w:val="clear" w:color="auto" w:fill="FFFFFF"/>
-            <w:tcMar>
-              <w:top w:w="0" w:type="dxa"/>
-              <w:bottom w:w="0" w:type="dxa"/>
-              <w:left w:w="0" w:type="dxa"/>
-              <w:right w:w="0" w:type="dxa"/>
-            </w:tcMar>
-            <w:vAlign w:val="center"/>
-          </w:tcPr>
-          <w:p>
-            <w:pPr>
-              <w:pStyle w:val="Normal"/>
-              <w:jc w:val="left"/>
-              <w:pBdr>
-                <w:bottom w:val="none" w:sz="0" w:space="0" w:color="000000"/>
-                <w:top w:val="none" w:sz="0" w:space="0" w:color="000000"/>
-                <w:left w:val="none" w:sz="0" w:space="0" w:color="000000"/>
-                <w:right w:val="none" w:sz="0" w:space="0" w:color="000000"/>
-              </w:pBdr>
-              <w:spacing w:after="100" w:before="100" w:line="240"/>
-              <w:ind w:left="100" w:right="100" w:firstLine="0" w:firstLineChars="0"/>
-            </w:pPr>
-            <w:r xmlns:w="http://schemas.openxmlformats.org/wordprocessingml/2006/main" xmlns:wp="http://schemas.openxmlformats.org/drawingml/2006/wordprocessingDrawing" xmlns:r="http://schemas.openxmlformats.org/officeDocument/2006/relationships" xmlns:w14="http://schemas.microsoft.com/office/word/2010/wordml">
-              <w:rPr>
-                <w:rFonts w:ascii="Segoe UI" w:hAnsi="Segoe UI" w:eastAsia="Segoe UI" w:cs="Segoe UI"/>
-                <w:i w:val="false"/>
-                <w:b w:val="false"/>
-                <w:u w:val="none"/>
-                <w:sz w:val="20"/>
-                <w:szCs w:val="20"/>
-                <w:color w:val="000000"/>
-              </w:rPr>
-              <w:t xml:space="preserve">99.5%(98.8%,100.2%) BY: 2015 - 2023</w:t>
-            </w:r>
-          </w:p>
-        </w:tc>
-        <w:tc>
-          <w:tcPr>
-            <w:tcBorders>
-              <w:bottom w:val="single" w:sz="8" w:space="0" w:color="666666"/>
-              <w:top w:val="single" w:sz="8" w:space="0" w:color="666666"/>
-              <w:left w:val="single" w:sz="8" w:space="0" w:color="666666"/>
-              <w:right w:val="single" w:sz="8" w:space="0" w:color="666666"/>
-            </w:tcBorders>
-            <w:shd w:val="clear" w:color="auto" w:fill="FFFFFF"/>
-            <w:tcMar>
-              <w:top w:w="0" w:type="dxa"/>
-              <w:bottom w:w="0" w:type="dxa"/>
-              <w:left w:w="0" w:type="dxa"/>
-              <w:right w:w="0" w:type="dxa"/>
-            </w:tcMar>
-            <w:vAlign w:val="center"/>
-          </w:tcPr>
-          <w:p>
-            <w:pPr>
-              <w:pStyle w:val="Normal"/>
-              <w:jc w:val="left"/>
-              <w:pBdr>
-                <w:bottom w:val="none" w:sz="0" w:space="0" w:color="000000"/>
-                <w:top w:val="none" w:sz="0" w:space="0" w:color="000000"/>
-                <w:left w:val="none" w:sz="0" w:space="0" w:color="000000"/>
-                <w:right w:val="none" w:sz="0" w:space="0" w:color="000000"/>
-              </w:pBdr>
-              <w:spacing w:after="100" w:before="100" w:line="240"/>
-              <w:ind w:left="100" w:right="100" w:firstLine="0" w:firstLineChars="0"/>
-            </w:pPr>
-            <w:r xmlns:w="http://schemas.openxmlformats.org/wordprocessingml/2006/main" xmlns:wp="http://schemas.openxmlformats.org/drawingml/2006/wordprocessingDrawing" xmlns:r="http://schemas.openxmlformats.org/officeDocument/2006/relationships" xmlns:w14="http://schemas.microsoft.com/office/word/2010/wordml">
-              <w:rPr>
-                <w:rFonts w:ascii="Segoe UI" w:hAnsi="Segoe UI" w:eastAsia="Segoe UI" w:cs="Segoe UI"/>
-                <w:i w:val="false"/>
-                <w:b w:val="false"/>
-                <w:u w:val="none"/>
-                <w:sz w:val="20"/>
-                <w:szCs w:val="20"/>
-                <w:color w:val="000000"/>
-              </w:rPr>
-              <w:t xml:space="preserve">80.2%(65.0%,95.3%) BY: 2015 - 2023</w:t>
-            </w:r>
-          </w:p>
-        </w:tc>
-        <w:tc>
-          <w:tcPr>
-            <w:tcBorders>
-              <w:bottom w:val="single" w:sz="8" w:space="0" w:color="666666"/>
-              <w:top w:val="single" w:sz="8" w:space="0" w:color="666666"/>
-              <w:left w:val="single" w:sz="8" w:space="0" w:color="666666"/>
-              <w:right w:val="single" w:sz="8" w:space="0" w:color="666666"/>
-            </w:tcBorders>
-            <w:shd w:val="clear" w:color="auto" w:fill="FFFFFF"/>
-            <w:tcMar>
-              <w:top w:w="0" w:type="dxa"/>
-              <w:bottom w:w="0" w:type="dxa"/>
-              <w:left w:w="0" w:type="dxa"/>
-              <w:right w:w="0" w:type="dxa"/>
-            </w:tcMar>
-            <w:vAlign w:val="center"/>
-          </w:tcPr>
-          <w:p>
-            <w:pPr>
-              <w:pStyle w:val="Normal"/>
-              <w:jc w:val="left"/>
-              <w:pBdr>
-                <w:bottom w:val="none" w:sz="0" w:space="0" w:color="000000"/>
-                <w:top w:val="none" w:sz="0" w:space="0" w:color="000000"/>
-                <w:left w:val="none" w:sz="0" w:space="0" w:color="000000"/>
-                <w:right w:val="none" w:sz="0" w:space="0" w:color="000000"/>
-              </w:pBdr>
-              <w:spacing w:after="100" w:before="100" w:line="240"/>
-              <w:ind w:left="100" w:right="100" w:firstLine="0" w:firstLineChars="0"/>
-            </w:pPr>
-            <w:r xmlns:w="http://schemas.openxmlformats.org/wordprocessingml/2006/main" xmlns:wp="http://schemas.openxmlformats.org/drawingml/2006/wordprocessingDrawing" xmlns:r="http://schemas.openxmlformats.org/officeDocument/2006/relationships" xmlns:w14="http://schemas.microsoft.com/office/word/2010/wordml">
-              <w:rPr>
-                <w:rFonts w:ascii="Segoe UI" w:hAnsi="Segoe UI" w:eastAsia="Segoe UI" w:cs="Segoe UI"/>
-                <w:i w:val="false"/>
-                <w:b w:val="false"/>
-                <w:u w:val="none"/>
-                <w:sz w:val="20"/>
-                <w:szCs w:val="20"/>
-                <w:color w:val="000000"/>
-              </w:rPr>
-              <w:t xml:space="preserve">50.7%(32.3%,69.1%) BY: 2015 - 2023</w:t>
-            </w:r>
-          </w:p>
-        </w:tc>
-        <w:tc>
-          <w:tcPr>
-            <w:tcBorders>
-              <w:bottom w:val="single" w:sz="8" w:space="0" w:color="666666"/>
-              <w:top w:val="single" w:sz="8" w:space="0" w:color="666666"/>
-              <w:left w:val="single" w:sz="8" w:space="0" w:color="666666"/>
-              <w:right w:val="single" w:sz="8" w:space="0" w:color="666666"/>
-            </w:tcBorders>
-            <w:shd w:val="clear" w:color="auto" w:fill="FFFFFF"/>
-            <w:tcMar>
-              <w:top w:w="0" w:type="dxa"/>
-              <w:bottom w:w="0" w:type="dxa"/>
-              <w:left w:w="0" w:type="dxa"/>
-              <w:right w:w="0" w:type="dxa"/>
-            </w:tcMar>
-            <w:vAlign w:val="center"/>
-          </w:tcPr>
-          <w:p>
-            <w:pPr>
-              <w:pStyle w:val="Normal"/>
-              <w:jc w:val="left"/>
-              <w:pBdr>
-                <w:bottom w:val="none" w:sz="0" w:space="0" w:color="000000"/>
-                <w:top w:val="none" w:sz="0" w:space="0" w:color="000000"/>
-                <w:left w:val="none" w:sz="0" w:space="0" w:color="000000"/>
-                <w:right w:val="none" w:sz="0" w:space="0" w:color="000000"/>
-              </w:pBdr>
-              <w:spacing w:after="100" w:before="100" w:line="240"/>
-              <w:ind w:left="100" w:right="100" w:firstLine="0" w:firstLineChars="0"/>
-            </w:pPr>
-            <w:r xmlns:w="http://schemas.openxmlformats.org/wordprocessingml/2006/main" xmlns:wp="http://schemas.openxmlformats.org/drawingml/2006/wordprocessingDrawing" xmlns:r="http://schemas.openxmlformats.org/officeDocument/2006/relationships" xmlns:w14="http://schemas.microsoft.com/office/word/2010/wordml">
-              <w:rPr>
-                <w:rFonts w:ascii="Segoe UI" w:hAnsi="Segoe UI" w:eastAsia="Segoe UI" w:cs="Segoe UI"/>
-                <w:i w:val="false"/>
-                <w:b w:val="false"/>
-                <w:u w:val="none"/>
-                <w:sz w:val="20"/>
-                <w:szCs w:val="20"/>
-                <w:color w:val="000000"/>
-              </w:rPr>
-              <w:t xml:space="preserve">88.3%(82.1%,94.5%) WY: 2015 - 2024</w:t>
+              <w:t xml:space="preserve">99.9%(99.9%,100.0%) BY: 2015 - 2023</w:t>
+            </w:r>
+          </w:p>
+        </w:tc>
+        <w:tc>
+          <w:tcPr>
+            <w:tcBorders>
+              <w:bottom w:val="single" w:sz="8" w:space="0" w:color="666666"/>
+              <w:top w:val="single" w:sz="8" w:space="0" w:color="666666"/>
+              <w:left w:val="single" w:sz="8" w:space="0" w:color="666666"/>
+              <w:right w:val="single" w:sz="8" w:space="0" w:color="666666"/>
+            </w:tcBorders>
+            <w:shd w:val="clear" w:color="auto" w:fill="FFFFFF"/>
+            <w:tcMar>
+              <w:top w:w="0" w:type="dxa"/>
+              <w:bottom w:w="0" w:type="dxa"/>
+              <w:left w:w="0" w:type="dxa"/>
+              <w:right w:w="0" w:type="dxa"/>
+            </w:tcMar>
+            <w:vAlign w:val="center"/>
+          </w:tcPr>
+          <w:p>
+            <w:pPr>
+              <w:pStyle w:val="Normal"/>
+              <w:jc w:val="left"/>
+              <w:pBdr>
+                <w:bottom w:val="none" w:sz="0" w:space="0" w:color="000000"/>
+                <w:top w:val="none" w:sz="0" w:space="0" w:color="000000"/>
+                <w:left w:val="none" w:sz="0" w:space="0" w:color="000000"/>
+                <w:right w:val="none" w:sz="0" w:space="0" w:color="000000"/>
+              </w:pBdr>
+              <w:spacing w:after="100" w:before="100" w:line="240"/>
+              <w:ind w:left="100" w:right="100" w:firstLine="0" w:firstLineChars="0"/>
+            </w:pPr>
+            <w:r xmlns:w="http://schemas.openxmlformats.org/wordprocessingml/2006/main" xmlns:wp="http://schemas.openxmlformats.org/drawingml/2006/wordprocessingDrawing" xmlns:r="http://schemas.openxmlformats.org/officeDocument/2006/relationships" xmlns:w14="http://schemas.microsoft.com/office/word/2010/wordml">
+              <w:rPr>
+                <w:rFonts w:ascii="Segoe UI" w:hAnsi="Segoe UI" w:eastAsia="Segoe UI" w:cs="Segoe UI"/>
+                <w:i w:val="false"/>
+                <w:b w:val="false"/>
+                <w:u w:val="none"/>
+                <w:sz w:val="20"/>
+                <w:szCs w:val="20"/>
+                <w:color w:val="000000"/>
+              </w:rPr>
+              <w:t xml:space="preserve">99.9%(99.7%,100.1%) BY: 2015 - 2023</w:t>
+            </w:r>
+          </w:p>
+        </w:tc>
+        <w:tc>
+          <w:tcPr>
+            <w:tcBorders>
+              <w:bottom w:val="single" w:sz="8" w:space="0" w:color="666666"/>
+              <w:top w:val="single" w:sz="8" w:space="0" w:color="666666"/>
+              <w:left w:val="single" w:sz="8" w:space="0" w:color="666666"/>
+              <w:right w:val="single" w:sz="8" w:space="0" w:color="666666"/>
+            </w:tcBorders>
+            <w:shd w:val="clear" w:color="auto" w:fill="FFFFFF"/>
+            <w:tcMar>
+              <w:top w:w="0" w:type="dxa"/>
+              <w:bottom w:w="0" w:type="dxa"/>
+              <w:left w:w="0" w:type="dxa"/>
+              <w:right w:w="0" w:type="dxa"/>
+            </w:tcMar>
+            <w:vAlign w:val="center"/>
+          </w:tcPr>
+          <w:p>
+            <w:pPr>
+              <w:pStyle w:val="Normal"/>
+              <w:jc w:val="left"/>
+              <w:pBdr>
+                <w:bottom w:val="none" w:sz="0" w:space="0" w:color="000000"/>
+                <w:top w:val="none" w:sz="0" w:space="0" w:color="000000"/>
+                <w:left w:val="none" w:sz="0" w:space="0" w:color="000000"/>
+                <w:right w:val="none" w:sz="0" w:space="0" w:color="000000"/>
+              </w:pBdr>
+              <w:spacing w:after="100" w:before="100" w:line="240"/>
+              <w:ind w:left="100" w:right="100" w:firstLine="0" w:firstLineChars="0"/>
+            </w:pPr>
+            <w:r xmlns:w="http://schemas.openxmlformats.org/wordprocessingml/2006/main" xmlns:wp="http://schemas.openxmlformats.org/drawingml/2006/wordprocessingDrawing" xmlns:r="http://schemas.openxmlformats.org/officeDocument/2006/relationships" xmlns:w14="http://schemas.microsoft.com/office/word/2010/wordml">
+              <w:rPr>
+                <w:rFonts w:ascii="Segoe UI" w:hAnsi="Segoe UI" w:eastAsia="Segoe UI" w:cs="Segoe UI"/>
+                <w:i w:val="false"/>
+                <w:b w:val="false"/>
+                <w:u w:val="none"/>
+                <w:sz w:val="20"/>
+                <w:szCs w:val="20"/>
+                <w:color w:val="000000"/>
+              </w:rPr>
+              <w:t xml:space="preserve">99.8%(99.2%,100.3%) BY: 2015 - 2023</w:t>
+            </w:r>
+          </w:p>
+        </w:tc>
+        <w:tc>
+          <w:tcPr>
+            <w:tcBorders>
+              <w:bottom w:val="single" w:sz="8" w:space="0" w:color="666666"/>
+              <w:top w:val="single" w:sz="8" w:space="0" w:color="666666"/>
+              <w:left w:val="single" w:sz="8" w:space="0" w:color="666666"/>
+              <w:right w:val="single" w:sz="8" w:space="0" w:color="666666"/>
+            </w:tcBorders>
+            <w:shd w:val="clear" w:color="auto" w:fill="FFFFFF"/>
+            <w:tcMar>
+              <w:top w:w="0" w:type="dxa"/>
+              <w:bottom w:w="0" w:type="dxa"/>
+              <w:left w:w="0" w:type="dxa"/>
+              <w:right w:w="0" w:type="dxa"/>
+            </w:tcMar>
+            <w:vAlign w:val="center"/>
+          </w:tcPr>
+          <w:p>
+            <w:pPr>
+              <w:pStyle w:val="Normal"/>
+              <w:jc w:val="left"/>
+              <w:pBdr>
+                <w:bottom w:val="none" w:sz="0" w:space="0" w:color="000000"/>
+                <w:top w:val="none" w:sz="0" w:space="0" w:color="000000"/>
+                <w:left w:val="none" w:sz="0" w:space="0" w:color="000000"/>
+                <w:right w:val="none" w:sz="0" w:space="0" w:color="000000"/>
+              </w:pBdr>
+              <w:spacing w:after="100" w:before="100" w:line="240"/>
+              <w:ind w:left="100" w:right="100" w:firstLine="0" w:firstLineChars="0"/>
+            </w:pPr>
+            <w:r xmlns:w="http://schemas.openxmlformats.org/wordprocessingml/2006/main" xmlns:wp="http://schemas.openxmlformats.org/drawingml/2006/wordprocessingDrawing" xmlns:r="http://schemas.openxmlformats.org/officeDocument/2006/relationships" xmlns:w14="http://schemas.microsoft.com/office/word/2010/wordml">
+              <w:rPr>
+                <w:rFonts w:ascii="Segoe UI" w:hAnsi="Segoe UI" w:eastAsia="Segoe UI" w:cs="Segoe UI"/>
+                <w:i w:val="false"/>
+                <w:b w:val="false"/>
+                <w:u w:val="none"/>
+                <w:sz w:val="20"/>
+                <w:szCs w:val="20"/>
+                <w:color w:val="000000"/>
+              </w:rPr>
+              <w:t xml:space="preserve">87.0%(74.4%,99.7%) BY: 2015 - 2023</w:t>
+            </w:r>
+          </w:p>
+        </w:tc>
+        <w:tc>
+          <w:tcPr>
+            <w:tcBorders>
+              <w:bottom w:val="single" w:sz="8" w:space="0" w:color="666666"/>
+              <w:top w:val="single" w:sz="8" w:space="0" w:color="666666"/>
+              <w:left w:val="single" w:sz="8" w:space="0" w:color="666666"/>
+              <w:right w:val="single" w:sz="8" w:space="0" w:color="666666"/>
+            </w:tcBorders>
+            <w:shd w:val="clear" w:color="auto" w:fill="FFFFFF"/>
+            <w:tcMar>
+              <w:top w:w="0" w:type="dxa"/>
+              <w:bottom w:w="0" w:type="dxa"/>
+              <w:left w:w="0" w:type="dxa"/>
+              <w:right w:w="0" w:type="dxa"/>
+            </w:tcMar>
+            <w:vAlign w:val="center"/>
+          </w:tcPr>
+          <w:p>
+            <w:pPr>
+              <w:pStyle w:val="Normal"/>
+              <w:jc w:val="left"/>
+              <w:pBdr>
+                <w:bottom w:val="none" w:sz="0" w:space="0" w:color="000000"/>
+                <w:top w:val="none" w:sz="0" w:space="0" w:color="000000"/>
+                <w:left w:val="none" w:sz="0" w:space="0" w:color="000000"/>
+                <w:right w:val="none" w:sz="0" w:space="0" w:color="000000"/>
+              </w:pBdr>
+              <w:spacing w:after="100" w:before="100" w:line="240"/>
+              <w:ind w:left="100" w:right="100" w:firstLine="0" w:firstLineChars="0"/>
+            </w:pPr>
+            <w:r xmlns:w="http://schemas.openxmlformats.org/wordprocessingml/2006/main" xmlns:wp="http://schemas.openxmlformats.org/drawingml/2006/wordprocessingDrawing" xmlns:r="http://schemas.openxmlformats.org/officeDocument/2006/relationships" xmlns:w14="http://schemas.microsoft.com/office/word/2010/wordml">
+              <w:rPr>
+                <w:rFonts w:ascii="Segoe UI" w:hAnsi="Segoe UI" w:eastAsia="Segoe UI" w:cs="Segoe UI"/>
+                <w:i w:val="false"/>
+                <w:b w:val="false"/>
+                <w:u w:val="none"/>
+                <w:sz w:val="20"/>
+                <w:szCs w:val="20"/>
+                <w:color w:val="000000"/>
+              </w:rPr>
+              <w:t xml:space="preserve">69.4%(53.4%,85.3%) BY: 2015 - 2023</w:t>
+            </w:r>
+          </w:p>
+        </w:tc>
+        <w:tc>
+          <w:tcPr>
+            <w:tcBorders>
+              <w:bottom w:val="single" w:sz="8" w:space="0" w:color="666666"/>
+              <w:top w:val="single" w:sz="8" w:space="0" w:color="666666"/>
+              <w:left w:val="single" w:sz="8" w:space="0" w:color="666666"/>
+              <w:right w:val="single" w:sz="8" w:space="0" w:color="666666"/>
+            </w:tcBorders>
+            <w:shd w:val="clear" w:color="auto" w:fill="FFFFFF"/>
+            <w:tcMar>
+              <w:top w:w="0" w:type="dxa"/>
+              <w:bottom w:w="0" w:type="dxa"/>
+              <w:left w:w="0" w:type="dxa"/>
+              <w:right w:w="0" w:type="dxa"/>
+            </w:tcMar>
+            <w:vAlign w:val="center"/>
+          </w:tcPr>
+          <w:p>
+            <w:pPr>
+              <w:pStyle w:val="Normal"/>
+              <w:jc w:val="left"/>
+              <w:pBdr>
+                <w:bottom w:val="none" w:sz="0" w:space="0" w:color="000000"/>
+                <w:top w:val="none" w:sz="0" w:space="0" w:color="000000"/>
+                <w:left w:val="none" w:sz="0" w:space="0" w:color="000000"/>
+                <w:right w:val="none" w:sz="0" w:space="0" w:color="000000"/>
+              </w:pBdr>
+              <w:spacing w:after="100" w:before="100" w:line="240"/>
+              <w:ind w:left="100" w:right="100" w:firstLine="0" w:firstLineChars="0"/>
+            </w:pPr>
+            <w:r xmlns:w="http://schemas.openxmlformats.org/wordprocessingml/2006/main" xmlns:wp="http://schemas.openxmlformats.org/drawingml/2006/wordprocessingDrawing" xmlns:r="http://schemas.openxmlformats.org/officeDocument/2006/relationships" xmlns:w14="http://schemas.microsoft.com/office/word/2010/wordml">
+              <w:rPr>
+                <w:rFonts w:ascii="Segoe UI" w:hAnsi="Segoe UI" w:eastAsia="Segoe UI" w:cs="Segoe UI"/>
+                <w:i w:val="false"/>
+                <w:b w:val="false"/>
+                <w:u w:val="none"/>
+                <w:sz w:val="20"/>
+                <w:szCs w:val="20"/>
+                <w:color w:val="000000"/>
+              </w:rPr>
+              <w:t xml:space="preserve">93.9%(89.2%,98.6%) WY: 2015 - 2024</w:t>
             </w:r>
           </w:p>
         </w:tc>
@@ -2760,227 +2857,227 @@
                 <w:szCs w:val="20"/>
                 <w:color w:val="000000"/>
               </w:rPr>
-              <w:t xml:space="preserve">53.1%(31.1%,75.1%) BY: 2015 - 2023</w:t>
-            </w:r>
-          </w:p>
-        </w:tc>
-        <w:tc>
-          <w:tcPr>
-            <w:tcBorders>
-              <w:bottom w:val="single" w:sz="8" w:space="0" w:color="666666"/>
-              <w:top w:val="single" w:sz="8" w:space="0" w:color="666666"/>
-              <w:left w:val="single" w:sz="8" w:space="0" w:color="666666"/>
-              <w:right w:val="single" w:sz="8" w:space="0" w:color="666666"/>
-            </w:tcBorders>
-            <w:shd w:val="clear" w:color="auto" w:fill="FFFFFF"/>
-            <w:tcMar>
-              <w:top w:w="0" w:type="dxa"/>
-              <w:bottom w:w="0" w:type="dxa"/>
-              <w:left w:w="0" w:type="dxa"/>
-              <w:right w:w="0" w:type="dxa"/>
-            </w:tcMar>
-            <w:vAlign w:val="center"/>
-          </w:tcPr>
-          <w:p>
-            <w:pPr>
-              <w:pStyle w:val="Normal"/>
-              <w:jc w:val="left"/>
-              <w:pBdr>
-                <w:bottom w:val="none" w:sz="0" w:space="0" w:color="000000"/>
-                <w:top w:val="none" w:sz="0" w:space="0" w:color="000000"/>
-                <w:left w:val="none" w:sz="0" w:space="0" w:color="000000"/>
-                <w:right w:val="none" w:sz="0" w:space="0" w:color="000000"/>
-              </w:pBdr>
-              <w:spacing w:after="100" w:before="100" w:line="240"/>
-              <w:ind w:left="100" w:right="100" w:firstLine="0" w:firstLineChars="0"/>
-            </w:pPr>
-            <w:r xmlns:w="http://schemas.openxmlformats.org/wordprocessingml/2006/main" xmlns:wp="http://schemas.openxmlformats.org/drawingml/2006/wordprocessingDrawing" xmlns:r="http://schemas.openxmlformats.org/officeDocument/2006/relationships" xmlns:w14="http://schemas.microsoft.com/office/word/2010/wordml">
-              <w:rPr>
-                <w:rFonts w:ascii="Segoe UI" w:hAnsi="Segoe UI" w:eastAsia="Segoe UI" w:cs="Segoe UI"/>
-                <w:i w:val="false"/>
-                <w:b w:val="false"/>
-                <w:u w:val="none"/>
-                <w:sz w:val="20"/>
-                <w:szCs w:val="20"/>
-                <w:color w:val="000000"/>
-              </w:rPr>
-              <w:t xml:space="preserve">39.1%(22.7%,55.5%) BY: 2015 - 2023</w:t>
-            </w:r>
-          </w:p>
-        </w:tc>
-        <w:tc>
-          <w:tcPr>
-            <w:tcBorders>
-              <w:bottom w:val="single" w:sz="8" w:space="0" w:color="666666"/>
-              <w:top w:val="single" w:sz="8" w:space="0" w:color="666666"/>
-              <w:left w:val="single" w:sz="8" w:space="0" w:color="666666"/>
-              <w:right w:val="single" w:sz="8" w:space="0" w:color="666666"/>
-            </w:tcBorders>
-            <w:shd w:val="clear" w:color="auto" w:fill="FFFFFF"/>
-            <w:tcMar>
-              <w:top w:w="0" w:type="dxa"/>
-              <w:bottom w:w="0" w:type="dxa"/>
-              <w:left w:w="0" w:type="dxa"/>
-              <w:right w:w="0" w:type="dxa"/>
-            </w:tcMar>
-            <w:vAlign w:val="center"/>
-          </w:tcPr>
-          <w:p>
-            <w:pPr>
-              <w:pStyle w:val="Normal"/>
-              <w:jc w:val="left"/>
-              <w:pBdr>
-                <w:bottom w:val="none" w:sz="0" w:space="0" w:color="000000"/>
-                <w:top w:val="none" w:sz="0" w:space="0" w:color="000000"/>
-                <w:left w:val="none" w:sz="0" w:space="0" w:color="000000"/>
-                <w:right w:val="none" w:sz="0" w:space="0" w:color="000000"/>
-              </w:pBdr>
-              <w:spacing w:after="100" w:before="100" w:line="240"/>
-              <w:ind w:left="100" w:right="100" w:firstLine="0" w:firstLineChars="0"/>
-            </w:pPr>
-            <w:r xmlns:w="http://schemas.openxmlformats.org/wordprocessingml/2006/main" xmlns:wp="http://schemas.openxmlformats.org/drawingml/2006/wordprocessingDrawing" xmlns:r="http://schemas.openxmlformats.org/officeDocument/2006/relationships" xmlns:w14="http://schemas.microsoft.com/office/word/2010/wordml">
-              <w:rPr>
-                <w:rFonts w:ascii="Segoe UI" w:hAnsi="Segoe UI" w:eastAsia="Segoe UI" w:cs="Segoe UI"/>
-                <w:i w:val="false"/>
-                <w:b w:val="false"/>
-                <w:u w:val="none"/>
-                <w:sz w:val="20"/>
-                <w:szCs w:val="20"/>
-                <w:color w:val="000000"/>
-              </w:rPr>
-              <w:t xml:space="preserve">51.6%(32.4%,70.9%) BY: 2015 - 2023</w:t>
-            </w:r>
-          </w:p>
-        </w:tc>
-        <w:tc>
-          <w:tcPr>
-            <w:tcBorders>
-              <w:bottom w:val="single" w:sz="8" w:space="0" w:color="666666"/>
-              <w:top w:val="single" w:sz="8" w:space="0" w:color="666666"/>
-              <w:left w:val="single" w:sz="8" w:space="0" w:color="666666"/>
-              <w:right w:val="single" w:sz="8" w:space="0" w:color="666666"/>
-            </w:tcBorders>
-            <w:shd w:val="clear" w:color="auto" w:fill="FFFFFF"/>
-            <w:tcMar>
-              <w:top w:w="0" w:type="dxa"/>
-              <w:bottom w:w="0" w:type="dxa"/>
-              <w:left w:w="0" w:type="dxa"/>
-              <w:right w:w="0" w:type="dxa"/>
-            </w:tcMar>
-            <w:vAlign w:val="center"/>
-          </w:tcPr>
-          <w:p>
-            <w:pPr>
-              <w:pStyle w:val="Normal"/>
-              <w:jc w:val="left"/>
-              <w:pBdr>
-                <w:bottom w:val="none" w:sz="0" w:space="0" w:color="000000"/>
-                <w:top w:val="none" w:sz="0" w:space="0" w:color="000000"/>
-                <w:left w:val="none" w:sz="0" w:space="0" w:color="000000"/>
-                <w:right w:val="none" w:sz="0" w:space="0" w:color="000000"/>
-              </w:pBdr>
-              <w:spacing w:after="100" w:before="100" w:line="240"/>
-              <w:ind w:left="100" w:right="100" w:firstLine="0" w:firstLineChars="0"/>
-            </w:pPr>
-            <w:r xmlns:w="http://schemas.openxmlformats.org/wordprocessingml/2006/main" xmlns:wp="http://schemas.openxmlformats.org/drawingml/2006/wordprocessingDrawing" xmlns:r="http://schemas.openxmlformats.org/officeDocument/2006/relationships" xmlns:w14="http://schemas.microsoft.com/office/word/2010/wordml">
-              <w:rPr>
-                <w:rFonts w:ascii="Segoe UI" w:hAnsi="Segoe UI" w:eastAsia="Segoe UI" w:cs="Segoe UI"/>
-                <w:i w:val="false"/>
-                <w:b w:val="false"/>
-                <w:u w:val="none"/>
-                <w:sz w:val="20"/>
-                <w:szCs w:val="20"/>
-                <w:color w:val="000000"/>
-              </w:rPr>
-              <w:t xml:space="preserve">19.8%(8.4%,31.2%) BY: 2015 - 2023</w:t>
-            </w:r>
-          </w:p>
-        </w:tc>
-        <w:tc>
-          <w:tcPr>
-            <w:tcBorders>
-              <w:bottom w:val="single" w:sz="8" w:space="0" w:color="666666"/>
-              <w:top w:val="single" w:sz="8" w:space="0" w:color="666666"/>
-              <w:left w:val="single" w:sz="8" w:space="0" w:color="666666"/>
-              <w:right w:val="single" w:sz="8" w:space="0" w:color="666666"/>
-            </w:tcBorders>
-            <w:shd w:val="clear" w:color="auto" w:fill="FFFFFF"/>
-            <w:tcMar>
-              <w:top w:w="0" w:type="dxa"/>
-              <w:bottom w:w="0" w:type="dxa"/>
-              <w:left w:w="0" w:type="dxa"/>
-              <w:right w:w="0" w:type="dxa"/>
-            </w:tcMar>
-            <w:vAlign w:val="center"/>
-          </w:tcPr>
-          <w:p>
-            <w:pPr>
-              <w:pStyle w:val="Normal"/>
-              <w:jc w:val="left"/>
-              <w:pBdr>
-                <w:bottom w:val="none" w:sz="0" w:space="0" w:color="000000"/>
-                <w:top w:val="none" w:sz="0" w:space="0" w:color="000000"/>
-                <w:left w:val="none" w:sz="0" w:space="0" w:color="000000"/>
-                <w:right w:val="none" w:sz="0" w:space="0" w:color="000000"/>
-              </w:pBdr>
-              <w:spacing w:after="100" w:before="100" w:line="240"/>
-              <w:ind w:left="100" w:right="100" w:firstLine="0" w:firstLineChars="0"/>
-            </w:pPr>
-            <w:r xmlns:w="http://schemas.openxmlformats.org/wordprocessingml/2006/main" xmlns:wp="http://schemas.openxmlformats.org/drawingml/2006/wordprocessingDrawing" xmlns:r="http://schemas.openxmlformats.org/officeDocument/2006/relationships" xmlns:w14="http://schemas.microsoft.com/office/word/2010/wordml">
-              <w:rPr>
-                <w:rFonts w:ascii="Segoe UI" w:hAnsi="Segoe UI" w:eastAsia="Segoe UI" w:cs="Segoe UI"/>
-                <w:i w:val="false"/>
-                <w:b w:val="false"/>
-                <w:u w:val="none"/>
-                <w:sz w:val="20"/>
-                <w:szCs w:val="20"/>
-                <w:color w:val="000000"/>
-              </w:rPr>
-              <w:t xml:space="preserve">1.3%(0.3%,2.3%) BY: 2015 - 2023</w:t>
-            </w:r>
-          </w:p>
-        </w:tc>
-        <w:tc>
-          <w:tcPr>
-            <w:tcBorders>
-              <w:bottom w:val="single" w:sz="8" w:space="0" w:color="666666"/>
-              <w:top w:val="single" w:sz="8" w:space="0" w:color="666666"/>
-              <w:left w:val="single" w:sz="8" w:space="0" w:color="666666"/>
-              <w:right w:val="single" w:sz="8" w:space="0" w:color="666666"/>
-            </w:tcBorders>
-            <w:shd w:val="clear" w:color="auto" w:fill="FFFFFF"/>
-            <w:tcMar>
-              <w:top w:w="0" w:type="dxa"/>
-              <w:bottom w:w="0" w:type="dxa"/>
-              <w:left w:w="0" w:type="dxa"/>
-              <w:right w:w="0" w:type="dxa"/>
-            </w:tcMar>
-            <w:vAlign w:val="center"/>
-          </w:tcPr>
-          <w:p>
-            <w:pPr>
-              <w:pStyle w:val="Normal"/>
-              <w:jc w:val="left"/>
-              <w:pBdr>
-                <w:bottom w:val="none" w:sz="0" w:space="0" w:color="000000"/>
-                <w:top w:val="none" w:sz="0" w:space="0" w:color="000000"/>
-                <w:left w:val="none" w:sz="0" w:space="0" w:color="000000"/>
-                <w:right w:val="none" w:sz="0" w:space="0" w:color="000000"/>
-              </w:pBdr>
-              <w:spacing w:after="100" w:before="100" w:line="240"/>
-              <w:ind w:left="100" w:right="100" w:firstLine="0" w:firstLineChars="0"/>
-            </w:pPr>
-            <w:r xmlns:w="http://schemas.openxmlformats.org/wordprocessingml/2006/main" xmlns:wp="http://schemas.openxmlformats.org/drawingml/2006/wordprocessingDrawing" xmlns:r="http://schemas.openxmlformats.org/officeDocument/2006/relationships" xmlns:w14="http://schemas.microsoft.com/office/word/2010/wordml">
-              <w:rPr>
-                <w:rFonts w:ascii="Segoe UI" w:hAnsi="Segoe UI" w:eastAsia="Segoe UI" w:cs="Segoe UI"/>
-                <w:i w:val="false"/>
-                <w:b w:val="false"/>
-                <w:u w:val="none"/>
-                <w:sz w:val="20"/>
-                <w:szCs w:val="20"/>
-                <w:color w:val="000000"/>
-              </w:rPr>
-              <w:t xml:space="preserve">11.4%(0.7%,22.1%) WY: 2015 - 2024</w:t>
+              <w:t xml:space="preserve">65.8%(45.7%,86.0%) BY: 2015 - 2023</w:t>
+            </w:r>
+          </w:p>
+        </w:tc>
+        <w:tc>
+          <w:tcPr>
+            <w:tcBorders>
+              <w:bottom w:val="single" w:sz="8" w:space="0" w:color="666666"/>
+              <w:top w:val="single" w:sz="8" w:space="0" w:color="666666"/>
+              <w:left w:val="single" w:sz="8" w:space="0" w:color="666666"/>
+              <w:right w:val="single" w:sz="8" w:space="0" w:color="666666"/>
+            </w:tcBorders>
+            <w:shd w:val="clear" w:color="auto" w:fill="FFFFFF"/>
+            <w:tcMar>
+              <w:top w:w="0" w:type="dxa"/>
+              <w:bottom w:w="0" w:type="dxa"/>
+              <w:left w:w="0" w:type="dxa"/>
+              <w:right w:w="0" w:type="dxa"/>
+            </w:tcMar>
+            <w:vAlign w:val="center"/>
+          </w:tcPr>
+          <w:p>
+            <w:pPr>
+              <w:pStyle w:val="Normal"/>
+              <w:jc w:val="left"/>
+              <w:pBdr>
+                <w:bottom w:val="none" w:sz="0" w:space="0" w:color="000000"/>
+                <w:top w:val="none" w:sz="0" w:space="0" w:color="000000"/>
+                <w:left w:val="none" w:sz="0" w:space="0" w:color="000000"/>
+                <w:right w:val="none" w:sz="0" w:space="0" w:color="000000"/>
+              </w:pBdr>
+              <w:spacing w:after="100" w:before="100" w:line="240"/>
+              <w:ind w:left="100" w:right="100" w:firstLine="0" w:firstLineChars="0"/>
+            </w:pPr>
+            <w:r xmlns:w="http://schemas.openxmlformats.org/wordprocessingml/2006/main" xmlns:wp="http://schemas.openxmlformats.org/drawingml/2006/wordprocessingDrawing" xmlns:r="http://schemas.openxmlformats.org/officeDocument/2006/relationships" xmlns:w14="http://schemas.microsoft.com/office/word/2010/wordml">
+              <w:rPr>
+                <w:rFonts w:ascii="Segoe UI" w:hAnsi="Segoe UI" w:eastAsia="Segoe UI" w:cs="Segoe UI"/>
+                <w:i w:val="false"/>
+                <w:b w:val="false"/>
+                <w:u w:val="none"/>
+                <w:sz w:val="20"/>
+                <w:szCs w:val="20"/>
+                <w:color w:val="000000"/>
+              </w:rPr>
+              <w:t xml:space="preserve">63.0%(41.1%,85.0%) BY: 2015 - 2023</w:t>
+            </w:r>
+          </w:p>
+        </w:tc>
+        <w:tc>
+          <w:tcPr>
+            <w:tcBorders>
+              <w:bottom w:val="single" w:sz="8" w:space="0" w:color="666666"/>
+              <w:top w:val="single" w:sz="8" w:space="0" w:color="666666"/>
+              <w:left w:val="single" w:sz="8" w:space="0" w:color="666666"/>
+              <w:right w:val="single" w:sz="8" w:space="0" w:color="666666"/>
+            </w:tcBorders>
+            <w:shd w:val="clear" w:color="auto" w:fill="FFFFFF"/>
+            <w:tcMar>
+              <w:top w:w="0" w:type="dxa"/>
+              <w:bottom w:w="0" w:type="dxa"/>
+              <w:left w:w="0" w:type="dxa"/>
+              <w:right w:w="0" w:type="dxa"/>
+            </w:tcMar>
+            <w:vAlign w:val="center"/>
+          </w:tcPr>
+          <w:p>
+            <w:pPr>
+              <w:pStyle w:val="Normal"/>
+              <w:jc w:val="left"/>
+              <w:pBdr>
+                <w:bottom w:val="none" w:sz="0" w:space="0" w:color="000000"/>
+                <w:top w:val="none" w:sz="0" w:space="0" w:color="000000"/>
+                <w:left w:val="none" w:sz="0" w:space="0" w:color="000000"/>
+                <w:right w:val="none" w:sz="0" w:space="0" w:color="000000"/>
+              </w:pBdr>
+              <w:spacing w:after="100" w:before="100" w:line="240"/>
+              <w:ind w:left="100" w:right="100" w:firstLine="0" w:firstLineChars="0"/>
+            </w:pPr>
+            <w:r xmlns:w="http://schemas.openxmlformats.org/wordprocessingml/2006/main" xmlns:wp="http://schemas.openxmlformats.org/drawingml/2006/wordprocessingDrawing" xmlns:r="http://schemas.openxmlformats.org/officeDocument/2006/relationships" xmlns:w14="http://schemas.microsoft.com/office/word/2010/wordml">
+              <w:rPr>
+                <w:rFonts w:ascii="Segoe UI" w:hAnsi="Segoe UI" w:eastAsia="Segoe UI" w:cs="Segoe UI"/>
+                <w:i w:val="false"/>
+                <w:b w:val="false"/>
+                <w:u w:val="none"/>
+                <w:sz w:val="20"/>
+                <w:szCs w:val="20"/>
+                <w:color w:val="000000"/>
+              </w:rPr>
+              <w:t xml:space="preserve">65.2%(46.4%,84.0%) BY: 2015 - 2023</w:t>
+            </w:r>
+          </w:p>
+        </w:tc>
+        <w:tc>
+          <w:tcPr>
+            <w:tcBorders>
+              <w:bottom w:val="single" w:sz="8" w:space="0" w:color="666666"/>
+              <w:top w:val="single" w:sz="8" w:space="0" w:color="666666"/>
+              <w:left w:val="single" w:sz="8" w:space="0" w:color="666666"/>
+              <w:right w:val="single" w:sz="8" w:space="0" w:color="666666"/>
+            </w:tcBorders>
+            <w:shd w:val="clear" w:color="auto" w:fill="FFFFFF"/>
+            <w:tcMar>
+              <w:top w:w="0" w:type="dxa"/>
+              <w:bottom w:w="0" w:type="dxa"/>
+              <w:left w:w="0" w:type="dxa"/>
+              <w:right w:w="0" w:type="dxa"/>
+            </w:tcMar>
+            <w:vAlign w:val="center"/>
+          </w:tcPr>
+          <w:p>
+            <w:pPr>
+              <w:pStyle w:val="Normal"/>
+              <w:jc w:val="left"/>
+              <w:pBdr>
+                <w:bottom w:val="none" w:sz="0" w:space="0" w:color="000000"/>
+                <w:top w:val="none" w:sz="0" w:space="0" w:color="000000"/>
+                <w:left w:val="none" w:sz="0" w:space="0" w:color="000000"/>
+                <w:right w:val="none" w:sz="0" w:space="0" w:color="000000"/>
+              </w:pBdr>
+              <w:spacing w:after="100" w:before="100" w:line="240"/>
+              <w:ind w:left="100" w:right="100" w:firstLine="0" w:firstLineChars="0"/>
+            </w:pPr>
+            <w:r xmlns:w="http://schemas.openxmlformats.org/wordprocessingml/2006/main" xmlns:wp="http://schemas.openxmlformats.org/drawingml/2006/wordprocessingDrawing" xmlns:r="http://schemas.openxmlformats.org/officeDocument/2006/relationships" xmlns:w14="http://schemas.microsoft.com/office/word/2010/wordml">
+              <w:rPr>
+                <w:rFonts w:ascii="Segoe UI" w:hAnsi="Segoe UI" w:eastAsia="Segoe UI" w:cs="Segoe UI"/>
+                <w:i w:val="false"/>
+                <w:b w:val="false"/>
+                <w:u w:val="none"/>
+                <w:sz w:val="20"/>
+                <w:szCs w:val="20"/>
+                <w:color w:val="000000"/>
+              </w:rPr>
+              <w:t xml:space="preserve">36.3%(24.4%,48.3%) BY: 2015 - 2023</w:t>
+            </w:r>
+          </w:p>
+        </w:tc>
+        <w:tc>
+          <w:tcPr>
+            <w:tcBorders>
+              <w:bottom w:val="single" w:sz="8" w:space="0" w:color="666666"/>
+              <w:top w:val="single" w:sz="8" w:space="0" w:color="666666"/>
+              <w:left w:val="single" w:sz="8" w:space="0" w:color="666666"/>
+              <w:right w:val="single" w:sz="8" w:space="0" w:color="666666"/>
+            </w:tcBorders>
+            <w:shd w:val="clear" w:color="auto" w:fill="FFFFFF"/>
+            <w:tcMar>
+              <w:top w:w="0" w:type="dxa"/>
+              <w:bottom w:w="0" w:type="dxa"/>
+              <w:left w:w="0" w:type="dxa"/>
+              <w:right w:w="0" w:type="dxa"/>
+            </w:tcMar>
+            <w:vAlign w:val="center"/>
+          </w:tcPr>
+          <w:p>
+            <w:pPr>
+              <w:pStyle w:val="Normal"/>
+              <w:jc w:val="left"/>
+              <w:pBdr>
+                <w:bottom w:val="none" w:sz="0" w:space="0" w:color="000000"/>
+                <w:top w:val="none" w:sz="0" w:space="0" w:color="000000"/>
+                <w:left w:val="none" w:sz="0" w:space="0" w:color="000000"/>
+                <w:right w:val="none" w:sz="0" w:space="0" w:color="000000"/>
+              </w:pBdr>
+              <w:spacing w:after="100" w:before="100" w:line="240"/>
+              <w:ind w:left="100" w:right="100" w:firstLine="0" w:firstLineChars="0"/>
+            </w:pPr>
+            <w:r xmlns:w="http://schemas.openxmlformats.org/wordprocessingml/2006/main" xmlns:wp="http://schemas.openxmlformats.org/drawingml/2006/wordprocessingDrawing" xmlns:r="http://schemas.openxmlformats.org/officeDocument/2006/relationships" xmlns:w14="http://schemas.microsoft.com/office/word/2010/wordml">
+              <w:rPr>
+                <w:rFonts w:ascii="Segoe UI" w:hAnsi="Segoe UI" w:eastAsia="Segoe UI" w:cs="Segoe UI"/>
+                <w:i w:val="false"/>
+                <w:b w:val="false"/>
+                <w:u w:val="none"/>
+                <w:sz w:val="20"/>
+                <w:szCs w:val="20"/>
+                <w:color w:val="000000"/>
+              </w:rPr>
+              <w:t xml:space="preserve">8.2%(0.4%,16.0%) BY: 2015 - 2023</w:t>
+            </w:r>
+          </w:p>
+        </w:tc>
+        <w:tc>
+          <w:tcPr>
+            <w:tcBorders>
+              <w:bottom w:val="single" w:sz="8" w:space="0" w:color="666666"/>
+              <w:top w:val="single" w:sz="8" w:space="0" w:color="666666"/>
+              <w:left w:val="single" w:sz="8" w:space="0" w:color="666666"/>
+              <w:right w:val="single" w:sz="8" w:space="0" w:color="666666"/>
+            </w:tcBorders>
+            <w:shd w:val="clear" w:color="auto" w:fill="FFFFFF"/>
+            <w:tcMar>
+              <w:top w:w="0" w:type="dxa"/>
+              <w:bottom w:w="0" w:type="dxa"/>
+              <w:left w:w="0" w:type="dxa"/>
+              <w:right w:w="0" w:type="dxa"/>
+            </w:tcMar>
+            <w:vAlign w:val="center"/>
+          </w:tcPr>
+          <w:p>
+            <w:pPr>
+              <w:pStyle w:val="Normal"/>
+              <w:jc w:val="left"/>
+              <w:pBdr>
+                <w:bottom w:val="none" w:sz="0" w:space="0" w:color="000000"/>
+                <w:top w:val="none" w:sz="0" w:space="0" w:color="000000"/>
+                <w:left w:val="none" w:sz="0" w:space="0" w:color="000000"/>
+                <w:right w:val="none" w:sz="0" w:space="0" w:color="000000"/>
+              </w:pBdr>
+              <w:spacing w:after="100" w:before="100" w:line="240"/>
+              <w:ind w:left="100" w:right="100" w:firstLine="0" w:firstLineChars="0"/>
+            </w:pPr>
+            <w:r xmlns:w="http://schemas.openxmlformats.org/wordprocessingml/2006/main" xmlns:wp="http://schemas.openxmlformats.org/drawingml/2006/wordprocessingDrawing" xmlns:r="http://schemas.openxmlformats.org/officeDocument/2006/relationships" xmlns:w14="http://schemas.microsoft.com/office/word/2010/wordml">
+              <w:rPr>
+                <w:rFonts w:ascii="Segoe UI" w:hAnsi="Segoe UI" w:eastAsia="Segoe UI" w:cs="Segoe UI"/>
+                <w:i w:val="false"/>
+                <w:b w:val="false"/>
+                <w:u w:val="none"/>
+                <w:sz w:val="20"/>
+                <w:szCs w:val="20"/>
+                <w:color w:val="000000"/>
+              </w:rPr>
+              <w:t xml:space="preserve">16.2%(2.5%,29.9%) WY: 2015 - 2024</w:t>
             </w:r>
           </w:p>
         </w:tc>
@@ -3074,183 +3171,183 @@
                 <w:szCs w:val="20"/>
                 <w:color w:val="000000"/>
               </w:rPr>
-              <w:t xml:space="preserve">3.6%(1.8%,5.5%) BY: 2015 - 2024</w:t>
-            </w:r>
-          </w:p>
-        </w:tc>
-        <w:tc>
-          <w:tcPr>
-            <w:tcBorders>
-              <w:bottom w:val="single" w:sz="8" w:space="0" w:color="666666"/>
-              <w:top w:val="single" w:sz="8" w:space="0" w:color="666666"/>
-              <w:left w:val="single" w:sz="8" w:space="0" w:color="666666"/>
-              <w:right w:val="single" w:sz="8" w:space="0" w:color="666666"/>
-            </w:tcBorders>
-            <w:shd w:val="clear" w:color="auto" w:fill="FFFFFF"/>
-            <w:tcMar>
-              <w:top w:w="0" w:type="dxa"/>
-              <w:bottom w:w="0" w:type="dxa"/>
-              <w:left w:w="0" w:type="dxa"/>
-              <w:right w:w="0" w:type="dxa"/>
-            </w:tcMar>
-            <w:vAlign w:val="center"/>
-          </w:tcPr>
-          <w:p>
-            <w:pPr>
-              <w:pStyle w:val="Normal"/>
-              <w:jc w:val="left"/>
-              <w:pBdr>
-                <w:bottom w:val="none" w:sz="0" w:space="0" w:color="000000"/>
-                <w:top w:val="none" w:sz="0" w:space="0" w:color="000000"/>
-                <w:left w:val="none" w:sz="0" w:space="0" w:color="000000"/>
-                <w:right w:val="none" w:sz="0" w:space="0" w:color="000000"/>
-              </w:pBdr>
-              <w:spacing w:after="100" w:before="100" w:line="240"/>
-              <w:ind w:left="100" w:right="100" w:firstLine="0" w:firstLineChars="0"/>
-            </w:pPr>
-            <w:r xmlns:w="http://schemas.openxmlformats.org/wordprocessingml/2006/main" xmlns:wp="http://schemas.openxmlformats.org/drawingml/2006/wordprocessingDrawing" xmlns:r="http://schemas.openxmlformats.org/officeDocument/2006/relationships" xmlns:w14="http://schemas.microsoft.com/office/word/2010/wordml">
-              <w:rPr>
-                <w:rFonts w:ascii="Segoe UI" w:hAnsi="Segoe UI" w:eastAsia="Segoe UI" w:cs="Segoe UI"/>
-                <w:i w:val="false"/>
-                <w:b w:val="false"/>
-                <w:u w:val="none"/>
-                <w:sz w:val="20"/>
-                <w:szCs w:val="20"/>
-                <w:color w:val="000000"/>
-              </w:rPr>
-              <w:t xml:space="preserve">57.9%(33.7%,82.1%) BY: 2015 - 2024</w:t>
-            </w:r>
-          </w:p>
-        </w:tc>
-        <w:tc>
-          <w:tcPr>
-            <w:tcBorders>
-              <w:bottom w:val="single" w:sz="8" w:space="0" w:color="666666"/>
-              <w:top w:val="single" w:sz="8" w:space="0" w:color="666666"/>
-              <w:left w:val="single" w:sz="8" w:space="0" w:color="666666"/>
-              <w:right w:val="single" w:sz="8" w:space="0" w:color="666666"/>
-            </w:tcBorders>
-            <w:shd w:val="clear" w:color="auto" w:fill="FFFFFF"/>
-            <w:tcMar>
-              <w:top w:w="0" w:type="dxa"/>
-              <w:bottom w:w="0" w:type="dxa"/>
-              <w:left w:w="0" w:type="dxa"/>
-              <w:right w:w="0" w:type="dxa"/>
-            </w:tcMar>
-            <w:vAlign w:val="center"/>
-          </w:tcPr>
-          <w:p>
-            <w:pPr>
-              <w:pStyle w:val="Normal"/>
-              <w:jc w:val="left"/>
-              <w:pBdr>
-                <w:bottom w:val="none" w:sz="0" w:space="0" w:color="000000"/>
-                <w:top w:val="none" w:sz="0" w:space="0" w:color="000000"/>
-                <w:left w:val="none" w:sz="0" w:space="0" w:color="000000"/>
-                <w:right w:val="none" w:sz="0" w:space="0" w:color="000000"/>
-              </w:pBdr>
-              <w:spacing w:after="100" w:before="100" w:line="240"/>
-              <w:ind w:left="100" w:right="100" w:firstLine="0" w:firstLineChars="0"/>
-            </w:pPr>
-            <w:r xmlns:w="http://schemas.openxmlformats.org/wordprocessingml/2006/main" xmlns:wp="http://schemas.openxmlformats.org/drawingml/2006/wordprocessingDrawing" xmlns:r="http://schemas.openxmlformats.org/officeDocument/2006/relationships" xmlns:w14="http://schemas.microsoft.com/office/word/2010/wordml">
-              <w:rPr>
-                <w:rFonts w:ascii="Segoe UI" w:hAnsi="Segoe UI" w:eastAsia="Segoe UI" w:cs="Segoe UI"/>
-                <w:i w:val="false"/>
-                <w:b w:val="false"/>
-                <w:u w:val="none"/>
-                <w:sz w:val="20"/>
-                <w:szCs w:val="20"/>
-                <w:color w:val="000000"/>
-              </w:rPr>
-              <w:t xml:space="preserve">55.1%(34.6%,75.5%) BY: 2015 - 2024</w:t>
-            </w:r>
-          </w:p>
-        </w:tc>
-        <w:tc>
-          <w:tcPr>
-            <w:tcBorders>
-              <w:bottom w:val="single" w:sz="8" w:space="0" w:color="666666"/>
-              <w:top w:val="single" w:sz="8" w:space="0" w:color="666666"/>
-              <w:left w:val="single" w:sz="8" w:space="0" w:color="666666"/>
-              <w:right w:val="single" w:sz="8" w:space="0" w:color="666666"/>
-            </w:tcBorders>
-            <w:shd w:val="clear" w:color="auto" w:fill="FFFFFF"/>
-            <w:tcMar>
-              <w:top w:w="0" w:type="dxa"/>
-              <w:bottom w:w="0" w:type="dxa"/>
-              <w:left w:w="0" w:type="dxa"/>
-              <w:right w:w="0" w:type="dxa"/>
-            </w:tcMar>
-            <w:vAlign w:val="center"/>
-          </w:tcPr>
-          <w:p>
-            <w:pPr>
-              <w:pStyle w:val="Normal"/>
-              <w:jc w:val="left"/>
-              <w:pBdr>
-                <w:bottom w:val="none" w:sz="0" w:space="0" w:color="000000"/>
-                <w:top w:val="none" w:sz="0" w:space="0" w:color="000000"/>
-                <w:left w:val="none" w:sz="0" w:space="0" w:color="000000"/>
-                <w:right w:val="none" w:sz="0" w:space="0" w:color="000000"/>
-              </w:pBdr>
-              <w:spacing w:after="100" w:before="100" w:line="240"/>
-              <w:ind w:left="100" w:right="100" w:firstLine="0" w:firstLineChars="0"/>
-            </w:pPr>
-            <w:r xmlns:w="http://schemas.openxmlformats.org/wordprocessingml/2006/main" xmlns:wp="http://schemas.openxmlformats.org/drawingml/2006/wordprocessingDrawing" xmlns:r="http://schemas.openxmlformats.org/officeDocument/2006/relationships" xmlns:w14="http://schemas.microsoft.com/office/word/2010/wordml">
-              <w:rPr>
-                <w:rFonts w:ascii="Segoe UI" w:hAnsi="Segoe UI" w:eastAsia="Segoe UI" w:cs="Segoe UI"/>
-                <w:i w:val="false"/>
-                <w:b w:val="false"/>
-                <w:u w:val="none"/>
-                <w:sz w:val="20"/>
-                <w:szCs w:val="20"/>
-                <w:color w:val="000000"/>
-              </w:rPr>
-              <w:t xml:space="preserve">61.2%(35.7%,86.7%) BY: 2015 - 2024</w:t>
-            </w:r>
-          </w:p>
-        </w:tc>
-        <w:tc>
-          <w:tcPr>
-            <w:tcBorders>
-              <w:bottom w:val="single" w:sz="8" w:space="0" w:color="666666"/>
-              <w:top w:val="single" w:sz="8" w:space="0" w:color="666666"/>
-              <w:left w:val="single" w:sz="8" w:space="0" w:color="666666"/>
-              <w:right w:val="single" w:sz="8" w:space="0" w:color="666666"/>
-            </w:tcBorders>
-            <w:shd w:val="clear" w:color="auto" w:fill="FFFFFF"/>
-            <w:tcMar>
-              <w:top w:w="0" w:type="dxa"/>
-              <w:bottom w:w="0" w:type="dxa"/>
-              <w:left w:w="0" w:type="dxa"/>
-              <w:right w:w="0" w:type="dxa"/>
-            </w:tcMar>
-            <w:vAlign w:val="center"/>
-          </w:tcPr>
-          <w:p>
-            <w:pPr>
-              <w:pStyle w:val="Normal"/>
-              <w:jc w:val="left"/>
-              <w:pBdr>
-                <w:bottom w:val="none" w:sz="0" w:space="0" w:color="000000"/>
-                <w:top w:val="none" w:sz="0" w:space="0" w:color="000000"/>
-                <w:left w:val="none" w:sz="0" w:space="0" w:color="000000"/>
-                <w:right w:val="none" w:sz="0" w:space="0" w:color="000000"/>
-              </w:pBdr>
-              <w:spacing w:after="100" w:before="100" w:line="240"/>
-              <w:ind w:left="100" w:right="100" w:firstLine="0" w:firstLineChars="0"/>
-            </w:pPr>
-            <w:r xmlns:w="http://schemas.openxmlformats.org/wordprocessingml/2006/main" xmlns:wp="http://schemas.openxmlformats.org/drawingml/2006/wordprocessingDrawing" xmlns:r="http://schemas.openxmlformats.org/officeDocument/2006/relationships" xmlns:w14="http://schemas.microsoft.com/office/word/2010/wordml">
-              <w:rPr>
-                <w:rFonts w:ascii="Segoe UI" w:hAnsi="Segoe UI" w:eastAsia="Segoe UI" w:cs="Segoe UI"/>
-                <w:i w:val="false"/>
-                <w:b w:val="false"/>
-                <w:u w:val="none"/>
-                <w:sz w:val="20"/>
-                <w:szCs w:val="20"/>
-                <w:color w:val="000000"/>
-              </w:rPr>
-              <w:t xml:space="preserve">52.2%(34.0%,70.4%) BY: 2015 - 2024</w:t>
+              <w:t xml:space="preserve">3.9%(1.9%,5.9%) BY: 2015 - 2024</w:t>
+            </w:r>
+          </w:p>
+        </w:tc>
+        <w:tc>
+          <w:tcPr>
+            <w:tcBorders>
+              <w:bottom w:val="single" w:sz="8" w:space="0" w:color="666666"/>
+              <w:top w:val="single" w:sz="8" w:space="0" w:color="666666"/>
+              <w:left w:val="single" w:sz="8" w:space="0" w:color="666666"/>
+              <w:right w:val="single" w:sz="8" w:space="0" w:color="666666"/>
+            </w:tcBorders>
+            <w:shd w:val="clear" w:color="auto" w:fill="FFFFFF"/>
+            <w:tcMar>
+              <w:top w:w="0" w:type="dxa"/>
+              <w:bottom w:w="0" w:type="dxa"/>
+              <w:left w:w="0" w:type="dxa"/>
+              <w:right w:w="0" w:type="dxa"/>
+            </w:tcMar>
+            <w:vAlign w:val="center"/>
+          </w:tcPr>
+          <w:p>
+            <w:pPr>
+              <w:pStyle w:val="Normal"/>
+              <w:jc w:val="left"/>
+              <w:pBdr>
+                <w:bottom w:val="none" w:sz="0" w:space="0" w:color="000000"/>
+                <w:top w:val="none" w:sz="0" w:space="0" w:color="000000"/>
+                <w:left w:val="none" w:sz="0" w:space="0" w:color="000000"/>
+                <w:right w:val="none" w:sz="0" w:space="0" w:color="000000"/>
+              </w:pBdr>
+              <w:spacing w:after="100" w:before="100" w:line="240"/>
+              <w:ind w:left="100" w:right="100" w:firstLine="0" w:firstLineChars="0"/>
+            </w:pPr>
+            <w:r xmlns:w="http://schemas.openxmlformats.org/wordprocessingml/2006/main" xmlns:wp="http://schemas.openxmlformats.org/drawingml/2006/wordprocessingDrawing" xmlns:r="http://schemas.openxmlformats.org/officeDocument/2006/relationships" xmlns:w14="http://schemas.microsoft.com/office/word/2010/wordml">
+              <w:rPr>
+                <w:rFonts w:ascii="Segoe UI" w:hAnsi="Segoe UI" w:eastAsia="Segoe UI" w:cs="Segoe UI"/>
+                <w:i w:val="false"/>
+                <w:b w:val="false"/>
+                <w:u w:val="none"/>
+                <w:sz w:val="20"/>
+                <w:szCs w:val="20"/>
+                <w:color w:val="000000"/>
+              </w:rPr>
+              <w:t xml:space="preserve">58.9%(35.2%,82.5%) BY: 2015 - 2024</w:t>
+            </w:r>
+          </w:p>
+        </w:tc>
+        <w:tc>
+          <w:tcPr>
+            <w:tcBorders>
+              <w:bottom w:val="single" w:sz="8" w:space="0" w:color="666666"/>
+              <w:top w:val="single" w:sz="8" w:space="0" w:color="666666"/>
+              <w:left w:val="single" w:sz="8" w:space="0" w:color="666666"/>
+              <w:right w:val="single" w:sz="8" w:space="0" w:color="666666"/>
+            </w:tcBorders>
+            <w:shd w:val="clear" w:color="auto" w:fill="FFFFFF"/>
+            <w:tcMar>
+              <w:top w:w="0" w:type="dxa"/>
+              <w:bottom w:w="0" w:type="dxa"/>
+              <w:left w:w="0" w:type="dxa"/>
+              <w:right w:w="0" w:type="dxa"/>
+            </w:tcMar>
+            <w:vAlign w:val="center"/>
+          </w:tcPr>
+          <w:p>
+            <w:pPr>
+              <w:pStyle w:val="Normal"/>
+              <w:jc w:val="left"/>
+              <w:pBdr>
+                <w:bottom w:val="none" w:sz="0" w:space="0" w:color="000000"/>
+                <w:top w:val="none" w:sz="0" w:space="0" w:color="000000"/>
+                <w:left w:val="none" w:sz="0" w:space="0" w:color="000000"/>
+                <w:right w:val="none" w:sz="0" w:space="0" w:color="000000"/>
+              </w:pBdr>
+              <w:spacing w:after="100" w:before="100" w:line="240"/>
+              <w:ind w:left="100" w:right="100" w:firstLine="0" w:firstLineChars="0"/>
+            </w:pPr>
+            <w:r xmlns:w="http://schemas.openxmlformats.org/wordprocessingml/2006/main" xmlns:wp="http://schemas.openxmlformats.org/drawingml/2006/wordprocessingDrawing" xmlns:r="http://schemas.openxmlformats.org/officeDocument/2006/relationships" xmlns:w14="http://schemas.microsoft.com/office/word/2010/wordml">
+              <w:rPr>
+                <w:rFonts w:ascii="Segoe UI" w:hAnsi="Segoe UI" w:eastAsia="Segoe UI" w:cs="Segoe UI"/>
+                <w:i w:val="false"/>
+                <w:b w:val="false"/>
+                <w:u w:val="none"/>
+                <w:sz w:val="20"/>
+                <w:szCs w:val="20"/>
+                <w:color w:val="000000"/>
+              </w:rPr>
+              <w:t xml:space="preserve">57.4%(36.9%,78.0%) BY: 2015 - 2024</w:t>
+            </w:r>
+          </w:p>
+        </w:tc>
+        <w:tc>
+          <w:tcPr>
+            <w:tcBorders>
+              <w:bottom w:val="single" w:sz="8" w:space="0" w:color="666666"/>
+              <w:top w:val="single" w:sz="8" w:space="0" w:color="666666"/>
+              <w:left w:val="single" w:sz="8" w:space="0" w:color="666666"/>
+              <w:right w:val="single" w:sz="8" w:space="0" w:color="666666"/>
+            </w:tcBorders>
+            <w:shd w:val="clear" w:color="auto" w:fill="FFFFFF"/>
+            <w:tcMar>
+              <w:top w:w="0" w:type="dxa"/>
+              <w:bottom w:w="0" w:type="dxa"/>
+              <w:left w:w="0" w:type="dxa"/>
+              <w:right w:w="0" w:type="dxa"/>
+            </w:tcMar>
+            <w:vAlign w:val="center"/>
+          </w:tcPr>
+          <w:p>
+            <w:pPr>
+              <w:pStyle w:val="Normal"/>
+              <w:jc w:val="left"/>
+              <w:pBdr>
+                <w:bottom w:val="none" w:sz="0" w:space="0" w:color="000000"/>
+                <w:top w:val="none" w:sz="0" w:space="0" w:color="000000"/>
+                <w:left w:val="none" w:sz="0" w:space="0" w:color="000000"/>
+                <w:right w:val="none" w:sz="0" w:space="0" w:color="000000"/>
+              </w:pBdr>
+              <w:spacing w:after="100" w:before="100" w:line="240"/>
+              <w:ind w:left="100" w:right="100" w:firstLine="0" w:firstLineChars="0"/>
+            </w:pPr>
+            <w:r xmlns:w="http://schemas.openxmlformats.org/wordprocessingml/2006/main" xmlns:wp="http://schemas.openxmlformats.org/drawingml/2006/wordprocessingDrawing" xmlns:r="http://schemas.openxmlformats.org/officeDocument/2006/relationships" xmlns:w14="http://schemas.microsoft.com/office/word/2010/wordml">
+              <w:rPr>
+                <w:rFonts w:ascii="Segoe UI" w:hAnsi="Segoe UI" w:eastAsia="Segoe UI" w:cs="Segoe UI"/>
+                <w:i w:val="false"/>
+                <w:b w:val="false"/>
+                <w:u w:val="none"/>
+                <w:sz w:val="20"/>
+                <w:szCs w:val="20"/>
+                <w:color w:val="000000"/>
+              </w:rPr>
+              <w:t xml:space="preserve">64.7%(38.3%,91.2%) BY: 2015 - 2024</w:t>
+            </w:r>
+          </w:p>
+        </w:tc>
+        <w:tc>
+          <w:tcPr>
+            <w:tcBorders>
+              <w:bottom w:val="single" w:sz="8" w:space="0" w:color="666666"/>
+              <w:top w:val="single" w:sz="8" w:space="0" w:color="666666"/>
+              <w:left w:val="single" w:sz="8" w:space="0" w:color="666666"/>
+              <w:right w:val="single" w:sz="8" w:space="0" w:color="666666"/>
+            </w:tcBorders>
+            <w:shd w:val="clear" w:color="auto" w:fill="FFFFFF"/>
+            <w:tcMar>
+              <w:top w:w="0" w:type="dxa"/>
+              <w:bottom w:w="0" w:type="dxa"/>
+              <w:left w:w="0" w:type="dxa"/>
+              <w:right w:w="0" w:type="dxa"/>
+            </w:tcMar>
+            <w:vAlign w:val="center"/>
+          </w:tcPr>
+          <w:p>
+            <w:pPr>
+              <w:pStyle w:val="Normal"/>
+              <w:jc w:val="left"/>
+              <w:pBdr>
+                <w:bottom w:val="none" w:sz="0" w:space="0" w:color="000000"/>
+                <w:top w:val="none" w:sz="0" w:space="0" w:color="000000"/>
+                <w:left w:val="none" w:sz="0" w:space="0" w:color="000000"/>
+                <w:right w:val="none" w:sz="0" w:space="0" w:color="000000"/>
+              </w:pBdr>
+              <w:spacing w:after="100" w:before="100" w:line="240"/>
+              <w:ind w:left="100" w:right="100" w:firstLine="0" w:firstLineChars="0"/>
+            </w:pPr>
+            <w:r xmlns:w="http://schemas.openxmlformats.org/wordprocessingml/2006/main" xmlns:wp="http://schemas.openxmlformats.org/drawingml/2006/wordprocessingDrawing" xmlns:r="http://schemas.openxmlformats.org/officeDocument/2006/relationships" xmlns:w14="http://schemas.microsoft.com/office/word/2010/wordml">
+              <w:rPr>
+                <w:rFonts w:ascii="Segoe UI" w:hAnsi="Segoe UI" w:eastAsia="Segoe UI" w:cs="Segoe UI"/>
+                <w:i w:val="false"/>
+                <w:b w:val="false"/>
+                <w:u w:val="none"/>
+                <w:sz w:val="20"/>
+                <w:szCs w:val="20"/>
+                <w:color w:val="000000"/>
+              </w:rPr>
+              <w:t xml:space="preserve">58.4%(41.9%,74.8%) BY: 2015 - 2024</w:t>
             </w:r>
           </w:p>
         </w:tc>
@@ -3608,7 +3705,7 @@
                 <w:szCs w:val="20"/>
                 <w:color w:val="000000"/>
               </w:rPr>
-              <w:t xml:space="preserve">87.3%(76.3%,98.3%) WY: 2020 - 2024</w:t>
+              <w:t xml:space="preserve">92.8%(85.5%,100.0%) WY: 2020 - 2024</w:t>
             </w:r>
           </w:p>
         </w:tc>
@@ -3922,20 +4019,20 @@
                 <w:szCs w:val="20"/>
                 <w:color w:val="000000"/>
               </w:rPr>
-              <w:t xml:space="preserve">55.0%(44.9%,65.0%) WY: 2015 - 2024</w:t>
+              <w:t xml:space="preserve">62.2%(51.1%,73.4%) WY: 2015 - 2024</w:t>
             </w:r>
           </w:p>
         </w:tc>
       </w:tr>
     </w:tbl>
-    <w:bookmarkEnd w:id="29"/>
-    <w:bookmarkStart w:id="33" w:name="Xdd065000f0e0f2d9c0843cbec90d5a486f4e029"/>
+    <w:bookmarkEnd w:id="35"/>
+    <w:bookmarkStart w:id="42" w:name="X42b98f3d31f770d594016a1570e3aeb9d3e20eb"/>
     <w:p>
       <w:pPr>
         <w:pStyle w:val="Heading4"/>
       </w:pPr>
       <w:r>
-        <w:t xml:space="preserve">TABLE X. Spring-run surrogate release information and loss.Last updated 03/31/2025</w:t>
+        <w:t xml:space="preserve">TABLE X. Spring-run surrogate release information and loss.Last updated 04/07/2025</w:t>
       </w:r>
     </w:p>
     <w:tbl xmlns:w="http://schemas.openxmlformats.org/wordprocessingml/2006/main" xmlns:r="http://schemas.openxmlformats.org/officeDocument/2006/relationships" xmlns:w14="http://schemas.microsoft.com/office/word/2010/wordml" xmlns:wp="http://schemas.openxmlformats.org/drawingml/2006/wordprocessingDrawing" xmlns:a="http://schemas.openxmlformats.org/drawingml/2006/main" xmlns:pic="http://schemas.openxmlformats.org/drawingml/2006/picture">
@@ -6319,51 +6416,51 @@
                 <w:szCs w:val="20"/>
                 <w:color w:val="000000"/>
               </w:rPr>
-              <w:t xml:space="preserve">0 (0%)</w:t>
-            </w:r>
-          </w:p>
-        </w:tc>
-        <w:tc>
-          <w:tcPr>
-            <w:tcBorders>
-              <w:bottom w:val="single" w:sz="8" w:space="0" w:color="666666"/>
-              <w:top w:val="single" w:sz="8" w:space="0" w:color="666666"/>
-              <w:left w:val="single" w:sz="8" w:space="0" w:color="666666"/>
-              <w:right w:val="single" w:sz="8" w:space="0" w:color="666666"/>
-            </w:tcBorders>
-            <w:shd w:val="clear" w:color="auto" w:fill="FFFFFF"/>
-            <w:tcMar>
-              <w:top w:w="0" w:type="dxa"/>
-              <w:bottom w:w="0" w:type="dxa"/>
-              <w:left w:w="0" w:type="dxa"/>
-              <w:right w:w="0" w:type="dxa"/>
-            </w:tcMar>
-            <w:vAlign w:val="center"/>
-          </w:tcPr>
-          <w:p>
-            <w:pPr>
-              <w:pStyle w:val="Normal"/>
-              <w:jc w:val="left"/>
-              <w:pBdr>
-                <w:bottom w:val="none" w:sz="0" w:space="0" w:color="000000"/>
-                <w:top w:val="none" w:sz="0" w:space="0" w:color="000000"/>
-                <w:left w:val="none" w:sz="0" w:space="0" w:color="000000"/>
-                <w:right w:val="none" w:sz="0" w:space="0" w:color="000000"/>
-              </w:pBdr>
-              <w:spacing w:after="100" w:before="100" w:line="240"/>
-              <w:ind w:left="100" w:right="100" w:firstLine="0" w:firstLineChars="0"/>
-            </w:pPr>
-            <w:r xmlns:w="http://schemas.openxmlformats.org/wordprocessingml/2006/main" xmlns:wp="http://schemas.openxmlformats.org/drawingml/2006/wordprocessingDrawing" xmlns:r="http://schemas.openxmlformats.org/officeDocument/2006/relationships" xmlns:w14="http://schemas.microsoft.com/office/word/2010/wordml">
-              <w:rPr>
-                <w:rFonts w:ascii="Segoe UI" w:hAnsi="Segoe UI" w:eastAsia="Segoe UI" w:cs="Segoe UI"/>
-                <w:i w:val="false"/>
-                <w:b w:val="false"/>
-                <w:u w:val="none"/>
-                <w:sz w:val="20"/>
-                <w:szCs w:val="20"/>
-                <w:color w:val="000000"/>
-              </w:rPr>
-              <w:t xml:space="preserve">NA/NA</w:t>
+              <w:t xml:space="preserve">2.54 (0.2%)</w:t>
+            </w:r>
+          </w:p>
+        </w:tc>
+        <w:tc>
+          <w:tcPr>
+            <w:tcBorders>
+              <w:bottom w:val="single" w:sz="8" w:space="0" w:color="666666"/>
+              <w:top w:val="single" w:sz="8" w:space="0" w:color="666666"/>
+              <w:left w:val="single" w:sz="8" w:space="0" w:color="666666"/>
+              <w:right w:val="single" w:sz="8" w:space="0" w:color="666666"/>
+            </w:tcBorders>
+            <w:shd w:val="clear" w:color="auto" w:fill="FFFFFF"/>
+            <w:tcMar>
+              <w:top w:w="0" w:type="dxa"/>
+              <w:bottom w:w="0" w:type="dxa"/>
+              <w:left w:w="0" w:type="dxa"/>
+              <w:right w:w="0" w:type="dxa"/>
+            </w:tcMar>
+            <w:vAlign w:val="center"/>
+          </w:tcPr>
+          <w:p>
+            <w:pPr>
+              <w:pStyle w:val="Normal"/>
+              <w:jc w:val="left"/>
+              <w:pBdr>
+                <w:bottom w:val="none" w:sz="0" w:space="0" w:color="000000"/>
+                <w:top w:val="none" w:sz="0" w:space="0" w:color="000000"/>
+                <w:left w:val="none" w:sz="0" w:space="0" w:color="000000"/>
+                <w:right w:val="none" w:sz="0" w:space="0" w:color="000000"/>
+              </w:pBdr>
+              <w:spacing w:after="100" w:before="100" w:line="240"/>
+              <w:ind w:left="100" w:right="100" w:firstLine="0" w:firstLineChars="0"/>
+            </w:pPr>
+            <w:r xmlns:w="http://schemas.openxmlformats.org/wordprocessingml/2006/main" xmlns:wp="http://schemas.openxmlformats.org/drawingml/2006/wordprocessingDrawing" xmlns:r="http://schemas.openxmlformats.org/officeDocument/2006/relationships" xmlns:w14="http://schemas.microsoft.com/office/word/2010/wordml">
+              <w:rPr>
+                <w:rFonts w:ascii="Segoe UI" w:hAnsi="Segoe UI" w:eastAsia="Segoe UI" w:cs="Segoe UI"/>
+                <w:i w:val="false"/>
+                <w:b w:val="false"/>
+                <w:u w:val="none"/>
+                <w:sz w:val="20"/>
+                <w:szCs w:val="20"/>
+                <w:color w:val="000000"/>
+              </w:rPr>
+              <w:t xml:space="preserve">Mar 31/Mar 31</w:t>
             </w:r>
           </w:p>
         </w:tc>
@@ -6371,25 +6468,70 @@
     </w:tbl>
     <w:p>
       <w:pPr>
-        <w:pStyle w:val="CaptionedFigure"/>
+        <w:pStyle w:val="FirstParagraph"/>
       </w:pPr>
       <w:r>
         <w:drawing>
           <wp:inline>
             <wp:extent cx="5334000" cy="3733800"/>
             <wp:effectExtent b="0" l="0" r="0" t="0"/>
-            <wp:docPr descr="“Winter Run Loss Plot”" title="" id="31" name="Picture"/>
+            <wp:docPr descr="“Winter Run Loss Plot”" title="" id="37" name="Picture"/>
             <a:graphic>
               <a:graphicData uri="http://schemas.openxmlformats.org/drawingml/2006/picture">
                 <pic:pic>
                   <pic:nvPicPr>
-                    <pic:cNvPr descr="https://www.cbr.washington.edu/sacramento/cohort/include_wrc/load_plot_tillotson_predicted_loss-1.png" id="32" name="Picture"/>
+                    <pic:cNvPr descr="https://www.cbr.washington.edu/sacramento/cohort/include_wrc/load_plot_tillotson_predicted_loss-1.png" id="38" name="Picture"/>
                     <pic:cNvPicPr>
                       <a:picLocks noChangeArrowheads="1" noChangeAspect="1"/>
                     </pic:cNvPicPr>
                   </pic:nvPicPr>
                   <pic:blipFill>
-                    <a:blip r:embed="rId30"/>
+                    <a:blip r:embed="rId36"/>
+                    <a:stretch>
+                      <a:fillRect/>
+                    </a:stretch>
+                  </pic:blipFill>
+                  <pic:spPr bwMode="auto">
+                    <a:xfrm>
+                      <a:off x="0" y="0"/>
+                      <a:ext cx="5334000" cy="3733800"/>
+                    </a:xfrm>
+                    <a:prstGeom prst="rect">
+                      <a:avLst/>
+                    </a:prstGeom>
+                    <a:noFill/>
+                    <a:ln w="9525">
+                      <a:noFill/>
+                      <a:headEnd/>
+                      <a:tailEnd/>
+                    </a:ln>
+                  </pic:spPr>
+                </pic:pic>
+              </a:graphicData>
+            </a:graphic>
+          </wp:inline>
+        </w:drawing>
+      </w:r>
+      <w:r>
+        <w:t xml:space="preserve"> </w:t>
+      </w:r>
+      <w:r>
+        <w:drawing>
+          <wp:inline>
+            <wp:extent cx="5334000" cy="3733800"/>
+            <wp:effectExtent b="0" l="0" r="0" t="0"/>
+            <wp:docPr descr="“Winter Run Historic Loss”" title="" id="40" name="Picture"/>
+            <a:graphic>
+              <a:graphicData uri="http://schemas.openxmlformats.org/drawingml/2006/picture">
+                <pic:pic>
+                  <pic:nvPicPr>
+                    <pic:cNvPr descr="https://www.cbr.washington.edu/sacramento/cohort/include_wrc/load_plot_count_genetic_lad_loss-1.png" id="41" name="Picture"/>
+                    <pic:cNvPicPr>
+                      <a:picLocks noChangeArrowheads="1" noChangeAspect="1"/>
+                    </pic:cNvPicPr>
+                  </pic:nvPicPr>
+                  <pic:blipFill>
+                    <a:blip r:embed="rId39"/>
                     <a:stretch>
                       <a:fillRect/>
                     </a:stretch>
@@ -6416,21 +6558,7 @@
         </w:drawing>
       </w:r>
     </w:p>
-    <w:p>
-      <w:pPr>
-        <w:pStyle w:val="ImageCaption"/>
-      </w:pPr>
-      <w:r>
-        <w:t xml:space="preserve">“</w:t>
-      </w:r>
-      <w:r>
-        <w:t xml:space="preserve">Winter Run Loss Plot</w:t>
-      </w:r>
-      <w:r>
-        <w:t xml:space="preserve">”</w:t>
-      </w:r>
-    </w:p>
-    <w:bookmarkEnd w:id="33"/>
+    <w:bookmarkEnd w:id="42"/>
     <w:sectPr/>
   </w:body>
 </w:document>

</xml_diff>